<commit_message>
Test Case Funzionalit à Utennte
</commit_message>
<xml_diff>
--- a/Deliverables/TP_OctoPlus.docx
+++ b/Deliverables/TP_OctoPlus.docx
@@ -528,6 +528,160 @@
           </w:p>
         </w:tc>
       </w:tr>
+      <w:tr>
+        <w:tc>
+          <w:tcPr>
+            <w:cnfStyle w:val="001000000000" w:firstRow="0" w:lastRow="0" w:firstColumn="1" w:lastColumn="0" w:oddVBand="0" w:evenVBand="0" w:oddHBand="0" w:evenHBand="0" w:firstRowFirstColumn="0" w:firstRowLastColumn="0" w:lastRowFirstColumn="0" w:lastRowLastColumn="0"/>
+            <w:tcW w:w="2407" w:type="dxa"/>
+            <w:tcBorders>
+              <w:top w:val="single" w:sz="4" w:space="0" w:color="9CC2E5" w:themeColor="accent5" w:themeTint="99"/>
+              <w:left w:val="single" w:sz="4" w:space="0" w:color="9CC2E5" w:themeColor="accent5" w:themeTint="99"/>
+              <w:bottom w:val="single" w:sz="4" w:space="0" w:color="9CC2E5" w:themeColor="accent5" w:themeTint="99"/>
+              <w:right w:val="single" w:sz="4" w:space="0" w:color="9CC2E5" w:themeColor="accent5" w:themeTint="99"/>
+            </w:tcBorders>
+          </w:tcPr>
+          <w:p>
+            <w:pPr>
+              <w:jc w:val="center"/>
+              <w:textAlignment w:val="baseline"/>
+              <w:rPr>
+                <w:rFonts w:ascii="Calibri" w:eastAsia="Times New Roman" w:hAnsi="Calibri" w:cs="Calibri"/>
+                <w:color w:val="000000" w:themeColor="text1"/>
+                <w:kern w:val="0"/>
+                <w:lang w:eastAsia="it-IT"/>
+                <w14:ligatures w14:val="none"/>
+              </w:rPr>
+            </w:pPr>
+            <w:r>
+              <w:rPr>
+                <w:rFonts w:ascii="Calibri" w:eastAsia="Times New Roman" w:hAnsi="Calibri" w:cs="Calibri"/>
+                <w:color w:val="000000" w:themeColor="text1"/>
+                <w:kern w:val="0"/>
+                <w:lang w:eastAsia="it-IT"/>
+                <w14:ligatures w14:val="none"/>
+              </w:rPr>
+              <w:t>08/01/2024</w:t>
+            </w:r>
+          </w:p>
+        </w:tc>
+        <w:tc>
+          <w:tcPr>
+            <w:tcW w:w="2407" w:type="dxa"/>
+            <w:tcBorders>
+              <w:top w:val="single" w:sz="4" w:space="0" w:color="9CC2E5" w:themeColor="accent5" w:themeTint="99"/>
+              <w:left w:val="single" w:sz="4" w:space="0" w:color="9CC2E5" w:themeColor="accent5" w:themeTint="99"/>
+              <w:bottom w:val="single" w:sz="4" w:space="0" w:color="9CC2E5" w:themeColor="accent5" w:themeTint="99"/>
+              <w:right w:val="single" w:sz="4" w:space="0" w:color="9CC2E5" w:themeColor="accent5" w:themeTint="99"/>
+            </w:tcBorders>
+          </w:tcPr>
+          <w:p>
+            <w:pPr>
+              <w:jc w:val="center"/>
+              <w:textAlignment w:val="baseline"/>
+              <w:cnfStyle w:val="000000000000" w:firstRow="0" w:lastRow="0" w:firstColumn="0" w:lastColumn="0" w:oddVBand="0" w:evenVBand="0" w:oddHBand="0" w:evenHBand="0" w:firstRowFirstColumn="0" w:firstRowLastColumn="0" w:lastRowFirstColumn="0" w:lastRowLastColumn="0"/>
+              <w:rPr>
+                <w:rFonts w:ascii="Calibri" w:eastAsia="Times New Roman" w:hAnsi="Calibri" w:cs="Calibri"/>
+                <w:b/>
+                <w:bCs/>
+                <w:color w:val="000000" w:themeColor="text1"/>
+                <w:kern w:val="0"/>
+                <w:lang w:eastAsia="it-IT"/>
+                <w14:ligatures w14:val="none"/>
+              </w:rPr>
+            </w:pPr>
+            <w:r>
+              <w:rPr>
+                <w:rFonts w:ascii="Calibri" w:eastAsia="Times New Roman" w:hAnsi="Calibri" w:cs="Calibri"/>
+                <w:b/>
+                <w:bCs/>
+                <w:color w:val="000000" w:themeColor="text1"/>
+                <w:kern w:val="0"/>
+                <w:lang w:eastAsia="it-IT"/>
+                <w14:ligatures w14:val="none"/>
+              </w:rPr>
+              <w:t>0.2</w:t>
+            </w:r>
+          </w:p>
+        </w:tc>
+        <w:tc>
+          <w:tcPr>
+            <w:tcW w:w="2407" w:type="dxa"/>
+            <w:tcBorders>
+              <w:top w:val="single" w:sz="4" w:space="0" w:color="9CC2E5" w:themeColor="accent5" w:themeTint="99"/>
+              <w:left w:val="single" w:sz="4" w:space="0" w:color="9CC2E5" w:themeColor="accent5" w:themeTint="99"/>
+              <w:bottom w:val="single" w:sz="4" w:space="0" w:color="9CC2E5" w:themeColor="accent5" w:themeTint="99"/>
+              <w:right w:val="single" w:sz="4" w:space="0" w:color="9CC2E5" w:themeColor="accent5" w:themeTint="99"/>
+            </w:tcBorders>
+          </w:tcPr>
+          <w:p>
+            <w:pPr>
+              <w:jc w:val="both"/>
+              <w:textAlignment w:val="baseline"/>
+              <w:cnfStyle w:val="000000000000" w:firstRow="0" w:lastRow="0" w:firstColumn="0" w:lastColumn="0" w:oddVBand="0" w:evenVBand="0" w:oddHBand="0" w:evenHBand="0" w:firstRowFirstColumn="0" w:firstRowLastColumn="0" w:lastRowFirstColumn="0" w:lastRowLastColumn="0"/>
+              <w:rPr>
+                <w:rFonts w:ascii="Calibri" w:eastAsia="Times New Roman" w:hAnsi="Calibri" w:cs="Calibri"/>
+                <w:b/>
+                <w:bCs/>
+                <w:color w:val="000000" w:themeColor="text1"/>
+                <w:kern w:val="0"/>
+                <w:lang w:eastAsia="it-IT"/>
+                <w14:ligatures w14:val="none"/>
+              </w:rPr>
+            </w:pPr>
+            <w:r>
+              <w:rPr>
+                <w:rFonts w:ascii="Calibri" w:eastAsia="Times New Roman" w:hAnsi="Calibri" w:cs="Calibri"/>
+                <w:b/>
+                <w:bCs/>
+                <w:color w:val="000000" w:themeColor="text1"/>
+                <w:kern w:val="0"/>
+                <w:lang w:eastAsia="it-IT"/>
+                <w14:ligatures w14:val="none"/>
+              </w:rPr>
+              <w:t>Test case Funzionalità Utente</w:t>
+            </w:r>
+          </w:p>
+        </w:tc>
+        <w:tc>
+          <w:tcPr>
+            <w:tcW w:w="2407" w:type="dxa"/>
+            <w:tcBorders>
+              <w:top w:val="single" w:sz="4" w:space="0" w:color="9CC2E5" w:themeColor="accent5" w:themeTint="99"/>
+              <w:left w:val="single" w:sz="4" w:space="0" w:color="9CC2E5" w:themeColor="accent5" w:themeTint="99"/>
+              <w:bottom w:val="single" w:sz="4" w:space="0" w:color="9CC2E5" w:themeColor="accent5" w:themeTint="99"/>
+              <w:right w:val="single" w:sz="4" w:space="0" w:color="9CC2E5" w:themeColor="accent5" w:themeTint="99"/>
+            </w:tcBorders>
+          </w:tcPr>
+          <w:p>
+            <w:pPr>
+              <w:jc w:val="center"/>
+              <w:textAlignment w:val="baseline"/>
+              <w:cnfStyle w:val="000000000000" w:firstRow="0" w:lastRow="0" w:firstColumn="0" w:lastColumn="0" w:oddVBand="0" w:evenVBand="0" w:oddHBand="0" w:evenHBand="0" w:firstRowFirstColumn="0" w:firstRowLastColumn="0" w:lastRowFirstColumn="0" w:lastRowLastColumn="0"/>
+              <w:rPr>
+                <w:rFonts w:ascii="Calibri" w:eastAsia="Times New Roman" w:hAnsi="Calibri" w:cs="Calibri"/>
+                <w:b/>
+                <w:bCs/>
+                <w:color w:val="000000" w:themeColor="text1"/>
+                <w:kern w:val="0"/>
+                <w:lang w:eastAsia="it-IT"/>
+                <w14:ligatures w14:val="none"/>
+              </w:rPr>
+            </w:pPr>
+            <w:r>
+              <w:rPr>
+                <w:rFonts w:ascii="Calibri" w:eastAsia="Times New Roman" w:hAnsi="Calibri" w:cs="Calibri"/>
+                <w:b/>
+                <w:bCs/>
+                <w:color w:val="000000" w:themeColor="text1"/>
+                <w:kern w:val="0"/>
+                <w:lang w:eastAsia="it-IT"/>
+                <w14:ligatures w14:val="none"/>
+              </w:rPr>
+              <w:t>Tomeo Orlando</w:t>
+            </w:r>
+          </w:p>
+        </w:tc>
+      </w:tr>
     </w:tbl>
     <w:p/>
     <w:p/>
@@ -806,6 +960,7 @@
         <w:spacing w:after="0" w:line="276" w:lineRule="auto"/>
       </w:pPr>
       <w:r>
+        <w:lastRenderedPageBreak/>
         <w:t>Funzionalità gestore degli ordini:</w:t>
       </w:r>
     </w:p>
@@ -834,7 +989,6 @@
         <w:spacing w:after="0" w:line="276" w:lineRule="auto"/>
       </w:pPr>
       <w:r>
-        <w:lastRenderedPageBreak/>
         <w:t>Funzionalità gestore del catalogo:</w:t>
       </w:r>
     </w:p>
@@ -1227,6 +1381,7 @@
         <w:spacing w:after="0" w:line="276" w:lineRule="auto"/>
       </w:pPr>
       <w:r>
+        <w:lastRenderedPageBreak/>
         <w:t>DBUnit</w:t>
       </w:r>
     </w:p>
@@ -1255,7 +1410,6 @@
         <w:spacing w:after="0" w:line="276" w:lineRule="auto"/>
       </w:pPr>
       <w:r>
-        <w:lastRenderedPageBreak/>
         <w:t>Mockito</w:t>
       </w:r>
     </w:p>
@@ -1277,6 +1431,868 @@
         </w:rPr>
         <w:t xml:space="preserve">Test case </w:t>
       </w:r>
+    </w:p>
+    <w:p>
+      <w:pPr>
+        <w:pStyle w:val="Paragrafoelenco"/>
+        <w:numPr>
+          <w:ilvl w:val="1"/>
+          <w:numId w:val="1"/>
+        </w:numPr>
+      </w:pPr>
+      <w:r>
+        <w:t>Funzionalità Utente</w:t>
+      </w:r>
+    </w:p>
+    <w:p>
+      <w:pPr>
+        <w:pStyle w:val="Paragrafoelenco"/>
+        <w:numPr>
+          <w:ilvl w:val="2"/>
+          <w:numId w:val="1"/>
+        </w:numPr>
+      </w:pPr>
+      <w:r>
+        <w:t xml:space="preserve">Registrazione </w:t>
+      </w:r>
+    </w:p>
+    <w:p>
+      <w:pPr>
+        <w:pStyle w:val="Paragrafoelenco"/>
+        <w:ind w:left="360"/>
+      </w:pPr>
+    </w:p>
+    <w:tbl>
+      <w:tblPr>
+        <w:tblStyle w:val="Tabellagriglia5scura-colore1"/>
+        <w:tblW w:w="0" w:type="auto"/>
+        <w:tblLook w:val="04A0" w:firstRow="1" w:lastRow="0" w:firstColumn="1" w:lastColumn="0" w:noHBand="0" w:noVBand="1"/>
+      </w:tblPr>
+      <w:tblGrid>
+        <w:gridCol w:w="2752"/>
+        <w:gridCol w:w="6167"/>
+      </w:tblGrid>
+      <w:tr>
+        <w:trPr>
+          <w:cnfStyle w:val="100000000000" w:firstRow="1" w:lastRow="0" w:firstColumn="0" w:lastColumn="0" w:oddVBand="0" w:evenVBand="0" w:oddHBand="0" w:evenHBand="0" w:firstRowFirstColumn="0" w:firstRowLastColumn="0" w:lastRowFirstColumn="0" w:lastRowLastColumn="0"/>
+        </w:trPr>
+        <w:tc>
+          <w:tcPr>
+            <w:cnfStyle w:val="001000000000" w:firstRow="0" w:lastRow="0" w:firstColumn="1" w:lastColumn="0" w:oddVBand="0" w:evenVBand="0" w:oddHBand="0" w:evenHBand="0" w:firstRowFirstColumn="0" w:firstRowLastColumn="0" w:lastRowFirstColumn="0" w:lastRowLastColumn="0"/>
+            <w:tcW w:w="2752" w:type="dxa"/>
+          </w:tcPr>
+          <w:p>
+            <w:r>
+              <w:t>Parametri</w:t>
+            </w:r>
+          </w:p>
+        </w:tc>
+        <w:tc>
+          <w:tcPr>
+            <w:tcW w:w="6167" w:type="dxa"/>
+            <w:shd w:val="clear" w:color="auto" w:fill="8EAADB" w:themeFill="accent1" w:themeFillTint="99"/>
+          </w:tcPr>
+          <w:p>
+            <w:pPr>
+              <w:cnfStyle w:val="100000000000" w:firstRow="1" w:lastRow="0" w:firstColumn="0" w:lastColumn="0" w:oddVBand="0" w:evenVBand="0" w:oddHBand="0" w:evenHBand="0" w:firstRowFirstColumn="0" w:firstRowLastColumn="0" w:lastRowFirstColumn="0" w:lastRowLastColumn="0"/>
+            </w:pPr>
+            <w:r>
+              <w:t>Nome, Cognome, Email, Password,</w:t>
+            </w:r>
+            <w:r>
+              <w:t xml:space="preserve"> Conferma Password,</w:t>
+            </w:r>
+            <w:r>
+              <w:t xml:space="preserve"> Numero di telefono</w:t>
+            </w:r>
+          </w:p>
+        </w:tc>
+      </w:tr>
+      <w:tr>
+        <w:trPr>
+          <w:cnfStyle w:val="000000100000" w:firstRow="0" w:lastRow="0" w:firstColumn="0" w:lastColumn="0" w:oddVBand="0" w:evenVBand="0" w:oddHBand="1" w:evenHBand="0" w:firstRowFirstColumn="0" w:firstRowLastColumn="0" w:lastRowFirstColumn="0" w:lastRowLastColumn="0"/>
+        </w:trPr>
+        <w:tc>
+          <w:tcPr>
+            <w:cnfStyle w:val="001000000000" w:firstRow="0" w:lastRow="0" w:firstColumn="1" w:lastColumn="0" w:oddVBand="0" w:evenVBand="0" w:oddHBand="0" w:evenHBand="0" w:firstRowFirstColumn="0" w:firstRowLastColumn="0" w:lastRowFirstColumn="0" w:lastRowLastColumn="0"/>
+            <w:tcW w:w="2752" w:type="dxa"/>
+          </w:tcPr>
+          <w:p>
+            <w:r>
+              <w:t>Oggetti dell’ambiente</w:t>
+            </w:r>
+          </w:p>
+        </w:tc>
+        <w:tc>
+          <w:tcPr>
+            <w:tcW w:w="6167" w:type="dxa"/>
+          </w:tcPr>
+          <w:p>
+            <w:pPr>
+              <w:cnfStyle w:val="000000100000" w:firstRow="0" w:lastRow="0" w:firstColumn="0" w:lastColumn="0" w:oddVBand="0" w:evenVBand="0" w:oddHBand="1" w:evenHBand="0" w:firstRowFirstColumn="0" w:firstRowLastColumn="0" w:lastRowFirstColumn="0" w:lastRowLastColumn="0"/>
+            </w:pPr>
+            <w:r>
+              <w:t>Database</w:t>
+            </w:r>
+          </w:p>
+        </w:tc>
+      </w:tr>
+      <w:tr>
+        <w:tc>
+          <w:tcPr>
+            <w:cnfStyle w:val="001000000000" w:firstRow="0" w:lastRow="0" w:firstColumn="1" w:lastColumn="0" w:oddVBand="0" w:evenVBand="0" w:oddHBand="0" w:evenHBand="0" w:firstRowFirstColumn="0" w:firstRowLastColumn="0" w:lastRowFirstColumn="0" w:lastRowLastColumn="0"/>
+            <w:tcW w:w="2752" w:type="dxa"/>
+          </w:tcPr>
+          <w:p>
+            <w:r>
+              <w:t>Categorie</w:t>
+            </w:r>
+          </w:p>
+        </w:tc>
+        <w:tc>
+          <w:tcPr>
+            <w:tcW w:w="6167" w:type="dxa"/>
+          </w:tcPr>
+          <w:p>
+            <w:pPr>
+              <w:jc w:val="center"/>
+              <w:cnfStyle w:val="000000000000" w:firstRow="0" w:lastRow="0" w:firstColumn="0" w:lastColumn="0" w:oddVBand="0" w:evenVBand="0" w:oddHBand="0" w:evenHBand="0" w:firstRowFirstColumn="0" w:firstRowLastColumn="0" w:lastRowFirstColumn="0" w:lastRowLastColumn="0"/>
+              <w:rPr>
+                <w:b/>
+                <w:bCs/>
+              </w:rPr>
+            </w:pPr>
+            <w:r>
+              <w:rPr>
+                <w:b/>
+                <w:bCs/>
+              </w:rPr>
+              <w:t>Scelte</w:t>
+            </w:r>
+          </w:p>
+        </w:tc>
+      </w:tr>
+      <w:tr>
+        <w:trPr>
+          <w:cnfStyle w:val="000000100000" w:firstRow="0" w:lastRow="0" w:firstColumn="0" w:lastColumn="0" w:oddVBand="0" w:evenVBand="0" w:oddHBand="1" w:evenHBand="0" w:firstRowFirstColumn="0" w:firstRowLastColumn="0" w:lastRowFirstColumn="0" w:lastRowLastColumn="0"/>
+          <w:trHeight w:val="658"/>
+        </w:trPr>
+        <w:tc>
+          <w:tcPr>
+            <w:cnfStyle w:val="001000000000" w:firstRow="0" w:lastRow="0" w:firstColumn="1" w:lastColumn="0" w:oddVBand="0" w:evenVBand="0" w:oddHBand="0" w:evenHBand="0" w:firstRowFirstColumn="0" w:firstRowLastColumn="0" w:lastRowFirstColumn="0" w:lastRowLastColumn="0"/>
+            <w:tcW w:w="2752" w:type="dxa"/>
+          </w:tcPr>
+          <w:p>
+            <w:r>
+              <w:t>Formato nome</w:t>
+            </w:r>
+          </w:p>
+        </w:tc>
+        <w:tc>
+          <w:tcPr>
+            <w:tcW w:w="6167" w:type="dxa"/>
+          </w:tcPr>
+          <w:p>
+            <w:pPr>
+              <w:cnfStyle w:val="000000100000" w:firstRow="0" w:lastRow="0" w:firstColumn="0" w:lastColumn="0" w:oddVBand="0" w:evenVBand="0" w:oddHBand="1" w:evenHBand="0" w:firstRowFirstColumn="0" w:firstRowLastColumn="0" w:lastRowFirstColumn="0" w:lastRowLastColumn="0"/>
+            </w:pPr>
+            <w:r>
+              <w:t>FN1: formato nome corretto</w:t>
+            </w:r>
+          </w:p>
+          <w:p>
+            <w:pPr>
+              <w:cnfStyle w:val="000000100000" w:firstRow="0" w:lastRow="0" w:firstColumn="0" w:lastColumn="0" w:oddVBand="0" w:evenVBand="0" w:oddHBand="1" w:evenHBand="0" w:firstRowFirstColumn="0" w:firstRowLastColumn="0" w:lastRowFirstColumn="0" w:lastRowLastColumn="0"/>
+            </w:pPr>
+            <w:r>
+              <w:t>FN2: formato nome non corretto</w:t>
+            </w:r>
+          </w:p>
+        </w:tc>
+      </w:tr>
+      <w:tr>
+        <w:trPr>
+          <w:trHeight w:val="669"/>
+        </w:trPr>
+        <w:tc>
+          <w:tcPr>
+            <w:cnfStyle w:val="001000000000" w:firstRow="0" w:lastRow="0" w:firstColumn="1" w:lastColumn="0" w:oddVBand="0" w:evenVBand="0" w:oddHBand="0" w:evenHBand="0" w:firstRowFirstColumn="0" w:firstRowLastColumn="0" w:lastRowFirstColumn="0" w:lastRowLastColumn="0"/>
+            <w:tcW w:w="2752" w:type="dxa"/>
+          </w:tcPr>
+          <w:p>
+            <w:r>
+              <w:t>Formato cognome</w:t>
+            </w:r>
+          </w:p>
+        </w:tc>
+        <w:tc>
+          <w:tcPr>
+            <w:tcW w:w="6167" w:type="dxa"/>
+          </w:tcPr>
+          <w:p>
+            <w:pPr>
+              <w:cnfStyle w:val="000000000000" w:firstRow="0" w:lastRow="0" w:firstColumn="0" w:lastColumn="0" w:oddVBand="0" w:evenVBand="0" w:oddHBand="0" w:evenHBand="0" w:firstRowFirstColumn="0" w:firstRowLastColumn="0" w:lastRowFirstColumn="0" w:lastRowLastColumn="0"/>
+            </w:pPr>
+            <w:r>
+              <w:t xml:space="preserve">FC1: formato cognome corretto </w:t>
+            </w:r>
+          </w:p>
+          <w:p>
+            <w:pPr>
+              <w:cnfStyle w:val="000000000000" w:firstRow="0" w:lastRow="0" w:firstColumn="0" w:lastColumn="0" w:oddVBand="0" w:evenVBand="0" w:oddHBand="0" w:evenHBand="0" w:firstRowFirstColumn="0" w:firstRowLastColumn="0" w:lastRowFirstColumn="0" w:lastRowLastColumn="0"/>
+            </w:pPr>
+            <w:r>
+              <w:t xml:space="preserve">FC2: formato cognome non corretto </w:t>
+            </w:r>
+          </w:p>
+        </w:tc>
+      </w:tr>
+      <w:tr>
+        <w:trPr>
+          <w:cnfStyle w:val="000000100000" w:firstRow="0" w:lastRow="0" w:firstColumn="0" w:lastColumn="0" w:oddVBand="0" w:evenVBand="0" w:oddHBand="1" w:evenHBand="0" w:firstRowFirstColumn="0" w:firstRowLastColumn="0" w:lastRowFirstColumn="0" w:lastRowLastColumn="0"/>
+          <w:trHeight w:val="1952"/>
+        </w:trPr>
+        <w:tc>
+          <w:tcPr>
+            <w:cnfStyle w:val="001000000000" w:firstRow="0" w:lastRow="0" w:firstColumn="1" w:lastColumn="0" w:oddVBand="0" w:evenVBand="0" w:oddHBand="0" w:evenHBand="0" w:firstRowFirstColumn="0" w:firstRowLastColumn="0" w:lastRowFirstColumn="0" w:lastRowLastColumn="0"/>
+            <w:tcW w:w="2752" w:type="dxa"/>
+          </w:tcPr>
+          <w:p>
+            <w:r>
+              <w:t>Email</w:t>
+            </w:r>
+          </w:p>
+        </w:tc>
+        <w:tc>
+          <w:tcPr>
+            <w:tcW w:w="6167" w:type="dxa"/>
+          </w:tcPr>
+          <w:p>
+            <w:pPr>
+              <w:cnfStyle w:val="000000100000" w:firstRow="0" w:lastRow="0" w:firstColumn="0" w:lastColumn="0" w:oddVBand="0" w:evenVBand="0" w:oddHBand="1" w:evenHBand="0" w:firstRowFirstColumn="0" w:firstRowLastColumn="0" w:lastRowFirstColumn="0" w:lastRowLastColumn="0"/>
+            </w:pPr>
+            <w:r>
+              <w:t xml:space="preserve">FE1: formato email corretto </w:t>
+            </w:r>
+          </w:p>
+          <w:p>
+            <w:pPr>
+              <w:cnfStyle w:val="000000100000" w:firstRow="0" w:lastRow="0" w:firstColumn="0" w:lastColumn="0" w:oddVBand="0" w:evenVBand="0" w:oddHBand="1" w:evenHBand="0" w:firstRowFirstColumn="0" w:firstRowLastColumn="0" w:lastRowFirstColumn="0" w:lastRowLastColumn="0"/>
+            </w:pPr>
+            <w:r>
+              <w:t>FE2: formato email non corretto</w:t>
+            </w:r>
+          </w:p>
+          <w:p>
+            <w:pPr>
+              <w:cnfStyle w:val="000000100000" w:firstRow="0" w:lastRow="0" w:firstColumn="0" w:lastColumn="0" w:oddVBand="0" w:evenVBand="0" w:oddHBand="1" w:evenHBand="0" w:firstRowFirstColumn="0" w:firstRowLastColumn="0" w:lastRowFirstColumn="0" w:lastRowLastColumn="0"/>
+            </w:pPr>
+            <w:r>
+              <w:t>EP1: email presente nel DB</w:t>
+            </w:r>
+          </w:p>
+          <w:p>
+            <w:pPr>
+              <w:cnfStyle w:val="000000100000" w:firstRow="0" w:lastRow="0" w:firstColumn="0" w:lastColumn="0" w:oddVBand="0" w:evenVBand="0" w:oddHBand="1" w:evenHBand="0" w:firstRowFirstColumn="0" w:firstRowLastColumn="0" w:lastRowFirstColumn="0" w:lastRowLastColumn="0"/>
+            </w:pPr>
+            <w:r>
+              <w:t>EP2: email NON presente nel DB</w:t>
+            </w:r>
+          </w:p>
+        </w:tc>
+      </w:tr>
+      <w:tr>
+        <w:tc>
+          <w:tcPr>
+            <w:cnfStyle w:val="001000000000" w:firstRow="0" w:lastRow="0" w:firstColumn="1" w:lastColumn="0" w:oddVBand="0" w:evenVBand="0" w:oddHBand="0" w:evenHBand="0" w:firstRowFirstColumn="0" w:firstRowLastColumn="0" w:lastRowFirstColumn="0" w:lastRowLastColumn="0"/>
+            <w:tcW w:w="2752" w:type="dxa"/>
+          </w:tcPr>
+          <w:p>
+            <w:r>
+              <w:t>Lunghezza password</w:t>
+            </w:r>
+          </w:p>
+        </w:tc>
+        <w:tc>
+          <w:tcPr>
+            <w:tcW w:w="6167" w:type="dxa"/>
+          </w:tcPr>
+          <w:p>
+            <w:pPr>
+              <w:cnfStyle w:val="000000000000" w:firstRow="0" w:lastRow="0" w:firstColumn="0" w:lastColumn="0" w:oddVBand="0" w:evenVBand="0" w:oddHBand="0" w:evenHBand="0" w:firstRowFirstColumn="0" w:firstRowLastColumn="0" w:lastRowFirstColumn="0" w:lastRowLastColumn="0"/>
+            </w:pPr>
+            <w:r>
+              <w:t xml:space="preserve">LP1: lunghezza password &gt;= </w:t>
+            </w:r>
+            <w:r>
+              <w:t>12</w:t>
+            </w:r>
+          </w:p>
+          <w:p>
+            <w:pPr>
+              <w:cnfStyle w:val="000000000000" w:firstRow="0" w:lastRow="0" w:firstColumn="0" w:lastColumn="0" w:oddVBand="0" w:evenVBand="0" w:oddHBand="0" w:evenHBand="0" w:firstRowFirstColumn="0" w:firstRowLastColumn="0" w:lastRowFirstColumn="0" w:lastRowLastColumn="0"/>
+            </w:pPr>
+            <w:r>
+              <w:t xml:space="preserve">LP2: lunghezza password &lt; </w:t>
+            </w:r>
+            <w:r>
+              <w:t>12</w:t>
+            </w:r>
+          </w:p>
+        </w:tc>
+      </w:tr>
+      <w:tr>
+        <w:trPr>
+          <w:cnfStyle w:val="000000100000" w:firstRow="0" w:lastRow="0" w:firstColumn="0" w:lastColumn="0" w:oddVBand="0" w:evenVBand="0" w:oddHBand="1" w:evenHBand="0" w:firstRowFirstColumn="0" w:firstRowLastColumn="0" w:lastRowFirstColumn="0" w:lastRowLastColumn="0"/>
+        </w:trPr>
+        <w:tc>
+          <w:tcPr>
+            <w:cnfStyle w:val="001000000000" w:firstRow="0" w:lastRow="0" w:firstColumn="1" w:lastColumn="0" w:oddVBand="0" w:evenVBand="0" w:oddHBand="0" w:evenHBand="0" w:firstRowFirstColumn="0" w:firstRowLastColumn="0" w:lastRowFirstColumn="0" w:lastRowLastColumn="0"/>
+            <w:tcW w:w="2752" w:type="dxa"/>
+          </w:tcPr>
+          <w:p>
+            <w:r>
+              <w:t>Conferma Password</w:t>
+            </w:r>
+          </w:p>
+        </w:tc>
+        <w:tc>
+          <w:tcPr>
+            <w:tcW w:w="6167" w:type="dxa"/>
+          </w:tcPr>
+          <w:p>
+            <w:pPr>
+              <w:cnfStyle w:val="000000100000" w:firstRow="0" w:lastRow="0" w:firstColumn="0" w:lastColumn="0" w:oddVBand="0" w:evenVBand="0" w:oddHBand="1" w:evenHBand="0" w:firstRowFirstColumn="0" w:firstRowLastColumn="0" w:lastRowFirstColumn="0" w:lastRowLastColumn="0"/>
+            </w:pPr>
+            <w:r>
+              <w:t>CF1: password corrispondente a quella inserita</w:t>
+            </w:r>
+          </w:p>
+          <w:p>
+            <w:pPr>
+              <w:cnfStyle w:val="000000100000" w:firstRow="0" w:lastRow="0" w:firstColumn="0" w:lastColumn="0" w:oddVBand="0" w:evenVBand="0" w:oddHBand="1" w:evenHBand="0" w:firstRowFirstColumn="0" w:firstRowLastColumn="0" w:lastRowFirstColumn="0" w:lastRowLastColumn="0"/>
+            </w:pPr>
+            <w:r>
+              <w:t>CF2</w:t>
+            </w:r>
+            <w:r>
+              <w:t>: password</w:t>
+            </w:r>
+            <w:r>
+              <w:t xml:space="preserve"> NON</w:t>
+            </w:r>
+            <w:r>
+              <w:t xml:space="preserve"> corrispondente a quella inserita</w:t>
+            </w:r>
+          </w:p>
+        </w:tc>
+      </w:tr>
+      <w:tr>
+        <w:tc>
+          <w:tcPr>
+            <w:cnfStyle w:val="001000000000" w:firstRow="0" w:lastRow="0" w:firstColumn="1" w:lastColumn="0" w:oddVBand="0" w:evenVBand="0" w:oddHBand="0" w:evenHBand="0" w:firstRowFirstColumn="0" w:firstRowLastColumn="0" w:lastRowFirstColumn="0" w:lastRowLastColumn="0"/>
+            <w:tcW w:w="2752" w:type="dxa"/>
+          </w:tcPr>
+          <w:p>
+            <w:r>
+              <w:t>Formato numero di telefono</w:t>
+            </w:r>
+          </w:p>
+        </w:tc>
+        <w:tc>
+          <w:tcPr>
+            <w:tcW w:w="6167" w:type="dxa"/>
+          </w:tcPr>
+          <w:p>
+            <w:pPr>
+              <w:cnfStyle w:val="000000000000" w:firstRow="0" w:lastRow="0" w:firstColumn="0" w:lastColumn="0" w:oddVBand="0" w:evenVBand="0" w:oddHBand="0" w:evenHBand="0" w:firstRowFirstColumn="0" w:firstRowLastColumn="0" w:lastRowFirstColumn="0" w:lastRowLastColumn="0"/>
+            </w:pPr>
+            <w:r>
+              <w:t xml:space="preserve">FT1: formato numero di telefono </w:t>
+            </w:r>
+          </w:p>
+          <w:p>
+            <w:pPr>
+              <w:cnfStyle w:val="000000000000" w:firstRow="0" w:lastRow="0" w:firstColumn="0" w:lastColumn="0" w:oddVBand="0" w:evenVBand="0" w:oddHBand="0" w:evenHBand="0" w:firstRowFirstColumn="0" w:firstRowLastColumn="0" w:lastRowFirstColumn="0" w:lastRowLastColumn="0"/>
+            </w:pPr>
+            <w:r>
+              <w:t>FT2: formato numero di telefono non corretto</w:t>
+            </w:r>
+          </w:p>
+        </w:tc>
+      </w:tr>
+    </w:tbl>
+    <w:p>
+      <w:pPr>
+        <w:pStyle w:val="Paragrafoelenco"/>
+        <w:ind w:left="360"/>
+        <w:rPr>
+          <w:sz w:val="24"/>
+          <w:szCs w:val="24"/>
+        </w:rPr>
+      </w:pPr>
+    </w:p>
+    <w:p>
+      <w:pPr>
+        <w:rPr>
+          <w:b/>
+          <w:bCs/>
+          <w:sz w:val="24"/>
+          <w:szCs w:val="24"/>
+        </w:rPr>
+      </w:pPr>
+      <w:r>
+        <w:rPr>
+          <w:b/>
+          <w:bCs/>
+          <w:sz w:val="24"/>
+          <w:szCs w:val="24"/>
+        </w:rPr>
+        <w:t>Test Frame</w:t>
+      </w:r>
+    </w:p>
+    <w:tbl>
+      <w:tblPr>
+        <w:tblStyle w:val="Tabellagriglia4-colore1"/>
+        <w:tblW w:w="0" w:type="auto"/>
+        <w:tblLook w:val="04A0" w:firstRow="1" w:lastRow="0" w:firstColumn="1" w:lastColumn="0" w:noHBand="0" w:noVBand="1"/>
+      </w:tblPr>
+      <w:tblGrid>
+        <w:gridCol w:w="4457"/>
+        <w:gridCol w:w="4462"/>
+      </w:tblGrid>
+      <w:tr>
+        <w:trPr>
+          <w:cnfStyle w:val="100000000000" w:firstRow="1" w:lastRow="0" w:firstColumn="0" w:lastColumn="0" w:oddVBand="0" w:evenVBand="0" w:oddHBand="0" w:evenHBand="0" w:firstRowFirstColumn="0" w:firstRowLastColumn="0" w:lastRowFirstColumn="0" w:lastRowLastColumn="0"/>
+        </w:trPr>
+        <w:tc>
+          <w:tcPr>
+            <w:cnfStyle w:val="001000000000" w:firstRow="0" w:lastRow="0" w:firstColumn="1" w:lastColumn="0" w:oddVBand="0" w:evenVBand="0" w:oddHBand="0" w:evenHBand="0" w:firstRowFirstColumn="0" w:firstRowLastColumn="0" w:lastRowFirstColumn="0" w:lastRowLastColumn="0"/>
+            <w:tcW w:w="4457" w:type="dxa"/>
+          </w:tcPr>
+          <w:p>
+            <w:r>
+              <w:t>Combinazione</w:t>
+            </w:r>
+          </w:p>
+        </w:tc>
+        <w:tc>
+          <w:tcPr>
+            <w:tcW w:w="4462" w:type="dxa"/>
+          </w:tcPr>
+          <w:p>
+            <w:pPr>
+              <w:cnfStyle w:val="100000000000" w:firstRow="1" w:lastRow="0" w:firstColumn="0" w:lastColumn="0" w:oddVBand="0" w:evenVBand="0" w:oddHBand="0" w:evenHBand="0" w:firstRowFirstColumn="0" w:firstRowLastColumn="0" w:lastRowFirstColumn="0" w:lastRowLastColumn="0"/>
+            </w:pPr>
+            <w:r>
+              <w:t>Oracolo</w:t>
+            </w:r>
+          </w:p>
+        </w:tc>
+      </w:tr>
+      <w:tr>
+        <w:trPr>
+          <w:cnfStyle w:val="000000100000" w:firstRow="0" w:lastRow="0" w:firstColumn="0" w:lastColumn="0" w:oddVBand="0" w:evenVBand="0" w:oddHBand="1" w:evenHBand="0" w:firstRowFirstColumn="0" w:firstRowLastColumn="0" w:lastRowFirstColumn="0" w:lastRowLastColumn="0"/>
+        </w:trPr>
+        <w:tc>
+          <w:tcPr>
+            <w:cnfStyle w:val="001000000000" w:firstRow="0" w:lastRow="0" w:firstColumn="1" w:lastColumn="0" w:oddVBand="0" w:evenVBand="0" w:oddHBand="0" w:evenHBand="0" w:firstRowFirstColumn="0" w:firstRowLastColumn="0" w:lastRowFirstColumn="0" w:lastRowLastColumn="0"/>
+            <w:tcW w:w="4457" w:type="dxa"/>
+          </w:tcPr>
+          <w:p>
+            <w:pPr>
+              <w:jc w:val="center"/>
+            </w:pPr>
+            <w:r>
+              <w:t xml:space="preserve">FN1 – FC1 – FE1 – EP2 – LP1 – </w:t>
+            </w:r>
+            <w:r>
+              <w:t>CF1-</w:t>
+            </w:r>
+            <w:r>
+              <w:t xml:space="preserve">FT1 </w:t>
+            </w:r>
+          </w:p>
+        </w:tc>
+        <w:tc>
+          <w:tcPr>
+            <w:tcW w:w="4462" w:type="dxa"/>
+          </w:tcPr>
+          <w:p>
+            <w:pPr>
+              <w:cnfStyle w:val="000000100000" w:firstRow="0" w:lastRow="0" w:firstColumn="0" w:lastColumn="0" w:oddVBand="0" w:evenVBand="0" w:oddHBand="1" w:evenHBand="0" w:firstRowFirstColumn="0" w:firstRowLastColumn="0" w:lastRowFirstColumn="0" w:lastRowLastColumn="0"/>
+            </w:pPr>
+            <w:r>
+              <w:t xml:space="preserve">Utente registrato </w:t>
+            </w:r>
+            <w:r>
+              <w:t>correttamente.</w:t>
+            </w:r>
+          </w:p>
+        </w:tc>
+      </w:tr>
+      <w:tr>
+        <w:tc>
+          <w:tcPr>
+            <w:cnfStyle w:val="001000000000" w:firstRow="0" w:lastRow="0" w:firstColumn="1" w:lastColumn="0" w:oddVBand="0" w:evenVBand="0" w:oddHBand="0" w:evenHBand="0" w:firstRowFirstColumn="0" w:firstRowLastColumn="0" w:lastRowFirstColumn="0" w:lastRowLastColumn="0"/>
+            <w:tcW w:w="4457" w:type="dxa"/>
+          </w:tcPr>
+          <w:p>
+            <w:pPr>
+              <w:jc w:val="center"/>
+            </w:pPr>
+            <w:r>
+              <w:t xml:space="preserve">FN2 – FC1 – FE1 – EP2 – </w:t>
+            </w:r>
+            <w:r>
+              <w:t>LP1 – CF1-FT1</w:t>
+            </w:r>
+          </w:p>
+        </w:tc>
+        <w:tc>
+          <w:tcPr>
+            <w:tcW w:w="4462" w:type="dxa"/>
+          </w:tcPr>
+          <w:p>
+            <w:pPr>
+              <w:cnfStyle w:val="000000000000" w:firstRow="0" w:lastRow="0" w:firstColumn="0" w:lastColumn="0" w:oddVBand="0" w:evenVBand="0" w:oddHBand="0" w:evenHBand="0" w:firstRowFirstColumn="0" w:firstRowLastColumn="0" w:lastRowFirstColumn="0" w:lastRowLastColumn="0"/>
+            </w:pPr>
+            <w:r>
+              <w:t xml:space="preserve">Visualizzazione </w:t>
+            </w:r>
+            <w:r>
+              <w:t>del messaggio</w:t>
+            </w:r>
+            <w:r>
+              <w:t xml:space="preserve"> d’errore “</w:t>
+            </w:r>
+            <w:r>
+              <w:t>Il campo Nome deve contenere solo lettere”</w:t>
+            </w:r>
+          </w:p>
+        </w:tc>
+      </w:tr>
+      <w:tr>
+        <w:trPr>
+          <w:cnfStyle w:val="000000100000" w:firstRow="0" w:lastRow="0" w:firstColumn="0" w:lastColumn="0" w:oddVBand="0" w:evenVBand="0" w:oddHBand="1" w:evenHBand="0" w:firstRowFirstColumn="0" w:firstRowLastColumn="0" w:lastRowFirstColumn="0" w:lastRowLastColumn="0"/>
+        </w:trPr>
+        <w:tc>
+          <w:tcPr>
+            <w:cnfStyle w:val="001000000000" w:firstRow="0" w:lastRow="0" w:firstColumn="1" w:lastColumn="0" w:oddVBand="0" w:evenVBand="0" w:oddHBand="0" w:evenHBand="0" w:firstRowFirstColumn="0" w:firstRowLastColumn="0" w:lastRowFirstColumn="0" w:lastRowLastColumn="0"/>
+            <w:tcW w:w="4457" w:type="dxa"/>
+          </w:tcPr>
+          <w:p>
+            <w:pPr>
+              <w:jc w:val="center"/>
+            </w:pPr>
+            <w:r>
+              <w:t>FN</w:t>
+            </w:r>
+            <w:r>
+              <w:t>1</w:t>
+            </w:r>
+            <w:r>
+              <w:t xml:space="preserve"> – FC</w:t>
+            </w:r>
+            <w:r>
+              <w:t>2</w:t>
+            </w:r>
+            <w:r>
+              <w:t xml:space="preserve"> – FE1 – EP2 – LP1 – CF1-FT1</w:t>
+            </w:r>
+          </w:p>
+        </w:tc>
+        <w:tc>
+          <w:tcPr>
+            <w:tcW w:w="4462" w:type="dxa"/>
+          </w:tcPr>
+          <w:p>
+            <w:pPr>
+              <w:cnfStyle w:val="000000100000" w:firstRow="0" w:lastRow="0" w:firstColumn="0" w:lastColumn="0" w:oddVBand="0" w:evenVBand="0" w:oddHBand="1" w:evenHBand="0" w:firstRowFirstColumn="0" w:firstRowLastColumn="0" w:lastRowFirstColumn="0" w:lastRowLastColumn="0"/>
+            </w:pPr>
+            <w:r>
+              <w:t xml:space="preserve">Visualizzazione del messaggio d’errore “Il campo </w:t>
+            </w:r>
+            <w:r>
+              <w:t>Cognome</w:t>
+            </w:r>
+            <w:r>
+              <w:t xml:space="preserve"> deve contenere solo lettere”</w:t>
+            </w:r>
+          </w:p>
+        </w:tc>
+      </w:tr>
+      <w:tr>
+        <w:tc>
+          <w:tcPr>
+            <w:cnfStyle w:val="001000000000" w:firstRow="0" w:lastRow="0" w:firstColumn="1" w:lastColumn="0" w:oddVBand="0" w:evenVBand="0" w:oddHBand="0" w:evenHBand="0" w:firstRowFirstColumn="0" w:firstRowLastColumn="0" w:lastRowFirstColumn="0" w:lastRowLastColumn="0"/>
+            <w:tcW w:w="4457" w:type="dxa"/>
+          </w:tcPr>
+          <w:p>
+            <w:pPr>
+              <w:jc w:val="center"/>
+            </w:pPr>
+            <w:r>
+              <w:t>FN1 – FC</w:t>
+            </w:r>
+            <w:r>
+              <w:t>1</w:t>
+            </w:r>
+            <w:r>
+              <w:t>– FE</w:t>
+            </w:r>
+            <w:r>
+              <w:t>2</w:t>
+            </w:r>
+            <w:r>
+              <w:t xml:space="preserve"> – EP2 – LP1 – CF1-FT1</w:t>
+            </w:r>
+          </w:p>
+        </w:tc>
+        <w:tc>
+          <w:tcPr>
+            <w:tcW w:w="4462" w:type="dxa"/>
+          </w:tcPr>
+          <w:p>
+            <w:pPr>
+              <w:cnfStyle w:val="000000000000" w:firstRow="0" w:lastRow="0" w:firstColumn="0" w:lastColumn="0" w:oddVBand="0" w:evenVBand="0" w:oddHBand="0" w:evenHBand="0" w:firstRowFirstColumn="0" w:firstRowLastColumn="0" w:lastRowFirstColumn="0" w:lastRowLastColumn="0"/>
+            </w:pPr>
+            <w:r>
+              <w:t>Visualizzazione del messaggio d’errore “</w:t>
+            </w:r>
+            <w:r>
+              <w:t>Inserire una mail valida”</w:t>
+            </w:r>
+          </w:p>
+        </w:tc>
+      </w:tr>
+      <w:tr>
+        <w:trPr>
+          <w:cnfStyle w:val="000000100000" w:firstRow="0" w:lastRow="0" w:firstColumn="0" w:lastColumn="0" w:oddVBand="0" w:evenVBand="0" w:oddHBand="1" w:evenHBand="0" w:firstRowFirstColumn="0" w:firstRowLastColumn="0" w:lastRowFirstColumn="0" w:lastRowLastColumn="0"/>
+        </w:trPr>
+        <w:tc>
+          <w:tcPr>
+            <w:cnfStyle w:val="001000000000" w:firstRow="0" w:lastRow="0" w:firstColumn="1" w:lastColumn="0" w:oddVBand="0" w:evenVBand="0" w:oddHBand="0" w:evenHBand="0" w:firstRowFirstColumn="0" w:firstRowLastColumn="0" w:lastRowFirstColumn="0" w:lastRowLastColumn="0"/>
+            <w:tcW w:w="4457" w:type="dxa"/>
+          </w:tcPr>
+          <w:p>
+            <w:pPr>
+              <w:jc w:val="center"/>
+            </w:pPr>
+            <w:r>
+              <w:t>FN1 – FC1– FE</w:t>
+            </w:r>
+            <w:r>
+              <w:t>1</w:t>
+            </w:r>
+            <w:r>
+              <w:t xml:space="preserve"> – EP</w:t>
+            </w:r>
+            <w:r>
+              <w:t>1</w:t>
+            </w:r>
+            <w:r>
+              <w:t xml:space="preserve"> – LP1 – CF1-FT1</w:t>
+            </w:r>
+          </w:p>
+        </w:tc>
+        <w:tc>
+          <w:tcPr>
+            <w:tcW w:w="4462" w:type="dxa"/>
+          </w:tcPr>
+          <w:p>
+            <w:pPr>
+              <w:cnfStyle w:val="000000100000" w:firstRow="0" w:lastRow="0" w:firstColumn="0" w:lastColumn="0" w:oddVBand="0" w:evenVBand="0" w:oddHBand="1" w:evenHBand="0" w:firstRowFirstColumn="0" w:firstRowLastColumn="0" w:lastRowFirstColumn="0" w:lastRowLastColumn="0"/>
+            </w:pPr>
+            <w:r>
+              <w:t xml:space="preserve">Visualizzazione </w:t>
+            </w:r>
+            <w:r>
+              <w:t xml:space="preserve">del </w:t>
+            </w:r>
+            <w:r>
+              <w:t>messaggio d’errore “Email inserita</w:t>
+            </w:r>
+            <w:r>
+              <w:t xml:space="preserve"> già</w:t>
+            </w:r>
+            <w:r>
+              <w:t xml:space="preserve"> esistente”</w:t>
+            </w:r>
+          </w:p>
+        </w:tc>
+      </w:tr>
+      <w:tr>
+        <w:tc>
+          <w:tcPr>
+            <w:cnfStyle w:val="001000000000" w:firstRow="0" w:lastRow="0" w:firstColumn="1" w:lastColumn="0" w:oddVBand="0" w:evenVBand="0" w:oddHBand="0" w:evenHBand="0" w:firstRowFirstColumn="0" w:firstRowLastColumn="0" w:lastRowFirstColumn="0" w:lastRowLastColumn="0"/>
+            <w:tcW w:w="4457" w:type="dxa"/>
+          </w:tcPr>
+          <w:p>
+            <w:pPr>
+              <w:jc w:val="center"/>
+            </w:pPr>
+            <w:r>
+              <w:t>FN1 – FC1– FE</w:t>
+            </w:r>
+            <w:r>
+              <w:t>1</w:t>
+            </w:r>
+            <w:r>
+              <w:t xml:space="preserve"> – EP2 – LP</w:t>
+            </w:r>
+            <w:r>
+              <w:t>2</w:t>
+            </w:r>
+            <w:r>
+              <w:t xml:space="preserve"> – CF1-FT1</w:t>
+            </w:r>
+          </w:p>
+        </w:tc>
+        <w:tc>
+          <w:tcPr>
+            <w:tcW w:w="4462" w:type="dxa"/>
+          </w:tcPr>
+          <w:p>
+            <w:pPr>
+              <w:cnfStyle w:val="000000000000" w:firstRow="0" w:lastRow="0" w:firstColumn="0" w:lastColumn="0" w:oddVBand="0" w:evenVBand="0" w:oddHBand="0" w:evenHBand="0" w:firstRowFirstColumn="0" w:firstRowLastColumn="0" w:lastRowFirstColumn="0" w:lastRowLastColumn="0"/>
+            </w:pPr>
+            <w:r>
+              <w:t xml:space="preserve">Visualizzazione </w:t>
+            </w:r>
+            <w:r>
+              <w:t>del messaggio d’errore</w:t>
+            </w:r>
+            <w:r>
+              <w:t xml:space="preserve"> “Inserire una password di almeno </w:t>
+            </w:r>
+            <w:r>
+              <w:t>12</w:t>
+            </w:r>
+            <w:r>
+              <w:t xml:space="preserve"> caratteri”</w:t>
+            </w:r>
+          </w:p>
+        </w:tc>
+      </w:tr>
+      <w:tr>
+        <w:trPr>
+          <w:cnfStyle w:val="000000100000" w:firstRow="0" w:lastRow="0" w:firstColumn="0" w:lastColumn="0" w:oddVBand="0" w:evenVBand="0" w:oddHBand="1" w:evenHBand="0" w:firstRowFirstColumn="0" w:firstRowLastColumn="0" w:lastRowFirstColumn="0" w:lastRowLastColumn="0"/>
+        </w:trPr>
+        <w:tc>
+          <w:tcPr>
+            <w:cnfStyle w:val="001000000000" w:firstRow="0" w:lastRow="0" w:firstColumn="1" w:lastColumn="0" w:oddVBand="0" w:evenVBand="0" w:oddHBand="0" w:evenHBand="0" w:firstRowFirstColumn="0" w:firstRowLastColumn="0" w:lastRowFirstColumn="0" w:lastRowLastColumn="0"/>
+            <w:tcW w:w="4457" w:type="dxa"/>
+          </w:tcPr>
+          <w:p>
+            <w:pPr>
+              <w:jc w:val="center"/>
+            </w:pPr>
+            <w:r>
+              <w:t>FN1 – FC1– FE1 – EP2 – LP1 – CF</w:t>
+            </w:r>
+            <w:r>
+              <w:t>2</w:t>
+            </w:r>
+            <w:r>
+              <w:t>-FT</w:t>
+            </w:r>
+            <w:r>
+              <w:t>1</w:t>
+            </w:r>
+          </w:p>
+        </w:tc>
+        <w:tc>
+          <w:tcPr>
+            <w:tcW w:w="4462" w:type="dxa"/>
+          </w:tcPr>
+          <w:p>
+            <w:pPr>
+              <w:cnfStyle w:val="000000100000" w:firstRow="0" w:lastRow="0" w:firstColumn="0" w:lastColumn="0" w:oddVBand="0" w:evenVBand="0" w:oddHBand="1" w:evenHBand="0" w:firstRowFirstColumn="0" w:firstRowLastColumn="0" w:lastRowFirstColumn="0" w:lastRowLastColumn="0"/>
+            </w:pPr>
+            <w:r>
+              <w:t>Visualizzazione del messaggio d’errore</w:t>
+            </w:r>
+            <w:r>
+              <w:t>” le password non combaciano”</w:t>
+            </w:r>
+          </w:p>
+        </w:tc>
+      </w:tr>
+      <w:tr>
+        <w:tc>
+          <w:tcPr>
+            <w:cnfStyle w:val="001000000000" w:firstRow="0" w:lastRow="0" w:firstColumn="1" w:lastColumn="0" w:oddVBand="0" w:evenVBand="0" w:oddHBand="0" w:evenHBand="0" w:firstRowFirstColumn="0" w:firstRowLastColumn="0" w:lastRowFirstColumn="0" w:lastRowLastColumn="0"/>
+            <w:tcW w:w="4457" w:type="dxa"/>
+          </w:tcPr>
+          <w:p>
+            <w:pPr>
+              <w:jc w:val="center"/>
+            </w:pPr>
+            <w:r>
+              <w:lastRenderedPageBreak/>
+              <w:t>FN1 – FC1– FE</w:t>
+            </w:r>
+            <w:r>
+              <w:t>1</w:t>
+            </w:r>
+            <w:r>
+              <w:t xml:space="preserve"> – EP2 – LP1 – CF</w:t>
+            </w:r>
+            <w:r>
+              <w:t>1</w:t>
+            </w:r>
+            <w:r>
+              <w:t>-FT</w:t>
+            </w:r>
+            <w:r>
+              <w:t>2</w:t>
+            </w:r>
+          </w:p>
+        </w:tc>
+        <w:tc>
+          <w:tcPr>
+            <w:tcW w:w="4462" w:type="dxa"/>
+          </w:tcPr>
+          <w:p>
+            <w:pPr>
+              <w:cnfStyle w:val="000000000000" w:firstRow="0" w:lastRow="0" w:firstColumn="0" w:lastColumn="0" w:oddVBand="0" w:evenVBand="0" w:oddHBand="0" w:evenHBand="0" w:firstRowFirstColumn="0" w:firstRowLastColumn="0" w:lastRowFirstColumn="0" w:lastRowLastColumn="0"/>
+            </w:pPr>
+            <w:r>
+              <w:t xml:space="preserve">Visualizzazione </w:t>
+            </w:r>
+            <w:r>
+              <w:t>del</w:t>
+            </w:r>
+            <w:r>
+              <w:t xml:space="preserve"> messaggio d’errore “</w:t>
+            </w:r>
+            <w:r>
+              <w:rPr>
+                <w:rFonts w:cstheme="minorHAnsi"/>
+              </w:rPr>
+              <w:t xml:space="preserve">Il </w:t>
+            </w:r>
+            <w:r>
+              <w:rPr>
+                <w:rFonts w:eastAsia="Lucida Sans Unicode" w:cstheme="minorHAnsi"/>
+              </w:rPr>
+              <w:t>numero telefonico deve essere nel formato ###-#######!</w:t>
+            </w:r>
+            <w:r>
+              <w:rPr>
+                <w:rFonts w:eastAsia="Lucida Sans Unicode" w:cstheme="minorHAnsi"/>
+              </w:rPr>
+              <w:t>”</w:t>
+            </w:r>
+          </w:p>
+        </w:tc>
+      </w:tr>
+    </w:tbl>
+    <w:p>
+      <w:pPr>
+        <w:ind w:left="720"/>
+      </w:pPr>
     </w:p>
     <w:sectPr>
       <w:pgSz w:w="11906" w:h="16838"/>
@@ -1405,9 +2421,9 @@
   </w:abstractNum>
   <w:abstractNum w:abstractNumId="1" w15:restartNumberingAfterBreak="0">
     <w:nsid w:val="0B446E42"/>
-    <w:multiLevelType w:val="hybridMultilevel"/>
-    <w:tmpl w:val="1FD0C6A4"/>
-    <w:lvl w:ilvl="0" w:tplc="0410000F">
+    <w:multiLevelType w:val="multilevel"/>
+    <w:tmpl w:val="7DD27802"/>
+    <w:lvl w:ilvl="0">
       <w:start w:val="1"/>
       <w:numFmt w:val="decimal"/>
       <w:lvlText w:val="%1."/>
@@ -1419,77 +2435,109 @@
         <w:rFonts w:hint="default"/>
       </w:rPr>
     </w:lvl>
-    <w:lvl w:ilvl="1" w:tplc="04100019" w:tentative="1">
-      <w:start w:val="1"/>
-      <w:numFmt w:val="lowerLetter"/>
-      <w:lvlText w:val="%2."/>
-      <w:lvlJc w:val="left"/>
-      <w:pPr>
-        <w:ind w:left="1080" w:hanging="360"/>
-      </w:pPr>
-    </w:lvl>
-    <w:lvl w:ilvl="2" w:tplc="0410001B" w:tentative="1">
-      <w:start w:val="1"/>
-      <w:numFmt w:val="lowerRoman"/>
-      <w:lvlText w:val="%3."/>
-      <w:lvlJc w:val="right"/>
-      <w:pPr>
-        <w:ind w:left="1800" w:hanging="180"/>
-      </w:pPr>
-    </w:lvl>
-    <w:lvl w:ilvl="3" w:tplc="0410000F" w:tentative="1">
+    <w:lvl w:ilvl="1">
       <w:start w:val="1"/>
       <w:numFmt w:val="decimal"/>
-      <w:lvlText w:val="%4."/>
-      <w:lvlJc w:val="left"/>
-      <w:pPr>
-        <w:ind w:left="2520" w:hanging="360"/>
-      </w:pPr>
-    </w:lvl>
-    <w:lvl w:ilvl="4" w:tplc="04100019" w:tentative="1">
-      <w:start w:val="1"/>
-      <w:numFmt w:val="lowerLetter"/>
-      <w:lvlText w:val="%5."/>
-      <w:lvlJc w:val="left"/>
-      <w:pPr>
-        <w:ind w:left="3240" w:hanging="360"/>
-      </w:pPr>
-    </w:lvl>
-    <w:lvl w:ilvl="5" w:tplc="0410001B" w:tentative="1">
-      <w:start w:val="1"/>
-      <w:numFmt w:val="lowerRoman"/>
-      <w:lvlText w:val="%6."/>
-      <w:lvlJc w:val="right"/>
-      <w:pPr>
-        <w:ind w:left="3960" w:hanging="180"/>
-      </w:pPr>
-    </w:lvl>
-    <w:lvl w:ilvl="6" w:tplc="0410000F" w:tentative="1">
+      <w:isLgl/>
+      <w:lvlText w:val="%1.%2"/>
+      <w:lvlJc w:val="left"/>
+      <w:pPr>
+        <w:ind w:left="720" w:hanging="360"/>
+      </w:pPr>
+      <w:rPr>
+        <w:rFonts w:hint="default"/>
+      </w:rPr>
+    </w:lvl>
+    <w:lvl w:ilvl="2">
       <w:start w:val="1"/>
       <w:numFmt w:val="decimal"/>
-      <w:lvlText w:val="%7."/>
-      <w:lvlJc w:val="left"/>
-      <w:pPr>
-        <w:ind w:left="4680" w:hanging="360"/>
-      </w:pPr>
-    </w:lvl>
-    <w:lvl w:ilvl="7" w:tplc="04100019" w:tentative="1">
-      <w:start w:val="1"/>
-      <w:numFmt w:val="lowerLetter"/>
-      <w:lvlText w:val="%8."/>
-      <w:lvlJc w:val="left"/>
-      <w:pPr>
-        <w:ind w:left="5400" w:hanging="360"/>
-      </w:pPr>
-    </w:lvl>
-    <w:lvl w:ilvl="8" w:tplc="0410001B" w:tentative="1">
-      <w:start w:val="1"/>
-      <w:numFmt w:val="lowerRoman"/>
-      <w:lvlText w:val="%9."/>
-      <w:lvlJc w:val="right"/>
-      <w:pPr>
-        <w:ind w:left="6120" w:hanging="180"/>
-      </w:pPr>
+      <w:isLgl/>
+      <w:lvlText w:val="%1.%2.%3"/>
+      <w:lvlJc w:val="left"/>
+      <w:pPr>
+        <w:ind w:left="1440" w:hanging="720"/>
+      </w:pPr>
+      <w:rPr>
+        <w:rFonts w:hint="default"/>
+      </w:rPr>
+    </w:lvl>
+    <w:lvl w:ilvl="3">
+      <w:start w:val="1"/>
+      <w:numFmt w:val="decimal"/>
+      <w:isLgl/>
+      <w:lvlText w:val="%1.%2.%3.%4"/>
+      <w:lvlJc w:val="left"/>
+      <w:pPr>
+        <w:ind w:left="1800" w:hanging="720"/>
+      </w:pPr>
+      <w:rPr>
+        <w:rFonts w:hint="default"/>
+      </w:rPr>
+    </w:lvl>
+    <w:lvl w:ilvl="4">
+      <w:start w:val="1"/>
+      <w:numFmt w:val="decimal"/>
+      <w:isLgl/>
+      <w:lvlText w:val="%1.%2.%3.%4.%5"/>
+      <w:lvlJc w:val="left"/>
+      <w:pPr>
+        <w:ind w:left="2520" w:hanging="1080"/>
+      </w:pPr>
+      <w:rPr>
+        <w:rFonts w:hint="default"/>
+      </w:rPr>
+    </w:lvl>
+    <w:lvl w:ilvl="5">
+      <w:start w:val="1"/>
+      <w:numFmt w:val="decimal"/>
+      <w:isLgl/>
+      <w:lvlText w:val="%1.%2.%3.%4.%5.%6"/>
+      <w:lvlJc w:val="left"/>
+      <w:pPr>
+        <w:ind w:left="2880" w:hanging="1080"/>
+      </w:pPr>
+      <w:rPr>
+        <w:rFonts w:hint="default"/>
+      </w:rPr>
+    </w:lvl>
+    <w:lvl w:ilvl="6">
+      <w:start w:val="1"/>
+      <w:numFmt w:val="decimal"/>
+      <w:isLgl/>
+      <w:lvlText w:val="%1.%2.%3.%4.%5.%6.%7"/>
+      <w:lvlJc w:val="left"/>
+      <w:pPr>
+        <w:ind w:left="3600" w:hanging="1440"/>
+      </w:pPr>
+      <w:rPr>
+        <w:rFonts w:hint="default"/>
+      </w:rPr>
+    </w:lvl>
+    <w:lvl w:ilvl="7">
+      <w:start w:val="1"/>
+      <w:numFmt w:val="decimal"/>
+      <w:isLgl/>
+      <w:lvlText w:val="%1.%2.%3.%4.%5.%6.%7.%8"/>
+      <w:lvlJc w:val="left"/>
+      <w:pPr>
+        <w:ind w:left="3960" w:hanging="1440"/>
+      </w:pPr>
+      <w:rPr>
+        <w:rFonts w:hint="default"/>
+      </w:rPr>
+    </w:lvl>
+    <w:lvl w:ilvl="8">
+      <w:start w:val="1"/>
+      <w:numFmt w:val="decimal"/>
+      <w:isLgl/>
+      <w:lvlText w:val="%1.%2.%3.%4.%5.%6.%7.%8.%9"/>
+      <w:lvlJc w:val="left"/>
+      <w:pPr>
+        <w:ind w:left="4320" w:hanging="1440"/>
+      </w:pPr>
+      <w:rPr>
+        <w:rFonts w:hint="default"/>
+      </w:rPr>
     </w:lvl>
   </w:abstractNum>
   <w:abstractNum w:abstractNumId="2" w15:restartNumberingAfterBreak="0">
@@ -2721,6 +3769,188 @@
       </w:tcPr>
     </w:tblStylePr>
   </w:style>
+  <w:style w:type="table" w:styleId="Tabellagriglia4-colore1">
+    <w:name w:val="Grid Table 4 Accent 1"/>
+    <w:basedOn w:val="Tabellanormale"/>
+    <w:uiPriority w:val="49"/>
+    <w:rsid w:val="008E47FD"/>
+    <w:pPr>
+      <w:spacing w:after="0" w:line="240" w:lineRule="auto"/>
+    </w:pPr>
+    <w:tblPr>
+      <w:tblStyleRowBandSize w:val="1"/>
+      <w:tblStyleColBandSize w:val="1"/>
+      <w:tblBorders>
+        <w:top w:val="single" w:sz="4" w:space="0" w:color="8EAADB" w:themeColor="accent1" w:themeTint="99"/>
+        <w:left w:val="single" w:sz="4" w:space="0" w:color="8EAADB" w:themeColor="accent1" w:themeTint="99"/>
+        <w:bottom w:val="single" w:sz="4" w:space="0" w:color="8EAADB" w:themeColor="accent1" w:themeTint="99"/>
+        <w:right w:val="single" w:sz="4" w:space="0" w:color="8EAADB" w:themeColor="accent1" w:themeTint="99"/>
+        <w:insideH w:val="single" w:sz="4" w:space="0" w:color="8EAADB" w:themeColor="accent1" w:themeTint="99"/>
+        <w:insideV w:val="single" w:sz="4" w:space="0" w:color="8EAADB" w:themeColor="accent1" w:themeTint="99"/>
+      </w:tblBorders>
+    </w:tblPr>
+    <w:tblStylePr w:type="firstRow">
+      <w:rPr>
+        <w:b/>
+        <w:bCs/>
+        <w:color w:val="FFFFFF" w:themeColor="background1"/>
+      </w:rPr>
+      <w:tblPr/>
+      <w:tcPr>
+        <w:tcBorders>
+          <w:top w:val="single" w:sz="4" w:space="0" w:color="4472C4" w:themeColor="accent1"/>
+          <w:left w:val="single" w:sz="4" w:space="0" w:color="4472C4" w:themeColor="accent1"/>
+          <w:bottom w:val="single" w:sz="4" w:space="0" w:color="4472C4" w:themeColor="accent1"/>
+          <w:right w:val="single" w:sz="4" w:space="0" w:color="4472C4" w:themeColor="accent1"/>
+          <w:insideH w:val="nil"/>
+          <w:insideV w:val="nil"/>
+        </w:tcBorders>
+        <w:shd w:val="clear" w:color="auto" w:fill="4472C4" w:themeFill="accent1"/>
+      </w:tcPr>
+    </w:tblStylePr>
+    <w:tblStylePr w:type="lastRow">
+      <w:rPr>
+        <w:b/>
+        <w:bCs/>
+      </w:rPr>
+      <w:tblPr/>
+      <w:tcPr>
+        <w:tcBorders>
+          <w:top w:val="double" w:sz="4" w:space="0" w:color="4472C4" w:themeColor="accent1"/>
+        </w:tcBorders>
+      </w:tcPr>
+    </w:tblStylePr>
+    <w:tblStylePr w:type="firstCol">
+      <w:rPr>
+        <w:b/>
+        <w:bCs/>
+      </w:rPr>
+    </w:tblStylePr>
+    <w:tblStylePr w:type="lastCol">
+      <w:rPr>
+        <w:b/>
+        <w:bCs/>
+      </w:rPr>
+    </w:tblStylePr>
+    <w:tblStylePr w:type="band1Vert">
+      <w:tblPr/>
+      <w:tcPr>
+        <w:shd w:val="clear" w:color="auto" w:fill="D9E2F3" w:themeFill="accent1" w:themeFillTint="33"/>
+      </w:tcPr>
+    </w:tblStylePr>
+    <w:tblStylePr w:type="band1Horz">
+      <w:tblPr/>
+      <w:tcPr>
+        <w:shd w:val="clear" w:color="auto" w:fill="D9E2F3" w:themeFill="accent1" w:themeFillTint="33"/>
+      </w:tcPr>
+    </w:tblStylePr>
+  </w:style>
+  <w:style w:type="table" w:styleId="Tabellagriglia5scura-colore1">
+    <w:name w:val="Grid Table 5 Dark Accent 1"/>
+    <w:basedOn w:val="Tabellanormale"/>
+    <w:uiPriority w:val="50"/>
+    <w:rsid w:val="008E47FD"/>
+    <w:pPr>
+      <w:spacing w:after="0" w:line="240" w:lineRule="auto"/>
+    </w:pPr>
+    <w:tblPr>
+      <w:tblStyleRowBandSize w:val="1"/>
+      <w:tblStyleColBandSize w:val="1"/>
+      <w:tblBorders>
+        <w:top w:val="single" w:sz="4" w:space="0" w:color="FFFFFF" w:themeColor="background1"/>
+        <w:left w:val="single" w:sz="4" w:space="0" w:color="FFFFFF" w:themeColor="background1"/>
+        <w:bottom w:val="single" w:sz="4" w:space="0" w:color="FFFFFF" w:themeColor="background1"/>
+        <w:right w:val="single" w:sz="4" w:space="0" w:color="FFFFFF" w:themeColor="background1"/>
+        <w:insideH w:val="single" w:sz="4" w:space="0" w:color="FFFFFF" w:themeColor="background1"/>
+        <w:insideV w:val="single" w:sz="4" w:space="0" w:color="FFFFFF" w:themeColor="background1"/>
+      </w:tblBorders>
+    </w:tblPr>
+    <w:tcPr>
+      <w:shd w:val="clear" w:color="auto" w:fill="D9E2F3" w:themeFill="accent1" w:themeFillTint="33"/>
+    </w:tcPr>
+    <w:tblStylePr w:type="firstRow">
+      <w:rPr>
+        <w:b/>
+        <w:bCs/>
+        <w:color w:val="FFFFFF" w:themeColor="background1"/>
+      </w:rPr>
+      <w:tblPr/>
+      <w:tcPr>
+        <w:tcBorders>
+          <w:top w:val="single" w:sz="4" w:space="0" w:color="FFFFFF" w:themeColor="background1"/>
+          <w:left w:val="single" w:sz="4" w:space="0" w:color="FFFFFF" w:themeColor="background1"/>
+          <w:right w:val="single" w:sz="4" w:space="0" w:color="FFFFFF" w:themeColor="background1"/>
+          <w:insideH w:val="nil"/>
+          <w:insideV w:val="nil"/>
+        </w:tcBorders>
+        <w:shd w:val="clear" w:color="auto" w:fill="4472C4" w:themeFill="accent1"/>
+      </w:tcPr>
+    </w:tblStylePr>
+    <w:tblStylePr w:type="lastRow">
+      <w:rPr>
+        <w:b/>
+        <w:bCs/>
+        <w:color w:val="FFFFFF" w:themeColor="background1"/>
+      </w:rPr>
+      <w:tblPr/>
+      <w:tcPr>
+        <w:tcBorders>
+          <w:left w:val="single" w:sz="4" w:space="0" w:color="FFFFFF" w:themeColor="background1"/>
+          <w:bottom w:val="single" w:sz="4" w:space="0" w:color="FFFFFF" w:themeColor="background1"/>
+          <w:right w:val="single" w:sz="4" w:space="0" w:color="FFFFFF" w:themeColor="background1"/>
+          <w:insideH w:val="nil"/>
+          <w:insideV w:val="nil"/>
+        </w:tcBorders>
+        <w:shd w:val="clear" w:color="auto" w:fill="4472C4" w:themeFill="accent1"/>
+      </w:tcPr>
+    </w:tblStylePr>
+    <w:tblStylePr w:type="firstCol">
+      <w:rPr>
+        <w:b/>
+        <w:bCs/>
+        <w:color w:val="FFFFFF" w:themeColor="background1"/>
+      </w:rPr>
+      <w:tblPr/>
+      <w:tcPr>
+        <w:tcBorders>
+          <w:top w:val="single" w:sz="4" w:space="0" w:color="FFFFFF" w:themeColor="background1"/>
+          <w:left w:val="single" w:sz="4" w:space="0" w:color="FFFFFF" w:themeColor="background1"/>
+          <w:bottom w:val="single" w:sz="4" w:space="0" w:color="FFFFFF" w:themeColor="background1"/>
+          <w:insideV w:val="nil"/>
+        </w:tcBorders>
+        <w:shd w:val="clear" w:color="auto" w:fill="4472C4" w:themeFill="accent1"/>
+      </w:tcPr>
+    </w:tblStylePr>
+    <w:tblStylePr w:type="lastCol">
+      <w:rPr>
+        <w:b/>
+        <w:bCs/>
+        <w:color w:val="FFFFFF" w:themeColor="background1"/>
+      </w:rPr>
+      <w:tblPr/>
+      <w:tcPr>
+        <w:tcBorders>
+          <w:top w:val="single" w:sz="4" w:space="0" w:color="FFFFFF" w:themeColor="background1"/>
+          <w:bottom w:val="single" w:sz="4" w:space="0" w:color="FFFFFF" w:themeColor="background1"/>
+          <w:right w:val="single" w:sz="4" w:space="0" w:color="FFFFFF" w:themeColor="background1"/>
+          <w:insideV w:val="nil"/>
+        </w:tcBorders>
+        <w:shd w:val="clear" w:color="auto" w:fill="4472C4" w:themeFill="accent1"/>
+      </w:tcPr>
+    </w:tblStylePr>
+    <w:tblStylePr w:type="band1Vert">
+      <w:tblPr/>
+      <w:tcPr>
+        <w:shd w:val="clear" w:color="auto" w:fill="B4C6E7" w:themeFill="accent1" w:themeFillTint="66"/>
+      </w:tcPr>
+    </w:tblStylePr>
+    <w:tblStylePr w:type="band1Horz">
+      <w:tblPr/>
+      <w:tcPr>
+        <w:shd w:val="clear" w:color="auto" w:fill="B4C6E7" w:themeFill="accent1" w:themeFillTint="66"/>
+      </w:tcPr>
+    </w:tblStylePr>
+  </w:style>
 </w:styles>
 </file>
 

</xml_diff>

<commit_message>
Ulteriori correzioni dei test case
</commit_message>
<xml_diff>
--- a/Deliverables/TP_OctoPlus.docx
+++ b/Deliverables/TP_OctoPlus.docx
@@ -1208,7 +1208,16 @@
                 <w:bCs/>
                 <w:noProof/>
               </w:rPr>
-              <w:t>Funzionalità Gestore Amministratori</w:t>
+              <w:t xml:space="preserve">Funzionalità Gestore </w:t>
+            </w:r>
+            <w:r>
+              <w:rPr>
+                <w:rStyle w:val="Collegamentoipertestuale"/>
+                <w:b/>
+                <w:bCs/>
+                <w:noProof/>
+              </w:rPr>
+              <w:t>Utenti</w:t>
             </w:r>
             <w:r>
               <w:rPr>
@@ -1914,7 +1923,19 @@
                 <w:lang w:eastAsia="it-IT"/>
                 <w14:ligatures w14:val="none"/>
               </w:rPr>
-              <w:t>Test case Funzionalità Amministratori</w:t>
+              <w:t xml:space="preserve">Test case Funzionalità </w:t>
+            </w:r>
+            <w:r>
+              <w:rPr>
+                <w:rFonts w:ascii="Calibri" w:eastAsia="Times New Roman" w:hAnsi="Calibri" w:cs="Calibri"/>
+                <w:b/>
+                <w:bCs/>
+                <w:color w:val="000000" w:themeColor="text1"/>
+                <w:kern w:val="0"/>
+                <w:lang w:eastAsia="it-IT"/>
+                <w14:ligatures w14:val="none"/>
+              </w:rPr>
+              <w:t>Gestore</w:t>
             </w:r>
           </w:p>
         </w:tc>
@@ -2269,6 +2290,160 @@
           </w:p>
         </w:tc>
       </w:tr>
+      <w:tr>
+        <w:tc>
+          <w:tcPr>
+            <w:cnfStyle w:val="001000000000" w:firstRow="0" w:lastRow="0" w:firstColumn="1" w:lastColumn="0" w:oddVBand="0" w:evenVBand="0" w:oddHBand="0" w:evenHBand="0" w:firstRowFirstColumn="0" w:firstRowLastColumn="0" w:lastRowFirstColumn="0" w:lastRowLastColumn="0"/>
+            <w:tcW w:w="2407" w:type="dxa"/>
+            <w:tcBorders>
+              <w:top w:val="single" w:sz="4" w:space="0" w:color="9CC2E5" w:themeColor="accent5" w:themeTint="99"/>
+              <w:left w:val="single" w:sz="4" w:space="0" w:color="9CC2E5" w:themeColor="accent5" w:themeTint="99"/>
+              <w:bottom w:val="single" w:sz="4" w:space="0" w:color="9CC2E5" w:themeColor="accent5" w:themeTint="99"/>
+              <w:right w:val="single" w:sz="4" w:space="0" w:color="9CC2E5" w:themeColor="accent5" w:themeTint="99"/>
+            </w:tcBorders>
+          </w:tcPr>
+          <w:p>
+            <w:pPr>
+              <w:jc w:val="center"/>
+              <w:textAlignment w:val="baseline"/>
+              <w:rPr>
+                <w:rFonts w:ascii="Calibri" w:eastAsia="Times New Roman" w:hAnsi="Calibri" w:cs="Calibri"/>
+                <w:color w:val="000000" w:themeColor="text1"/>
+                <w:kern w:val="0"/>
+                <w:lang w:eastAsia="it-IT"/>
+                <w14:ligatures w14:val="none"/>
+              </w:rPr>
+            </w:pPr>
+            <w:r>
+              <w:rPr>
+                <w:rFonts w:ascii="Calibri" w:eastAsia="Times New Roman" w:hAnsi="Calibri" w:cs="Calibri"/>
+                <w:color w:val="000000" w:themeColor="text1"/>
+                <w:kern w:val="0"/>
+                <w:lang w:eastAsia="it-IT"/>
+                <w14:ligatures w14:val="none"/>
+              </w:rPr>
+              <w:t>21/01/2024</w:t>
+            </w:r>
+          </w:p>
+        </w:tc>
+        <w:tc>
+          <w:tcPr>
+            <w:tcW w:w="2407" w:type="dxa"/>
+            <w:tcBorders>
+              <w:top w:val="single" w:sz="4" w:space="0" w:color="9CC2E5" w:themeColor="accent5" w:themeTint="99"/>
+              <w:left w:val="single" w:sz="4" w:space="0" w:color="9CC2E5" w:themeColor="accent5" w:themeTint="99"/>
+              <w:bottom w:val="single" w:sz="4" w:space="0" w:color="9CC2E5" w:themeColor="accent5" w:themeTint="99"/>
+              <w:right w:val="single" w:sz="4" w:space="0" w:color="9CC2E5" w:themeColor="accent5" w:themeTint="99"/>
+            </w:tcBorders>
+          </w:tcPr>
+          <w:p>
+            <w:pPr>
+              <w:jc w:val="center"/>
+              <w:textAlignment w:val="baseline"/>
+              <w:cnfStyle w:val="000000000000" w:firstRow="0" w:lastRow="0" w:firstColumn="0" w:lastColumn="0" w:oddVBand="0" w:evenVBand="0" w:oddHBand="0" w:evenHBand="0" w:firstRowFirstColumn="0" w:firstRowLastColumn="0" w:lastRowFirstColumn="0" w:lastRowLastColumn="0"/>
+              <w:rPr>
+                <w:rFonts w:ascii="Calibri" w:eastAsia="Times New Roman" w:hAnsi="Calibri" w:cs="Calibri"/>
+                <w:b/>
+                <w:bCs/>
+                <w:color w:val="000000" w:themeColor="text1"/>
+                <w:kern w:val="0"/>
+                <w:lang w:eastAsia="it-IT"/>
+                <w14:ligatures w14:val="none"/>
+              </w:rPr>
+            </w:pPr>
+            <w:r>
+              <w:rPr>
+                <w:rFonts w:ascii="Calibri" w:eastAsia="Times New Roman" w:hAnsi="Calibri" w:cs="Calibri"/>
+                <w:b/>
+                <w:bCs/>
+                <w:color w:val="000000" w:themeColor="text1"/>
+                <w:kern w:val="0"/>
+                <w:lang w:eastAsia="it-IT"/>
+                <w14:ligatures w14:val="none"/>
+              </w:rPr>
+              <w:t>0.6</w:t>
+            </w:r>
+          </w:p>
+        </w:tc>
+        <w:tc>
+          <w:tcPr>
+            <w:tcW w:w="2407" w:type="dxa"/>
+            <w:tcBorders>
+              <w:top w:val="single" w:sz="4" w:space="0" w:color="9CC2E5" w:themeColor="accent5" w:themeTint="99"/>
+              <w:left w:val="single" w:sz="4" w:space="0" w:color="9CC2E5" w:themeColor="accent5" w:themeTint="99"/>
+              <w:bottom w:val="single" w:sz="4" w:space="0" w:color="9CC2E5" w:themeColor="accent5" w:themeTint="99"/>
+              <w:right w:val="single" w:sz="4" w:space="0" w:color="9CC2E5" w:themeColor="accent5" w:themeTint="99"/>
+            </w:tcBorders>
+          </w:tcPr>
+          <w:p>
+            <w:pPr>
+              <w:jc w:val="both"/>
+              <w:textAlignment w:val="baseline"/>
+              <w:cnfStyle w:val="000000000000" w:firstRow="0" w:lastRow="0" w:firstColumn="0" w:lastColumn="0" w:oddVBand="0" w:evenVBand="0" w:oddHBand="0" w:evenHBand="0" w:firstRowFirstColumn="0" w:firstRowLastColumn="0" w:lastRowFirstColumn="0" w:lastRowLastColumn="0"/>
+              <w:rPr>
+                <w:rFonts w:ascii="Calibri" w:eastAsia="Times New Roman" w:hAnsi="Calibri" w:cs="Calibri"/>
+                <w:b/>
+                <w:bCs/>
+                <w:color w:val="000000" w:themeColor="text1"/>
+                <w:kern w:val="0"/>
+                <w:lang w:eastAsia="it-IT"/>
+                <w14:ligatures w14:val="none"/>
+              </w:rPr>
+            </w:pPr>
+            <w:r>
+              <w:rPr>
+                <w:rFonts w:ascii="Calibri" w:eastAsia="Times New Roman" w:hAnsi="Calibri" w:cs="Calibri"/>
+                <w:b/>
+                <w:bCs/>
+                <w:color w:val="000000" w:themeColor="text1"/>
+                <w:kern w:val="0"/>
+                <w:lang w:eastAsia="it-IT"/>
+                <w14:ligatures w14:val="none"/>
+              </w:rPr>
+              <w:t>Revisione e correzioni varie</w:t>
+            </w:r>
+          </w:p>
+        </w:tc>
+        <w:tc>
+          <w:tcPr>
+            <w:tcW w:w="2407" w:type="dxa"/>
+            <w:tcBorders>
+              <w:top w:val="single" w:sz="4" w:space="0" w:color="9CC2E5" w:themeColor="accent5" w:themeTint="99"/>
+              <w:left w:val="single" w:sz="4" w:space="0" w:color="9CC2E5" w:themeColor="accent5" w:themeTint="99"/>
+              <w:bottom w:val="single" w:sz="4" w:space="0" w:color="9CC2E5" w:themeColor="accent5" w:themeTint="99"/>
+              <w:right w:val="single" w:sz="4" w:space="0" w:color="9CC2E5" w:themeColor="accent5" w:themeTint="99"/>
+            </w:tcBorders>
+          </w:tcPr>
+          <w:p>
+            <w:pPr>
+              <w:jc w:val="center"/>
+              <w:textAlignment w:val="baseline"/>
+              <w:cnfStyle w:val="000000000000" w:firstRow="0" w:lastRow="0" w:firstColumn="0" w:lastColumn="0" w:oddVBand="0" w:evenVBand="0" w:oddHBand="0" w:evenHBand="0" w:firstRowFirstColumn="0" w:firstRowLastColumn="0" w:lastRowFirstColumn="0" w:lastRowLastColumn="0"/>
+              <w:rPr>
+                <w:rFonts w:ascii="Calibri" w:eastAsia="Times New Roman" w:hAnsi="Calibri" w:cs="Calibri"/>
+                <w:b/>
+                <w:bCs/>
+                <w:color w:val="000000" w:themeColor="text1"/>
+                <w:kern w:val="0"/>
+                <w:lang w:eastAsia="it-IT"/>
+                <w14:ligatures w14:val="none"/>
+              </w:rPr>
+            </w:pPr>
+            <w:r>
+              <w:rPr>
+                <w:rFonts w:ascii="Calibri" w:eastAsia="Times New Roman" w:hAnsi="Calibri" w:cs="Calibri"/>
+                <w:b/>
+                <w:bCs/>
+                <w:color w:val="000000" w:themeColor="text1"/>
+                <w:kern w:val="0"/>
+                <w:lang w:eastAsia="it-IT"/>
+                <w14:ligatures w14:val="none"/>
+              </w:rPr>
+              <w:t>Donnarumma Salvatore</w:t>
+            </w:r>
+          </w:p>
+        </w:tc>
+      </w:tr>
     </w:tbl>
     <w:p/>
     <w:p/>
@@ -2291,6 +2466,7 @@
     </w:p>
     <w:p>
       <w:pPr>
+        <w:jc w:val="both"/>
         <w:rPr>
           <w:rFonts w:ascii="Segoe UI" w:hAnsi="Segoe UI" w:cs="Segoe UI"/>
           <w:color w:val="000000" w:themeColor="text1"/>
@@ -2467,272 +2643,211 @@
       <w:bookmarkEnd w:id="3"/>
     </w:p>
     <w:p>
-      <w:pPr>
-        <w:widowControl w:val="0"/>
-        <w:numPr>
-          <w:ilvl w:val="0"/>
-          <w:numId w:val="2"/>
-        </w:numPr>
-        <w:suppressAutoHyphens/>
-        <w:spacing w:after="0" w:line="276" w:lineRule="auto"/>
-      </w:pPr>
-      <w:r>
-        <w:t>Funzionalità utente:</w:t>
+      <w:r>
+        <w:t>1</w:t>
+      </w:r>
+      <w:r>
+        <w:t xml:space="preserve"> </w:t>
+      </w:r>
+      <w:r>
+        <w:t>Funzionalità Utente</w:t>
       </w:r>
     </w:p>
     <w:p>
       <w:pPr>
-        <w:widowControl w:val="0"/>
-        <w:numPr>
-          <w:ilvl w:val="0"/>
-          <w:numId w:val="3"/>
-        </w:numPr>
-        <w:suppressAutoHyphens/>
-        <w:spacing w:after="0" w:line="276" w:lineRule="auto"/>
-      </w:pPr>
-      <w:r>
-        <w:t>Registrazione</w:t>
+        <w:ind w:firstLine="708"/>
+      </w:pPr>
+      <w:r>
+        <w:t>1.1</w:t>
+      </w:r>
+      <w:r>
+        <w:t xml:space="preserve"> </w:t>
+      </w:r>
+      <w:r>
+        <w:t>Login di un utente alla piattaforma</w:t>
       </w:r>
     </w:p>
     <w:p>
       <w:pPr>
-        <w:widowControl w:val="0"/>
-        <w:numPr>
-          <w:ilvl w:val="0"/>
-          <w:numId w:val="3"/>
-        </w:numPr>
-        <w:suppressAutoHyphens/>
-        <w:spacing w:after="0" w:line="276" w:lineRule="auto"/>
-      </w:pPr>
-      <w:r>
-        <w:t>Autenticazione</w:t>
+        <w:ind w:firstLine="708"/>
+      </w:pPr>
+      <w:r>
+        <w:t>1.2</w:t>
+      </w:r>
+      <w:r>
+        <w:t xml:space="preserve"> </w:t>
+      </w:r>
+      <w:r>
+        <w:t>Registrazione di un utente alla piattaforma</w:t>
       </w:r>
     </w:p>
     <w:p>
       <w:pPr>
-        <w:widowControl w:val="0"/>
-        <w:numPr>
-          <w:ilvl w:val="0"/>
-          <w:numId w:val="3"/>
-        </w:numPr>
-        <w:suppressAutoHyphens/>
-        <w:spacing w:after="0" w:line="276" w:lineRule="auto"/>
-      </w:pPr>
-      <w:r>
-        <w:t>Ricerca Prodotto</w:t>
+        <w:ind w:firstLine="708"/>
+      </w:pPr>
+      <w:r>
+        <w:t>1.3</w:t>
+      </w:r>
+      <w:r>
+        <w:t xml:space="preserve"> </w:t>
+      </w:r>
+      <w:r>
+        <w:t>Acquisto di uno o più prodotti</w:t>
       </w:r>
     </w:p>
     <w:p>
       <w:pPr>
-        <w:widowControl w:val="0"/>
-        <w:numPr>
-          <w:ilvl w:val="0"/>
-          <w:numId w:val="3"/>
-        </w:numPr>
-        <w:suppressAutoHyphens/>
-        <w:spacing w:after="0" w:line="276" w:lineRule="auto"/>
-      </w:pPr>
-      <w:r>
-        <w:t>Filtro Prodotti</w:t>
+        <w:ind w:firstLine="708"/>
+      </w:pPr>
+      <w:r>
+        <w:t>1.4</w:t>
+      </w:r>
+      <w:r>
+        <w:t xml:space="preserve"> </w:t>
+      </w:r>
+      <w:r>
+        <w:t>Cambio password di un utente</w:t>
       </w:r>
     </w:p>
     <w:p>
       <w:pPr>
-        <w:widowControl w:val="0"/>
-        <w:numPr>
-          <w:ilvl w:val="0"/>
-          <w:numId w:val="3"/>
-        </w:numPr>
-        <w:suppressAutoHyphens/>
-        <w:spacing w:after="0" w:line="276" w:lineRule="auto"/>
-      </w:pPr>
+        <w:ind w:firstLine="708"/>
+      </w:pPr>
+      <w:r>
+        <w:t>1.5</w:t>
+      </w:r>
+      <w:r>
+        <w:t xml:space="preserve"> </w:t>
+      </w:r>
       <w:r>
         <w:t>Aggiunta di un prodotto al carrello</w:t>
       </w:r>
     </w:p>
     <w:p>
       <w:pPr>
-        <w:widowControl w:val="0"/>
-        <w:numPr>
-          <w:ilvl w:val="0"/>
-          <w:numId w:val="3"/>
-        </w:numPr>
-        <w:suppressAutoHyphens/>
-        <w:spacing w:after="0" w:line="276" w:lineRule="auto"/>
-      </w:pPr>
-      <w:r>
-        <w:t>Rimozione di un prodotto dal carrello</w:t>
+        <w:ind w:firstLine="708"/>
+      </w:pPr>
+      <w:r>
+        <w:t>1.6</w:t>
+      </w:r>
+      <w:r>
+        <w:t xml:space="preserve"> </w:t>
+      </w:r>
+      <w:r>
+        <w:t>Rimozione di un prodotto al carrello</w:t>
       </w:r>
     </w:p>
     <w:p>
       <w:pPr>
-        <w:widowControl w:val="0"/>
-        <w:numPr>
-          <w:ilvl w:val="0"/>
-          <w:numId w:val="3"/>
-        </w:numPr>
-        <w:suppressAutoHyphens/>
-        <w:spacing w:after="0" w:line="276" w:lineRule="auto"/>
-      </w:pPr>
-      <w:r>
-        <w:t>Effettuare un ordine</w:t>
+        <w:ind w:firstLine="708"/>
+      </w:pPr>
+      <w:r>
+        <w:t>1.7</w:t>
+      </w:r>
+      <w:r>
+        <w:t xml:space="preserve"> </w:t>
+      </w:r>
+      <w:r>
+        <w:t>Ricerca prodotta tramite nome</w:t>
       </w:r>
     </w:p>
     <w:p>
       <w:pPr>
-        <w:widowControl w:val="0"/>
-        <w:numPr>
-          <w:ilvl w:val="0"/>
-          <w:numId w:val="3"/>
-        </w:numPr>
-        <w:suppressAutoHyphens/>
-        <w:spacing w:after="0" w:line="276" w:lineRule="auto"/>
-      </w:pPr>
-      <w:r>
-        <w:t>Modifica password</w:t>
+        <w:ind w:firstLine="708"/>
+      </w:pPr>
+      <w:r>
+        <w:t>1.8</w:t>
+      </w:r>
+      <w:r>
+        <w:t xml:space="preserve"> </w:t>
+      </w:r>
+      <w:r>
+        <w:t>Filtro prodotti tramite categoria e prezzo</w:t>
       </w:r>
     </w:p>
     <w:p>
-      <w:pPr>
-        <w:widowControl w:val="0"/>
-        <w:numPr>
-          <w:ilvl w:val="0"/>
-          <w:numId w:val="2"/>
-        </w:numPr>
-        <w:suppressAutoHyphens/>
-        <w:spacing w:after="0" w:line="276" w:lineRule="auto"/>
-      </w:pPr>
-      <w:r>
-        <w:t>Funzionalità gestore degli ordini:</w:t>
+      <w:r>
+        <w:t>2</w:t>
+      </w:r>
+      <w:r>
+        <w:tab/>
+        <w:t>Funzionalità Gestione Ordini</w:t>
       </w:r>
     </w:p>
     <w:p>
       <w:pPr>
-        <w:widowControl w:val="0"/>
-        <w:numPr>
-          <w:ilvl w:val="0"/>
-          <w:numId w:val="4"/>
-        </w:numPr>
-        <w:suppressAutoHyphens/>
-        <w:spacing w:after="0" w:line="276" w:lineRule="auto"/>
-      </w:pPr>
-      <w:r>
-        <w:t>Gestione dello stato dell’ordine (cancellazione, cambio stato)</w:t>
+        <w:ind w:firstLine="708"/>
+      </w:pPr>
+      <w:r>
+        <w:t>2.1</w:t>
+      </w:r>
+      <w:r>
+        <w:t xml:space="preserve"> </w:t>
+      </w:r>
+      <w:r>
+        <w:t>Gestione Cambio Stato</w:t>
       </w:r>
     </w:p>
     <w:p>
-      <w:pPr>
-        <w:widowControl w:val="0"/>
-        <w:numPr>
-          <w:ilvl w:val="0"/>
-          <w:numId w:val="2"/>
-        </w:numPr>
-        <w:suppressAutoHyphens/>
-        <w:spacing w:after="0" w:line="276" w:lineRule="auto"/>
-      </w:pPr>
-      <w:r>
-        <w:t>Funzionalità gestore del catalogo:</w:t>
+      <w:r>
+        <w:t>3</w:t>
+      </w:r>
+      <w:r>
+        <w:tab/>
+        <w:t>Funzionalità Gestore Catalogo</w:t>
       </w:r>
     </w:p>
     <w:p>
       <w:pPr>
-        <w:widowControl w:val="0"/>
-        <w:numPr>
-          <w:ilvl w:val="0"/>
-          <w:numId w:val="5"/>
-        </w:numPr>
-        <w:suppressAutoHyphens/>
-        <w:spacing w:after="0" w:line="276" w:lineRule="auto"/>
-      </w:pPr>
-      <w:r>
-        <w:t>Aggiunta di un prodotto</w:t>
+        <w:ind w:firstLine="708"/>
+      </w:pPr>
+      <w:r>
+        <w:t>3.1</w:t>
+      </w:r>
+      <w:r>
+        <w:t xml:space="preserve"> </w:t>
+      </w:r>
+      <w:r>
+        <w:t>Aggiunta di un prodotto al catalogo</w:t>
       </w:r>
     </w:p>
     <w:p>
       <w:pPr>
-        <w:widowControl w:val="0"/>
-        <w:numPr>
-          <w:ilvl w:val="0"/>
-          <w:numId w:val="5"/>
-        </w:numPr>
-        <w:suppressAutoHyphens/>
-        <w:spacing w:after="240" w:line="276" w:lineRule="auto"/>
-      </w:pPr>
-      <w:r>
-        <w:t>Rimozione prodotto</w:t>
+        <w:ind w:firstLine="708"/>
+      </w:pPr>
+      <w:r>
+        <w:t>3.2</w:t>
+      </w:r>
+      <w:r>
+        <w:t xml:space="preserve"> </w:t>
+      </w:r>
+      <w:r>
+        <w:t>Modifica parametri di un prodotto</w:t>
       </w:r>
     </w:p>
     <w:p>
-      <w:pPr>
-        <w:widowControl w:val="0"/>
-        <w:numPr>
-          <w:ilvl w:val="0"/>
-          <w:numId w:val="5"/>
-        </w:numPr>
-        <w:suppressAutoHyphens/>
-        <w:spacing w:after="240" w:line="276" w:lineRule="auto"/>
-      </w:pPr>
-      <w:r>
-        <w:t>Modifica prodotto</w:t>
+      <w:r>
+        <w:t>4</w:t>
+      </w:r>
+      <w:r>
+        <w:tab/>
+        <w:t>Funzionalità Gestore Utente</w:t>
       </w:r>
     </w:p>
     <w:p>
       <w:pPr>
-        <w:widowControl w:val="0"/>
-        <w:numPr>
-          <w:ilvl w:val="0"/>
-          <w:numId w:val="2"/>
-        </w:numPr>
-        <w:suppressAutoHyphens/>
-        <w:spacing w:after="0" w:line="276" w:lineRule="auto"/>
-      </w:pPr>
-      <w:r>
-        <w:t>Funzionalità gestore amministratore:</w:t>
+        <w:ind w:firstLine="708"/>
+      </w:pPr>
+      <w:r>
+        <w:t>4.1</w:t>
+      </w:r>
+      <w:r>
+        <w:t xml:space="preserve"> </w:t>
+      </w:r>
+      <w:r>
+        <w:t>Aggiunta di un nuovo gestore</w:t>
       </w:r>
     </w:p>
-    <w:p>
-      <w:pPr>
-        <w:widowControl w:val="0"/>
-        <w:numPr>
-          <w:ilvl w:val="0"/>
-          <w:numId w:val="5"/>
-        </w:numPr>
-        <w:suppressAutoHyphens/>
-        <w:spacing w:after="0" w:line="276" w:lineRule="auto"/>
-      </w:pPr>
-      <w:r>
-        <w:t>Aggiunta di un amministratore</w:t>
-      </w:r>
-    </w:p>
-    <w:p>
-      <w:pPr>
-        <w:widowControl w:val="0"/>
-        <w:numPr>
-          <w:ilvl w:val="0"/>
-          <w:numId w:val="5"/>
-        </w:numPr>
-        <w:suppressAutoHyphens/>
-        <w:spacing w:after="240" w:line="276" w:lineRule="auto"/>
-      </w:pPr>
-      <w:r>
-        <w:t>Rimozione amministratore</w:t>
-      </w:r>
-    </w:p>
-    <w:p>
-      <w:pPr>
-        <w:widowControl w:val="0"/>
-        <w:numPr>
-          <w:ilvl w:val="0"/>
-          <w:numId w:val="5"/>
-        </w:numPr>
-        <w:suppressAutoHyphens/>
-        <w:spacing w:after="240" w:line="276" w:lineRule="auto"/>
-      </w:pPr>
-      <w:r>
-        <w:t>Modifica password amministratore</w:t>
-      </w:r>
-    </w:p>
-    <w:p/>
     <w:p/>
     <w:p/>
     <w:p/>
@@ -2765,8 +2880,9 @@
           <w:right w:val="single" w:sz="2" w:space="0" w:color="D9D9E3"/>
         </w:pBdr>
         <w:spacing w:after="300" w:line="240" w:lineRule="auto"/>
-        <w:rPr>
-          <w:rFonts w:ascii="Segoe UI" w:eastAsia="Times New Roman" w:hAnsi="Segoe UI" w:cs="Segoe UI"/>
+        <w:jc w:val="both"/>
+        <w:rPr>
+          <w:rFonts w:eastAsia="Times New Roman" w:cstheme="minorHAnsi"/>
           <w:kern w:val="0"/>
           <w:lang w:eastAsia="it-IT"/>
           <w14:ligatures w14:val="none"/>
@@ -2774,75 +2890,12 @@
       </w:pPr>
       <w:r>
         <w:rPr>
-          <w:rFonts w:ascii="Segoe UI" w:eastAsia="Times New Roman" w:hAnsi="Segoe UI" w:cs="Segoe UI"/>
+          <w:rFonts w:eastAsia="Times New Roman" w:cstheme="minorHAnsi"/>
           <w:kern w:val="0"/>
           <w:lang w:eastAsia="it-IT"/>
           <w14:ligatures w14:val="none"/>
         </w:rPr>
-        <w:t>Il testing è un</w:t>
-      </w:r>
-      <w:r>
-        <w:rPr>
-          <w:rFonts w:ascii="Segoe UI" w:eastAsia="Times New Roman" w:hAnsi="Segoe UI" w:cs="Segoe UI"/>
-          <w:kern w:val="0"/>
-          <w:lang w:eastAsia="it-IT"/>
-          <w14:ligatures w14:val="none"/>
-        </w:rPr>
-        <w:t xml:space="preserve"> </w:t>
-      </w:r>
-      <w:r>
-        <w:rPr>
-          <w:rFonts w:ascii="Segoe UI" w:eastAsia="Times New Roman" w:hAnsi="Segoe UI" w:cs="Segoe UI"/>
-          <w:kern w:val="0"/>
-          <w:lang w:eastAsia="it-IT"/>
-          <w14:ligatures w14:val="none"/>
-        </w:rPr>
-        <w:t xml:space="preserve">approccio intenzionale volto a creare situazioni di fallimento o errori in modo pianificato. Questa pratica è preziosa poiché consente </w:t>
-      </w:r>
-      <w:r>
-        <w:rPr>
-          <w:rFonts w:ascii="Segoe UI" w:eastAsia="Times New Roman" w:hAnsi="Segoe UI" w:cs="Segoe UI"/>
-          <w:kern w:val="0"/>
-          <w:lang w:eastAsia="it-IT"/>
-          <w14:ligatures w14:val="none"/>
-        </w:rPr>
-        <w:t>a noi</w:t>
-      </w:r>
-      <w:r>
-        <w:rPr>
-          <w:rFonts w:ascii="Segoe UI" w:eastAsia="Times New Roman" w:hAnsi="Segoe UI" w:cs="Segoe UI"/>
-          <w:kern w:val="0"/>
-          <w:lang w:eastAsia="it-IT"/>
-          <w14:ligatures w14:val="none"/>
-        </w:rPr>
-        <w:t xml:space="preserve"> sviluppatori di individuare difetti nel sistema prima del rilascio al cliente. Riducendo i difetti, miglioriamo la soddisfazione del</w:t>
-      </w:r>
-      <w:r>
-        <w:rPr>
-          <w:rFonts w:ascii="Segoe UI" w:eastAsia="Times New Roman" w:hAnsi="Segoe UI" w:cs="Segoe UI"/>
-          <w:kern w:val="0"/>
-          <w:lang w:eastAsia="it-IT"/>
-          <w14:ligatures w14:val="none"/>
-        </w:rPr>
-        <w:t>l’utente</w:t>
-      </w:r>
-      <w:r>
-        <w:rPr>
-          <w:rFonts w:ascii="Segoe UI" w:eastAsia="Times New Roman" w:hAnsi="Segoe UI" w:cs="Segoe UI"/>
-          <w:kern w:val="0"/>
-          <w:lang w:eastAsia="it-IT"/>
-          <w14:ligatures w14:val="none"/>
-        </w:rPr>
-        <w:t xml:space="preserve"> durante l'utilizzo del sistema</w:t>
-      </w:r>
-      <w:r>
-        <w:rPr>
-          <w:rFonts w:ascii="Segoe UI" w:eastAsia="Times New Roman" w:hAnsi="Segoe UI" w:cs="Segoe UI"/>
-          <w:kern w:val="0"/>
-          <w:lang w:eastAsia="it-IT"/>
-          <w14:ligatures w14:val="none"/>
-        </w:rPr>
-        <w:t>.</w:t>
+        <w:t>Il testing è un approccio intenzionale volto a creare situazioni di fallimento o errori in modo pianificato. Questa pratica è preziosa poiché consente a noi sviluppatori di individuare difetti nel sistema prima del rilascio al cliente. Riducendo i difetti, miglioriamo la soddisfazione dell’utente durante l'utilizzo del sistema.</w:t>
       </w:r>
     </w:p>
     <w:p>
@@ -2854,8 +2907,9 @@
           <w:right w:val="single" w:sz="2" w:space="0" w:color="D9D9E3"/>
         </w:pBdr>
         <w:spacing w:before="300" w:after="300" w:line="240" w:lineRule="auto"/>
-        <w:rPr>
-          <w:rFonts w:ascii="Segoe UI" w:eastAsia="Times New Roman" w:hAnsi="Segoe UI" w:cs="Segoe UI"/>
+        <w:jc w:val="both"/>
+        <w:rPr>
+          <w:rFonts w:eastAsia="Times New Roman" w:cstheme="minorHAnsi"/>
           <w:kern w:val="0"/>
           <w:lang w:eastAsia="it-IT"/>
           <w14:ligatures w14:val="none"/>
@@ -2863,7 +2917,7 @@
       </w:pPr>
       <w:r>
         <w:rPr>
-          <w:rFonts w:ascii="Segoe UI" w:eastAsia="Times New Roman" w:hAnsi="Segoe UI" w:cs="Segoe UI"/>
+          <w:rFonts w:eastAsia="Times New Roman" w:cstheme="minorHAnsi"/>
           <w:kern w:val="0"/>
           <w:lang w:eastAsia="it-IT"/>
           <w14:ligatures w14:val="none"/>
@@ -2873,7 +2927,7 @@
       <w:proofErr w:type="spellStart"/>
       <w:r>
         <w:rPr>
-          <w:rFonts w:ascii="Segoe UI" w:eastAsia="Times New Roman" w:hAnsi="Segoe UI" w:cs="Segoe UI"/>
+          <w:rFonts w:eastAsia="Times New Roman" w:cstheme="minorHAnsi"/>
           <w:kern w:val="0"/>
           <w:lang w:eastAsia="it-IT"/>
           <w14:ligatures w14:val="none"/>
@@ -2883,7 +2937,7 @@
       <w:proofErr w:type="spellEnd"/>
       <w:r>
         <w:rPr>
-          <w:rFonts w:ascii="Segoe UI" w:eastAsia="Times New Roman" w:hAnsi="Segoe UI" w:cs="Segoe UI"/>
+          <w:rFonts w:eastAsia="Times New Roman" w:cstheme="minorHAnsi"/>
           <w:kern w:val="0"/>
           <w:lang w:eastAsia="it-IT"/>
           <w14:ligatures w14:val="none"/>
@@ -2904,8 +2958,9 @@
           <w:right w:val="single" w:sz="2" w:space="0" w:color="D9D9E3"/>
         </w:pBdr>
         <w:spacing w:after="0" w:line="240" w:lineRule="auto"/>
-        <w:rPr>
-          <w:rFonts w:ascii="Segoe UI" w:eastAsia="Times New Roman" w:hAnsi="Segoe UI" w:cs="Segoe UI"/>
+        <w:jc w:val="both"/>
+        <w:rPr>
+          <w:rFonts w:eastAsia="Times New Roman" w:cstheme="minorHAnsi"/>
           <w:kern w:val="0"/>
           <w:lang w:eastAsia="it-IT"/>
           <w14:ligatures w14:val="none"/>
@@ -2914,7 +2969,7 @@
       <w:proofErr w:type="spellStart"/>
       <w:r>
         <w:rPr>
-          <w:rFonts w:ascii="Segoe UI" w:eastAsia="Times New Roman" w:hAnsi="Segoe UI" w:cs="Segoe UI"/>
+          <w:rFonts w:eastAsia="Times New Roman" w:cstheme="minorHAnsi"/>
           <w:b/>
           <w:bCs/>
           <w:kern w:val="0"/>
@@ -2926,7 +2981,7 @@
       <w:proofErr w:type="spellEnd"/>
       <w:r>
         <w:rPr>
-          <w:rFonts w:ascii="Segoe UI" w:eastAsia="Times New Roman" w:hAnsi="Segoe UI" w:cs="Segoe UI"/>
+          <w:rFonts w:eastAsia="Times New Roman" w:cstheme="minorHAnsi"/>
           <w:kern w:val="0"/>
           <w:lang w:eastAsia="it-IT"/>
           <w14:ligatures w14:val="none"/>
@@ -2947,8 +3002,9 @@
           <w:right w:val="single" w:sz="2" w:space="0" w:color="D9D9E3"/>
         </w:pBdr>
         <w:spacing w:after="0" w:line="240" w:lineRule="auto"/>
-        <w:rPr>
-          <w:rFonts w:ascii="Segoe UI" w:eastAsia="Times New Roman" w:hAnsi="Segoe UI" w:cs="Segoe UI"/>
+        <w:jc w:val="both"/>
+        <w:rPr>
+          <w:rFonts w:eastAsia="Times New Roman" w:cstheme="minorHAnsi"/>
           <w:kern w:val="0"/>
           <w:lang w:eastAsia="it-IT"/>
           <w14:ligatures w14:val="none"/>
@@ -2956,7 +3012,7 @@
       </w:pPr>
       <w:r>
         <w:rPr>
-          <w:rFonts w:ascii="Segoe UI" w:eastAsia="Times New Roman" w:hAnsi="Segoe UI" w:cs="Segoe UI"/>
+          <w:rFonts w:eastAsia="Times New Roman" w:cstheme="minorHAnsi"/>
           <w:b/>
           <w:bCs/>
           <w:kern w:val="0"/>
@@ -2967,7 +3023,7 @@
       </w:r>
       <w:r>
         <w:rPr>
-          <w:rFonts w:ascii="Segoe UI" w:eastAsia="Times New Roman" w:hAnsi="Segoe UI" w:cs="Segoe UI"/>
+          <w:rFonts w:eastAsia="Times New Roman" w:cstheme="minorHAnsi"/>
           <w:kern w:val="0"/>
           <w:lang w:eastAsia="it-IT"/>
           <w14:ligatures w14:val="none"/>
@@ -2976,7 +3032,7 @@
       </w:r>
       <w:r>
         <w:rPr>
-          <w:rFonts w:ascii="Segoe UI" w:eastAsia="Times New Roman" w:hAnsi="Segoe UI" w:cs="Segoe UI"/>
+          <w:rFonts w:eastAsia="Times New Roman" w:cstheme="minorHAnsi"/>
           <w:color w:val="D1D5DB"/>
           <w:kern w:val="0"/>
           <w:sz w:val="24"/>
@@ -3009,48 +3065,583 @@
       <w:bookmarkEnd w:id="5"/>
     </w:p>
     <w:p>
+      <w:pPr>
+        <w:jc w:val="both"/>
+        <w:rPr>
+          <w:shd w:val="clear" w:color="auto" w:fill="FFFFFF" w:themeFill="background1"/>
+        </w:rPr>
+      </w:pPr>
       <w:r>
         <w:br/>
       </w:r>
-      <w:r>
-        <w:rPr>
-          <w:rFonts w:ascii="Segoe UI" w:hAnsi="Segoe UI" w:cs="Segoe UI"/>
-          <w:color w:val="000000" w:themeColor="text1"/>
+      <w:bookmarkStart w:id="6" w:name="_Toc156601429"/>
+      <w:r>
+        <w:rPr>
           <w:shd w:val="clear" w:color="auto" w:fill="FFFFFF" w:themeFill="background1"/>
         </w:rPr>
-        <w:t>Per il testing del sistema, adotteremo un approccio bottom-up, focalizzandoci sulle tecniche di testing black-box</w:t>
-      </w:r>
-      <w:r>
-        <w:rPr>
-          <w:rFonts w:ascii="Segoe UI" w:hAnsi="Segoe UI" w:cs="Segoe UI"/>
-          <w:color w:val="000000" w:themeColor="text1"/>
+        <w:t xml:space="preserve">L’approccio che utilizzeremo per effettuare le operazioni di testing seguirà il metodo del </w:t>
+      </w:r>
+      <w:proofErr w:type="spellStart"/>
+      <w:r>
+        <w:rPr>
           <w:shd w:val="clear" w:color="auto" w:fill="FFFFFF" w:themeFill="background1"/>
         </w:rPr>
-        <w:t xml:space="preserve"> permettendoci di focalizzar</w:t>
-      </w:r>
-      <w:r>
-        <w:rPr>
-          <w:rFonts w:ascii="Segoe UI" w:hAnsi="Segoe UI" w:cs="Segoe UI"/>
-          <w:color w:val="000000" w:themeColor="text1"/>
+        <w:t>Category</w:t>
+      </w:r>
+      <w:proofErr w:type="spellEnd"/>
+      <w:r>
+        <w:rPr>
           <w:shd w:val="clear" w:color="auto" w:fill="FFFFFF" w:themeFill="background1"/>
         </w:rPr>
-        <w:t>e l’attenzione</w:t>
-      </w:r>
-      <w:r>
-        <w:rPr>
-          <w:rFonts w:ascii="Segoe UI" w:hAnsi="Segoe UI" w:cs="Segoe UI"/>
-          <w:color w:val="000000" w:themeColor="text1"/>
+        <w:t xml:space="preserve"> </w:t>
+      </w:r>
+      <w:proofErr w:type="spellStart"/>
+      <w:r>
+        <w:rPr>
           <w:shd w:val="clear" w:color="auto" w:fill="FFFFFF" w:themeFill="background1"/>
         </w:rPr>
-        <w:t xml:space="preserve"> sull’esperienza utente</w:t>
-      </w:r>
-      <w:r>
-        <w:rPr>
-          <w:rFonts w:ascii="Segoe UI" w:hAnsi="Segoe UI" w:cs="Segoe UI"/>
-          <w:color w:val="000000" w:themeColor="text1"/>
+        <w:t>partition</w:t>
+      </w:r>
+      <w:proofErr w:type="spellEnd"/>
+      <w:r>
+        <w:rPr>
           <w:shd w:val="clear" w:color="auto" w:fill="FFFFFF" w:themeFill="background1"/>
         </w:rPr>
-        <w:t>. Inizieremo con i test di unità, per poi procedere ai test di sistema. Ogni fase di testing sarà accompagnata da un report di esecuzione dei test, consentendoci di identificare e affrontare eventuali problematiche emerse durante il processo di verifica.</w:t>
+        <w:t>.</w:t>
+      </w:r>
+    </w:p>
+    <w:p>
+      <w:pPr>
+        <w:jc w:val="both"/>
+        <w:rPr>
+          <w:shd w:val="clear" w:color="auto" w:fill="FFFFFF" w:themeFill="background1"/>
+        </w:rPr>
+      </w:pPr>
+      <w:r>
+        <w:rPr>
+          <w:shd w:val="clear" w:color="auto" w:fill="FFFFFF" w:themeFill="background1"/>
+        </w:rPr>
+        <w:t xml:space="preserve">Il </w:t>
+      </w:r>
+      <w:proofErr w:type="spellStart"/>
+      <w:r>
+        <w:rPr>
+          <w:shd w:val="clear" w:color="auto" w:fill="FFFFFF" w:themeFill="background1"/>
+        </w:rPr>
+        <w:t>Category</w:t>
+      </w:r>
+      <w:proofErr w:type="spellEnd"/>
+      <w:r>
+        <w:rPr>
+          <w:shd w:val="clear" w:color="auto" w:fill="FFFFFF" w:themeFill="background1"/>
+        </w:rPr>
+        <w:t xml:space="preserve"> </w:t>
+      </w:r>
+      <w:proofErr w:type="spellStart"/>
+      <w:r>
+        <w:rPr>
+          <w:shd w:val="clear" w:color="auto" w:fill="FFFFFF" w:themeFill="background1"/>
+        </w:rPr>
+        <w:t>partition</w:t>
+      </w:r>
+      <w:proofErr w:type="spellEnd"/>
+      <w:r>
+        <w:rPr>
+          <w:shd w:val="clear" w:color="auto" w:fill="FFFFFF" w:themeFill="background1"/>
+        </w:rPr>
+        <w:t xml:space="preserve"> è una tecnica per l’individuazione dei casi di test partendo da un requisito</w:t>
+      </w:r>
+      <w:r>
+        <w:rPr>
+          <w:shd w:val="clear" w:color="auto" w:fill="FFFFFF" w:themeFill="background1"/>
+        </w:rPr>
+        <w:t xml:space="preserve"> </w:t>
+      </w:r>
+      <w:r>
+        <w:rPr>
+          <w:shd w:val="clear" w:color="auto" w:fill="FFFFFF" w:themeFill="background1"/>
+        </w:rPr>
+        <w:t>funzionale e dal caso d’uso collegato che è possibile trovare nel documento di raccolta e analisi</w:t>
+      </w:r>
+      <w:r>
+        <w:rPr>
+          <w:shd w:val="clear" w:color="auto" w:fill="FFFFFF" w:themeFill="background1"/>
+        </w:rPr>
+        <w:t xml:space="preserve"> </w:t>
+      </w:r>
+      <w:r>
+        <w:rPr>
+          <w:shd w:val="clear" w:color="auto" w:fill="FFFFFF" w:themeFill="background1"/>
+        </w:rPr>
+        <w:t>dei requisiti.</w:t>
+      </w:r>
+    </w:p>
+    <w:p>
+      <w:pPr>
+        <w:jc w:val="both"/>
+        <w:rPr>
+          <w:shd w:val="clear" w:color="auto" w:fill="FFFFFF" w:themeFill="background1"/>
+        </w:rPr>
+      </w:pPr>
+      <w:r>
+        <w:rPr>
+          <w:shd w:val="clear" w:color="auto" w:fill="FFFFFF" w:themeFill="background1"/>
+        </w:rPr>
+        <w:t>Questa tecnica è molto usata perché: fornisce una rappresentazione concisa e uniforme delle</w:t>
+      </w:r>
+      <w:r>
+        <w:rPr>
+          <w:shd w:val="clear" w:color="auto" w:fill="FFFFFF" w:themeFill="background1"/>
+        </w:rPr>
+        <w:t xml:space="preserve"> </w:t>
+      </w:r>
+      <w:r>
+        <w:rPr>
+          <w:shd w:val="clear" w:color="auto" w:fill="FFFFFF" w:themeFill="background1"/>
+        </w:rPr>
+        <w:t>informazioni per il testing di una funzionalità, è facilmente modificabile ed enfatizza entrambi gli</w:t>
+      </w:r>
+      <w:r>
+        <w:rPr>
+          <w:shd w:val="clear" w:color="auto" w:fill="FFFFFF" w:themeFill="background1"/>
+        </w:rPr>
+        <w:t xml:space="preserve"> </w:t>
+      </w:r>
+      <w:r>
+        <w:rPr>
+          <w:shd w:val="clear" w:color="auto" w:fill="FFFFFF" w:themeFill="background1"/>
+        </w:rPr>
+        <w:t>aspetti specifici del testing quali la copertura e l’individuazione degli errori.</w:t>
+      </w:r>
+    </w:p>
+    <w:p>
+      <w:pPr>
+        <w:jc w:val="both"/>
+        <w:rPr>
+          <w:shd w:val="clear" w:color="auto" w:fill="FFFFFF" w:themeFill="background1"/>
+        </w:rPr>
+      </w:pPr>
+      <w:r>
+        <w:rPr>
+          <w:shd w:val="clear" w:color="auto" w:fill="FFFFFF" w:themeFill="background1"/>
+        </w:rPr>
+        <w:t xml:space="preserve">Più nello specifico la strategia del </w:t>
+      </w:r>
+      <w:proofErr w:type="spellStart"/>
+      <w:r>
+        <w:rPr>
+          <w:shd w:val="clear" w:color="auto" w:fill="FFFFFF" w:themeFill="background1"/>
+        </w:rPr>
+        <w:t>Category</w:t>
+      </w:r>
+      <w:proofErr w:type="spellEnd"/>
+      <w:r>
+        <w:rPr>
+          <w:shd w:val="clear" w:color="auto" w:fill="FFFFFF" w:themeFill="background1"/>
+        </w:rPr>
+        <w:t xml:space="preserve"> </w:t>
+      </w:r>
+      <w:proofErr w:type="spellStart"/>
+      <w:r>
+        <w:rPr>
+          <w:shd w:val="clear" w:color="auto" w:fill="FFFFFF" w:themeFill="background1"/>
+        </w:rPr>
+        <w:t>P</w:t>
+      </w:r>
+      <w:r>
+        <w:rPr>
+          <w:shd w:val="clear" w:color="auto" w:fill="FFFFFF" w:themeFill="background1"/>
+        </w:rPr>
+        <w:t>artition</w:t>
+      </w:r>
+      <w:proofErr w:type="spellEnd"/>
+      <w:r>
+        <w:rPr>
+          <w:shd w:val="clear" w:color="auto" w:fill="FFFFFF" w:themeFill="background1"/>
+        </w:rPr>
+        <w:t xml:space="preserve"> si articola nei seguenti passi:</w:t>
+      </w:r>
+    </w:p>
+    <w:p>
+      <w:pPr>
+        <w:ind w:firstLine="708"/>
+        <w:jc w:val="both"/>
+        <w:rPr>
+          <w:shd w:val="clear" w:color="auto" w:fill="FFFFFF" w:themeFill="background1"/>
+        </w:rPr>
+      </w:pPr>
+      <w:r>
+        <w:rPr>
+          <w:b/>
+          <w:bCs/>
+          <w:shd w:val="clear" w:color="auto" w:fill="FFFFFF" w:themeFill="background1"/>
+        </w:rPr>
+        <w:t>1.</w:t>
+      </w:r>
+      <w:r>
+        <w:rPr>
+          <w:shd w:val="clear" w:color="auto" w:fill="FFFFFF" w:themeFill="background1"/>
+        </w:rPr>
+        <w:t xml:space="preserve"> </w:t>
+      </w:r>
+      <w:r>
+        <w:rPr>
+          <w:shd w:val="clear" w:color="auto" w:fill="FFFFFF" w:themeFill="background1"/>
+        </w:rPr>
+        <w:t>Si suddivide il sistema in funzioni che possono essere testate indipendentemente.</w:t>
+      </w:r>
+    </w:p>
+    <w:p>
+      <w:pPr>
+        <w:ind w:left="708"/>
+        <w:jc w:val="both"/>
+        <w:rPr>
+          <w:shd w:val="clear" w:color="auto" w:fill="FFFFFF" w:themeFill="background1"/>
+        </w:rPr>
+      </w:pPr>
+      <w:r>
+        <w:rPr>
+          <w:b/>
+          <w:bCs/>
+          <w:shd w:val="clear" w:color="auto" w:fill="FFFFFF" w:themeFill="background1"/>
+        </w:rPr>
+        <w:t>2.</w:t>
+      </w:r>
+      <w:r>
+        <w:rPr>
+          <w:shd w:val="clear" w:color="auto" w:fill="FFFFFF" w:themeFill="background1"/>
+        </w:rPr>
+        <w:t xml:space="preserve"> </w:t>
+      </w:r>
+      <w:r>
+        <w:rPr>
+          <w:shd w:val="clear" w:color="auto" w:fill="FFFFFF" w:themeFill="background1"/>
+        </w:rPr>
+        <w:t>Si individuano i parametri di ogni “funzione” e per ogni parametro si individuano categorie</w:t>
+      </w:r>
+      <w:r>
+        <w:rPr>
+          <w:shd w:val="clear" w:color="auto" w:fill="FFFFFF" w:themeFill="background1"/>
+        </w:rPr>
+        <w:t xml:space="preserve"> </w:t>
+      </w:r>
+      <w:r>
+        <w:rPr>
+          <w:shd w:val="clear" w:color="auto" w:fill="FFFFFF" w:themeFill="background1"/>
+        </w:rPr>
+        <w:t>distinte. Le categorie sono le principali proprietà o caratteristiche.</w:t>
+      </w:r>
+    </w:p>
+    <w:p>
+      <w:pPr>
+        <w:ind w:left="708"/>
+        <w:jc w:val="both"/>
+        <w:rPr>
+          <w:shd w:val="clear" w:color="auto" w:fill="FFFFFF" w:themeFill="background1"/>
+        </w:rPr>
+      </w:pPr>
+      <w:r>
+        <w:rPr>
+          <w:b/>
+          <w:bCs/>
+          <w:shd w:val="clear" w:color="auto" w:fill="FFFFFF" w:themeFill="background1"/>
+        </w:rPr>
+        <w:t>3</w:t>
+      </w:r>
+      <w:r>
+        <w:rPr>
+          <w:shd w:val="clear" w:color="auto" w:fill="FFFFFF" w:themeFill="background1"/>
+        </w:rPr>
+        <w:t>.</w:t>
+      </w:r>
+      <w:r>
+        <w:rPr>
+          <w:shd w:val="clear" w:color="auto" w:fill="FFFFFF" w:themeFill="background1"/>
+        </w:rPr>
+        <w:t xml:space="preserve"> </w:t>
+      </w:r>
+      <w:r>
+        <w:rPr>
+          <w:shd w:val="clear" w:color="auto" w:fill="FFFFFF" w:themeFill="background1"/>
+        </w:rPr>
+        <w:t>Le categorie vengono ulteriormente suddivise in scelte allo stesso modo in cui si applica l</w:t>
+      </w:r>
+      <w:r>
+        <w:rPr>
+          <w:shd w:val="clear" w:color="auto" w:fill="FFFFFF" w:themeFill="background1"/>
+        </w:rPr>
+        <w:t>a</w:t>
+      </w:r>
+      <w:r>
+        <w:rPr>
+          <w:shd w:val="clear" w:color="auto" w:fill="FFFFFF" w:themeFill="background1"/>
+        </w:rPr>
+        <w:t xml:space="preserve"> </w:t>
+      </w:r>
+      <w:r>
+        <w:rPr>
+          <w:shd w:val="clear" w:color="auto" w:fill="FFFFFF" w:themeFill="background1"/>
+        </w:rPr>
+        <w:t>partizione in classi di equivalenza, ovvero i seguenti possibili valori:</w:t>
+      </w:r>
+    </w:p>
+    <w:p>
+      <w:pPr>
+        <w:ind w:left="708" w:firstLine="708"/>
+        <w:jc w:val="both"/>
+        <w:rPr>
+          <w:b/>
+          <w:bCs/>
+          <w:shd w:val="clear" w:color="auto" w:fill="FFFFFF" w:themeFill="background1"/>
+        </w:rPr>
+      </w:pPr>
+      <w:r>
+        <w:rPr>
+          <w:b/>
+          <w:bCs/>
+          <w:shd w:val="clear" w:color="auto" w:fill="FFFFFF" w:themeFill="background1"/>
+        </w:rPr>
+        <w:t>-</w:t>
+      </w:r>
+      <w:r>
+        <w:rPr>
+          <w:b/>
+          <w:bCs/>
+          <w:shd w:val="clear" w:color="auto" w:fill="FFFFFF" w:themeFill="background1"/>
+        </w:rPr>
+        <w:t>Valori normali [corretti]</w:t>
+      </w:r>
+      <w:r>
+        <w:rPr>
+          <w:b/>
+          <w:bCs/>
+          <w:shd w:val="clear" w:color="auto" w:fill="FFFFFF" w:themeFill="background1"/>
+        </w:rPr>
+        <w:t>.</w:t>
+      </w:r>
+    </w:p>
+    <w:p>
+      <w:pPr>
+        <w:ind w:left="708" w:firstLine="708"/>
+        <w:jc w:val="both"/>
+        <w:rPr>
+          <w:b/>
+          <w:bCs/>
+          <w:shd w:val="clear" w:color="auto" w:fill="FFFFFF" w:themeFill="background1"/>
+        </w:rPr>
+      </w:pPr>
+      <w:r>
+        <w:rPr>
+          <w:b/>
+          <w:bCs/>
+          <w:shd w:val="clear" w:color="auto" w:fill="FFFFFF" w:themeFill="background1"/>
+        </w:rPr>
+        <w:t>-</w:t>
+      </w:r>
+      <w:r>
+        <w:rPr>
+          <w:b/>
+          <w:bCs/>
+          <w:shd w:val="clear" w:color="auto" w:fill="FFFFFF" w:themeFill="background1"/>
+        </w:rPr>
+        <w:t>Valori errati [non corretti]</w:t>
+      </w:r>
+      <w:r>
+        <w:rPr>
+          <w:b/>
+          <w:bCs/>
+          <w:shd w:val="clear" w:color="auto" w:fill="FFFFFF" w:themeFill="background1"/>
+        </w:rPr>
+        <w:t>.</w:t>
+      </w:r>
+    </w:p>
+    <w:p>
+      <w:pPr>
+        <w:ind w:left="708"/>
+        <w:jc w:val="both"/>
+        <w:rPr>
+          <w:shd w:val="clear" w:color="auto" w:fill="FFFFFF" w:themeFill="background1"/>
+        </w:rPr>
+      </w:pPr>
+      <w:r>
+        <w:rPr>
+          <w:shd w:val="clear" w:color="auto" w:fill="FFFFFF" w:themeFill="background1"/>
+        </w:rPr>
+        <w:t>4.</w:t>
+      </w:r>
+      <w:r>
+        <w:rPr>
+          <w:shd w:val="clear" w:color="auto" w:fill="FFFFFF" w:themeFill="background1"/>
+        </w:rPr>
+        <w:t xml:space="preserve"> Dopodiché vengono individuati i vincoli che esistono tra le scelte, ossia in che modo</w:t>
+      </w:r>
+      <w:r>
+        <w:rPr>
+          <w:shd w:val="clear" w:color="auto" w:fill="FFFFFF" w:themeFill="background1"/>
+        </w:rPr>
+        <w:t xml:space="preserve"> </w:t>
+      </w:r>
+      <w:r>
+        <w:rPr>
+          <w:shd w:val="clear" w:color="auto" w:fill="FFFFFF" w:themeFill="background1"/>
+        </w:rPr>
+        <w:t>l’occorrenza</w:t>
+      </w:r>
+      <w:r>
+        <w:rPr>
+          <w:shd w:val="clear" w:color="auto" w:fill="FFFFFF" w:themeFill="background1"/>
+        </w:rPr>
+        <w:t xml:space="preserve"> </w:t>
+      </w:r>
+      <w:r>
+        <w:rPr>
+          <w:shd w:val="clear" w:color="auto" w:fill="FFFFFF" w:themeFill="background1"/>
+        </w:rPr>
+        <w:t>di una scelta può influenzare l’esistenza di un’altra scelta.</w:t>
+      </w:r>
+    </w:p>
+    <w:p>
+      <w:pPr>
+        <w:ind w:firstLine="708"/>
+        <w:jc w:val="both"/>
+        <w:rPr>
+          <w:shd w:val="clear" w:color="auto" w:fill="FFFFFF" w:themeFill="background1"/>
+        </w:rPr>
+      </w:pPr>
+      <w:r>
+        <w:rPr>
+          <w:shd w:val="clear" w:color="auto" w:fill="FFFFFF" w:themeFill="background1"/>
+        </w:rPr>
+        <w:t>5.</w:t>
+      </w:r>
+      <w:r>
+        <w:rPr>
+          <w:shd w:val="clear" w:color="auto" w:fill="FFFFFF" w:themeFill="background1"/>
+        </w:rPr>
+        <w:t xml:space="preserve"> Vengono generati i Test frames che consistono di combinazioni valide di scelte nelle</w:t>
+      </w:r>
+      <w:r>
+        <w:rPr>
+          <w:shd w:val="clear" w:color="auto" w:fill="FFFFFF" w:themeFill="background1"/>
+        </w:rPr>
+        <w:t xml:space="preserve"> </w:t>
+      </w:r>
+      <w:r>
+        <w:rPr>
+          <w:shd w:val="clear" w:color="auto" w:fill="FFFFFF" w:themeFill="background1"/>
+        </w:rPr>
+        <w:t>categorie.</w:t>
+      </w:r>
+    </w:p>
+    <w:p>
+      <w:pPr>
+        <w:ind w:left="708"/>
+        <w:jc w:val="both"/>
+        <w:rPr>
+          <w:shd w:val="clear" w:color="auto" w:fill="FFFFFF" w:themeFill="background1"/>
+        </w:rPr>
+      </w:pPr>
+      <w:r>
+        <w:rPr>
+          <w:shd w:val="clear" w:color="auto" w:fill="FFFFFF" w:themeFill="background1"/>
+        </w:rPr>
+        <w:t xml:space="preserve">6. </w:t>
+      </w:r>
+      <w:r>
+        <w:rPr>
+          <w:shd w:val="clear" w:color="auto" w:fill="FFFFFF" w:themeFill="background1"/>
+        </w:rPr>
+        <w:t>Per ogni Test frame verrà indicato il suo esito: errato se non consente il raggiungimento</w:t>
+      </w:r>
+      <w:r>
+        <w:rPr>
+          <w:shd w:val="clear" w:color="auto" w:fill="FFFFFF" w:themeFill="background1"/>
+        </w:rPr>
+        <w:t xml:space="preserve"> </w:t>
+      </w:r>
+      <w:r>
+        <w:rPr>
+          <w:shd w:val="clear" w:color="auto" w:fill="FFFFFF" w:themeFill="background1"/>
+        </w:rPr>
+        <w:t xml:space="preserve">dell’obiettivo del requisito, </w:t>
+      </w:r>
+      <w:r>
+        <w:rPr>
+          <w:shd w:val="clear" w:color="auto" w:fill="FFFFFF" w:themeFill="background1"/>
+        </w:rPr>
+        <w:t>valido</w:t>
+      </w:r>
+      <w:r>
+        <w:rPr>
+          <w:shd w:val="clear" w:color="auto" w:fill="FFFFFF" w:themeFill="background1"/>
+        </w:rPr>
+        <w:t xml:space="preserve"> altrimenti.</w:t>
+      </w:r>
+    </w:p>
+    <w:p>
+      <w:pPr>
+        <w:ind w:left="708"/>
+        <w:jc w:val="both"/>
+        <w:rPr>
+          <w:shd w:val="clear" w:color="auto" w:fill="FFFFFF" w:themeFill="background1"/>
+        </w:rPr>
+      </w:pPr>
+      <w:r>
+        <w:rPr>
+          <w:shd w:val="clear" w:color="auto" w:fill="FFFFFF" w:themeFill="background1"/>
+        </w:rPr>
+        <w:t>7.</w:t>
+      </w:r>
+      <w:r>
+        <w:rPr>
+          <w:shd w:val="clear" w:color="auto" w:fill="FFFFFF" w:themeFill="background1"/>
+        </w:rPr>
+        <w:t xml:space="preserve"> Infine per ogni Test frame si andranno ad assegnare dei valori precisi alle scelte e si</w:t>
+      </w:r>
+      <w:r>
+        <w:rPr>
+          <w:shd w:val="clear" w:color="auto" w:fill="FFFFFF" w:themeFill="background1"/>
+        </w:rPr>
+        <w:t xml:space="preserve"> </w:t>
+      </w:r>
+      <w:r>
+        <w:rPr>
+          <w:shd w:val="clear" w:color="auto" w:fill="FFFFFF" w:themeFill="background1"/>
+        </w:rPr>
+        <w:t>formeranno dunque i Test case.</w:t>
+      </w:r>
+    </w:p>
+    <w:bookmarkEnd w:id="6"/>
+    <w:p>
+      <w:pPr>
+        <w:jc w:val="both"/>
+      </w:pPr>
+      <w:r>
+        <w:t xml:space="preserve">I test di unità verranno effettuati sui metodi delle classi sviluppate mediante l’utilizzo di </w:t>
+      </w:r>
+      <w:proofErr w:type="spellStart"/>
+      <w:r>
+        <w:t>JUnit</w:t>
+      </w:r>
+      <w:proofErr w:type="spellEnd"/>
+      <w:r>
+        <w:t xml:space="preserve"> e </w:t>
+      </w:r>
+      <w:proofErr w:type="spellStart"/>
+      <w:r>
+        <w:t>Mockito</w:t>
+      </w:r>
+      <w:proofErr w:type="spellEnd"/>
+      <w:r>
+        <w:t xml:space="preserve"> e infine verranno effettuati i test di sistema mediante </w:t>
+      </w:r>
+      <w:proofErr w:type="spellStart"/>
+      <w:r>
+        <w:t>Selenium</w:t>
+      </w:r>
+      <w:proofErr w:type="spellEnd"/>
+      <w:r>
+        <w:t xml:space="preserve"> IDE. In entrambi i casi utilizzeremo l’approccio precedentemente descritto.</w:t>
       </w:r>
     </w:p>
     <w:p>
@@ -3064,94 +3655,12 @@
           <w:shd w:val="clear" w:color="auto" w:fill="FFFFFF" w:themeFill="background1"/>
         </w:rPr>
       </w:pPr>
-      <w:bookmarkStart w:id="6" w:name="_Toc156601429"/>
+      <w:bookmarkStart w:id="7" w:name="_Toc156601430"/>
       <w:r>
         <w:rPr>
           <w:shd w:val="clear" w:color="auto" w:fill="FFFFFF" w:themeFill="background1"/>
         </w:rPr>
-        <w:t>Strumenti per il testing</w:t>
-      </w:r>
-      <w:bookmarkEnd w:id="6"/>
-      <w:r>
-        <w:rPr>
-          <w:shd w:val="clear" w:color="auto" w:fill="FFFFFF" w:themeFill="background1"/>
-        </w:rPr>
-        <w:t xml:space="preserve"> </w:t>
-      </w:r>
-    </w:p>
-    <w:p>
-      <w:pPr>
-        <w:spacing w:line="276" w:lineRule="auto"/>
-      </w:pPr>
-      <w:r>
-        <w:t>Gli strumenti che andremo ad utilizzare per effettuare il testing sono:</w:t>
-      </w:r>
-    </w:p>
-    <w:p>
-      <w:pPr>
-        <w:widowControl w:val="0"/>
-        <w:numPr>
-          <w:ilvl w:val="0"/>
-          <w:numId w:val="6"/>
-        </w:numPr>
-        <w:suppressAutoHyphens/>
-        <w:spacing w:after="0" w:line="276" w:lineRule="auto"/>
-      </w:pPr>
-      <w:proofErr w:type="spellStart"/>
-      <w:r>
-        <w:t>DBUnit</w:t>
-      </w:r>
-      <w:proofErr w:type="spellEnd"/>
-    </w:p>
-    <w:p>
-      <w:pPr>
-        <w:widowControl w:val="0"/>
-        <w:numPr>
-          <w:ilvl w:val="0"/>
-          <w:numId w:val="6"/>
-        </w:numPr>
-        <w:suppressAutoHyphens/>
-        <w:spacing w:after="0" w:line="276" w:lineRule="auto"/>
-      </w:pPr>
-      <w:proofErr w:type="spellStart"/>
-      <w:r>
-        <w:t>Selenium</w:t>
-      </w:r>
-      <w:proofErr w:type="spellEnd"/>
-    </w:p>
-    <w:p>
-      <w:pPr>
-        <w:widowControl w:val="0"/>
-        <w:numPr>
-          <w:ilvl w:val="0"/>
-          <w:numId w:val="6"/>
-        </w:numPr>
-        <w:suppressAutoHyphens/>
-        <w:spacing w:after="0" w:line="276" w:lineRule="auto"/>
-      </w:pPr>
-      <w:proofErr w:type="spellStart"/>
-      <w:r>
-        <w:t>Mockito</w:t>
-      </w:r>
-      <w:proofErr w:type="spellEnd"/>
-    </w:p>
-    <w:p/>
-    <w:p>
-      <w:pPr>
-        <w:pStyle w:val="Titolo1"/>
-        <w:numPr>
-          <w:ilvl w:val="0"/>
-          <w:numId w:val="1"/>
-        </w:numPr>
-        <w:rPr>
-          <w:shd w:val="clear" w:color="auto" w:fill="FFFFFF" w:themeFill="background1"/>
-        </w:rPr>
-      </w:pPr>
-      <w:bookmarkStart w:id="7" w:name="_Toc156601430"/>
-      <w:r>
-        <w:rPr>
-          <w:shd w:val="clear" w:color="auto" w:fill="FFFFFF" w:themeFill="background1"/>
-        </w:rPr>
+        <w:lastRenderedPageBreak/>
         <w:t>Test case</w:t>
       </w:r>
       <w:bookmarkEnd w:id="7"/>
@@ -3204,12 +3713,6 @@
         </w:rPr>
         <w:t>Autenticazione</w:t>
       </w:r>
-    </w:p>
-    <w:p>
-      <w:pPr>
-        <w:pStyle w:val="Paragrafoelenco"/>
-        <w:ind w:left="360"/>
-      </w:pPr>
     </w:p>
     <w:tbl>
       <w:tblPr>
@@ -3354,22 +3857,6 @@
               <w:t xml:space="preserve"> </w:t>
             </w:r>
           </w:p>
-          <w:p>
-            <w:pPr>
-              <w:cnfStyle w:val="000000100000" w:firstRow="0" w:lastRow="0" w:firstColumn="0" w:lastColumn="0" w:oddVBand="0" w:evenVBand="0" w:oddHBand="1" w:evenHBand="0" w:firstRowFirstColumn="0" w:firstRowLastColumn="0" w:lastRowFirstColumn="0" w:lastRowLastColumn="0"/>
-            </w:pPr>
-            <w:r>
-              <w:t xml:space="preserve">EP3: </w:t>
-            </w:r>
-            <w:r>
-              <w:t>campo non compilato</w:t>
-            </w:r>
-          </w:p>
-          <w:p>
-            <w:pPr>
-              <w:cnfStyle w:val="000000100000" w:firstRow="0" w:lastRow="0" w:firstColumn="0" w:lastColumn="0" w:oddVBand="0" w:evenVBand="0" w:oddHBand="1" w:evenHBand="0" w:firstRowFirstColumn="0" w:firstRowLastColumn="0" w:lastRowFirstColumn="0" w:lastRowLastColumn="0"/>
-            </w:pPr>
-          </w:p>
         </w:tc>
       </w:tr>
       <w:tr>
@@ -3408,12 +3895,6 @@
             </w:r>
             <w:r>
               <w:t xml:space="preserve"> </w:t>
-            </w:r>
-            <w:r>
-              <w:t>P</w:t>
-            </w:r>
-            <w:r>
-              <w:t>P3: campo non compilato</w:t>
             </w:r>
           </w:p>
         </w:tc>
@@ -3445,7 +3926,6 @@
           <w:sz w:val="24"/>
           <w:szCs w:val="24"/>
         </w:rPr>
-        <w:lastRenderedPageBreak/>
         <w:t>Test Frame</w:t>
       </w:r>
     </w:p>
@@ -3617,88 +4097,6 @@
           </w:p>
         </w:tc>
       </w:tr>
-      <w:tr>
-        <w:tc>
-          <w:tcPr>
-            <w:cnfStyle w:val="001000000000" w:firstRow="0" w:lastRow="0" w:firstColumn="1" w:lastColumn="0" w:oddVBand="0" w:evenVBand="0" w:oddHBand="0" w:evenHBand="0" w:firstRowFirstColumn="0" w:firstRowLastColumn="0" w:lastRowFirstColumn="0" w:lastRowLastColumn="0"/>
-            <w:tcW w:w="4457" w:type="dxa"/>
-          </w:tcPr>
-          <w:p>
-            <w:pPr>
-              <w:jc w:val="center"/>
-            </w:pPr>
-            <w:r>
-              <w:t>EP</w:t>
-            </w:r>
-            <w:r>
-              <w:t>3</w:t>
-            </w:r>
-            <w:r>
-              <w:t>-PP</w:t>
-            </w:r>
-            <w:r>
-              <w:t>2</w:t>
-            </w:r>
-          </w:p>
-        </w:tc>
-        <w:tc>
-          <w:tcPr>
-            <w:tcW w:w="4462" w:type="dxa"/>
-          </w:tcPr>
-          <w:p>
-            <w:pPr>
-              <w:cnfStyle w:val="000000000000" w:firstRow="0" w:lastRow="0" w:firstColumn="0" w:lastColumn="0" w:oddVBand="0" w:evenVBand="0" w:oddHBand="0" w:evenHBand="0" w:firstRowFirstColumn="0" w:firstRowLastColumn="0" w:lastRowFirstColumn="0" w:lastRowLastColumn="0"/>
-            </w:pPr>
-            <w:r>
-              <w:t>Visualizzazione del messaggio d’errore “</w:t>
-            </w:r>
-            <w:r>
-              <w:t>Campo mail non compilato</w:t>
-            </w:r>
-            <w:r>
-              <w:t>”</w:t>
-            </w:r>
-          </w:p>
-        </w:tc>
-      </w:tr>
-      <w:tr>
-        <w:trPr>
-          <w:cnfStyle w:val="000000100000" w:firstRow="0" w:lastRow="0" w:firstColumn="0" w:lastColumn="0" w:oddVBand="0" w:evenVBand="0" w:oddHBand="1" w:evenHBand="0" w:firstRowFirstColumn="0" w:firstRowLastColumn="0" w:lastRowFirstColumn="0" w:lastRowLastColumn="0"/>
-        </w:trPr>
-        <w:tc>
-          <w:tcPr>
-            <w:cnfStyle w:val="001000000000" w:firstRow="0" w:lastRow="0" w:firstColumn="1" w:lastColumn="0" w:oddVBand="0" w:evenVBand="0" w:oddHBand="0" w:evenHBand="0" w:firstRowFirstColumn="0" w:firstRowLastColumn="0" w:lastRowFirstColumn="0" w:lastRowLastColumn="0"/>
-            <w:tcW w:w="4457" w:type="dxa"/>
-          </w:tcPr>
-          <w:p>
-            <w:pPr>
-              <w:jc w:val="center"/>
-            </w:pPr>
-            <w:r>
-              <w:t>EP1-PP3</w:t>
-            </w:r>
-          </w:p>
-        </w:tc>
-        <w:tc>
-          <w:tcPr>
-            <w:tcW w:w="4462" w:type="dxa"/>
-          </w:tcPr>
-          <w:p>
-            <w:pPr>
-              <w:cnfStyle w:val="000000100000" w:firstRow="0" w:lastRow="0" w:firstColumn="0" w:lastColumn="0" w:oddVBand="0" w:evenVBand="0" w:oddHBand="1" w:evenHBand="0" w:firstRowFirstColumn="0" w:firstRowLastColumn="0" w:lastRowFirstColumn="0" w:lastRowLastColumn="0"/>
-            </w:pPr>
-            <w:r>
-              <w:t xml:space="preserve">Visualizzazione del messaggio d’errore “Campo </w:t>
-            </w:r>
-            <w:r>
-              <w:t>password</w:t>
-            </w:r>
-            <w:r>
-              <w:t xml:space="preserve"> non compilato”</w:t>
-            </w:r>
-          </w:p>
-        </w:tc>
-      </w:tr>
     </w:tbl>
     <w:p>
       <w:pPr>
@@ -3864,7 +4262,10 @@
               <w:cnfStyle w:val="000000100000" w:firstRow="0" w:lastRow="0" w:firstColumn="0" w:lastColumn="0" w:oddVBand="0" w:evenVBand="0" w:oddHBand="1" w:evenHBand="0" w:firstRowFirstColumn="0" w:firstRowLastColumn="0" w:lastRowFirstColumn="0" w:lastRowLastColumn="0"/>
             </w:pPr>
             <w:r>
-              <w:t>FN1: formato nome corretto</w:t>
+              <w:t xml:space="preserve">FN1: formato nome </w:t>
+            </w:r>
+            <w:r>
+              <w:t>valido</w:t>
             </w:r>
           </w:p>
           <w:p>
@@ -3872,27 +4273,14 @@
               <w:cnfStyle w:val="000000100000" w:firstRow="0" w:lastRow="0" w:firstColumn="0" w:lastColumn="0" w:oddVBand="0" w:evenVBand="0" w:oddHBand="1" w:evenHBand="0" w:firstRowFirstColumn="0" w:firstRowLastColumn="0" w:lastRowFirstColumn="0" w:lastRowLastColumn="0"/>
             </w:pPr>
             <w:r>
-              <w:t>FN2: formato nome non corretto</w:t>
+              <w:t xml:space="preserve">FN2: formato nome non </w:t>
+            </w:r>
+            <w:r>
+              <w:t>valido</w:t>
             </w:r>
             <w:r>
               <w:t xml:space="preserve"> </w:t>
             </w:r>
-          </w:p>
-          <w:p>
-            <w:pPr>
-              <w:cnfStyle w:val="000000100000" w:firstRow="0" w:lastRow="0" w:firstColumn="0" w:lastColumn="0" w:oddVBand="0" w:evenVBand="0" w:oddHBand="1" w:evenHBand="0" w:firstRowFirstColumn="0" w:firstRowLastColumn="0" w:lastRowFirstColumn="0" w:lastRowLastColumn="0"/>
-            </w:pPr>
-            <w:r>
-              <w:t>FN</w:t>
-            </w:r>
-            <w:r>
-              <w:t>3: campo non compilato</w:t>
-            </w:r>
-          </w:p>
-          <w:p>
-            <w:pPr>
-              <w:cnfStyle w:val="000000100000" w:firstRow="0" w:lastRow="0" w:firstColumn="0" w:lastColumn="0" w:oddVBand="0" w:evenVBand="0" w:oddHBand="1" w:evenHBand="0" w:firstRowFirstColumn="0" w:firstRowLastColumn="0" w:lastRowFirstColumn="0" w:lastRowLastColumn="0"/>
-            </w:pPr>
           </w:p>
         </w:tc>
       </w:tr>
@@ -3920,7 +4308,13 @@
               <w:cnfStyle w:val="000000000000" w:firstRow="0" w:lastRow="0" w:firstColumn="0" w:lastColumn="0" w:oddVBand="0" w:evenVBand="0" w:oddHBand="0" w:evenHBand="0" w:firstRowFirstColumn="0" w:firstRowLastColumn="0" w:lastRowFirstColumn="0" w:lastRowLastColumn="0"/>
             </w:pPr>
             <w:r>
-              <w:t xml:space="preserve">FC1: formato cognome corretto </w:t>
+              <w:t xml:space="preserve">FC1: formato cognome </w:t>
+            </w:r>
+            <w:r>
+              <w:t>valido</w:t>
+            </w:r>
+            <w:r>
+              <w:t xml:space="preserve"> </w:t>
             </w:r>
           </w:p>
           <w:p>
@@ -3928,18 +4322,13 @@
               <w:cnfStyle w:val="000000000000" w:firstRow="0" w:lastRow="0" w:firstColumn="0" w:lastColumn="0" w:oddVBand="0" w:evenVBand="0" w:oddHBand="0" w:evenHBand="0" w:firstRowFirstColumn="0" w:firstRowLastColumn="0" w:lastRowFirstColumn="0" w:lastRowLastColumn="0"/>
             </w:pPr>
             <w:r>
-              <w:t xml:space="preserve">FC2: formato cognome non corretto </w:t>
-            </w:r>
-          </w:p>
-          <w:p>
-            <w:pPr>
-              <w:cnfStyle w:val="000000000000" w:firstRow="0" w:lastRow="0" w:firstColumn="0" w:lastColumn="0" w:oddVBand="0" w:evenVBand="0" w:oddHBand="0" w:evenHBand="0" w:firstRowFirstColumn="0" w:firstRowLastColumn="0" w:lastRowFirstColumn="0" w:lastRowLastColumn="0"/>
-            </w:pPr>
-            <w:r>
-              <w:t>FC</w:t>
-            </w:r>
-            <w:r>
-              <w:t>3: campo non compilato</w:t>
+              <w:t xml:space="preserve">FC2: formato cognome non </w:t>
+            </w:r>
+            <w:r>
+              <w:t>valido</w:t>
+            </w:r>
+            <w:r>
+              <w:t xml:space="preserve"> </w:t>
             </w:r>
           </w:p>
         </w:tc>
@@ -3969,7 +4358,13 @@
               <w:cnfStyle w:val="000000100000" w:firstRow="0" w:lastRow="0" w:firstColumn="0" w:lastColumn="0" w:oddVBand="0" w:evenVBand="0" w:oddHBand="1" w:evenHBand="0" w:firstRowFirstColumn="0" w:firstRowLastColumn="0" w:lastRowFirstColumn="0" w:lastRowLastColumn="0"/>
             </w:pPr>
             <w:r>
-              <w:t xml:space="preserve">FE1: formato email corretto </w:t>
+              <w:t xml:space="preserve">FE1: formato email </w:t>
+            </w:r>
+            <w:r>
+              <w:t>valido</w:t>
+            </w:r>
+            <w:r>
+              <w:t xml:space="preserve"> </w:t>
             </w:r>
           </w:p>
           <w:p>
@@ -3977,7 +4372,10 @@
               <w:cnfStyle w:val="000000100000" w:firstRow="0" w:lastRow="0" w:firstColumn="0" w:lastColumn="0" w:oddVBand="0" w:evenVBand="0" w:oddHBand="1" w:evenHBand="0" w:firstRowFirstColumn="0" w:firstRowLastColumn="0" w:lastRowFirstColumn="0" w:lastRowLastColumn="0"/>
             </w:pPr>
             <w:r>
-              <w:t>FE2: formato email non corretto</w:t>
+              <w:t xml:space="preserve">FE2: formato email non </w:t>
+            </w:r>
+            <w:r>
+              <w:t>valido</w:t>
             </w:r>
             <w:r>
               <w:t xml:space="preserve"> </w:t>
@@ -3999,14 +4397,6 @@
               <w:t>EP2: email NON presente nel DB</w:t>
             </w:r>
           </w:p>
-          <w:p>
-            <w:pPr>
-              <w:cnfStyle w:val="000000100000" w:firstRow="0" w:lastRow="0" w:firstColumn="0" w:lastColumn="0" w:oddVBand="0" w:evenVBand="0" w:oddHBand="1" w:evenHBand="0" w:firstRowFirstColumn="0" w:firstRowLastColumn="0" w:lastRowFirstColumn="0" w:lastRowLastColumn="0"/>
-            </w:pPr>
-            <w:r>
-              <w:t>EP3: campo non compilato</w:t>
-            </w:r>
-          </w:p>
         </w:tc>
       </w:tr>
       <w:tr>
@@ -4042,17 +4432,6 @@
             </w:r>
             <w:r>
               <w:t xml:space="preserve"> </w:t>
-            </w:r>
-          </w:p>
-          <w:p>
-            <w:pPr>
-              <w:cnfStyle w:val="000000000000" w:firstRow="0" w:lastRow="0" w:firstColumn="0" w:lastColumn="0" w:oddVBand="0" w:evenVBand="0" w:oddHBand="0" w:evenHBand="0" w:firstRowFirstColumn="0" w:firstRowLastColumn="0" w:lastRowFirstColumn="0" w:lastRowLastColumn="0"/>
-            </w:pPr>
-            <w:r>
-              <w:t>LP</w:t>
-            </w:r>
-            <w:r>
-              <w:t>3: campo non compilato</w:t>
             </w:r>
           </w:p>
         </w:tc>
@@ -4095,17 +4474,6 @@
               <w:t xml:space="preserve"> </w:t>
             </w:r>
           </w:p>
-          <w:p>
-            <w:pPr>
-              <w:cnfStyle w:val="000000100000" w:firstRow="0" w:lastRow="0" w:firstColumn="0" w:lastColumn="0" w:oddVBand="0" w:evenVBand="0" w:oddHBand="1" w:evenHBand="0" w:firstRowFirstColumn="0" w:firstRowLastColumn="0" w:lastRowFirstColumn="0" w:lastRowLastColumn="0"/>
-            </w:pPr>
-            <w:r>
-              <w:t>CF</w:t>
-            </w:r>
-            <w:r>
-              <w:t>3: campo non compilato</w:t>
-            </w:r>
-          </w:p>
         </w:tc>
       </w:tr>
       <w:tr>
@@ -4137,26 +4505,38 @@
               <w:cnfStyle w:val="000000000000" w:firstRow="0" w:lastRow="0" w:firstColumn="0" w:lastColumn="0" w:oddVBand="0" w:evenVBand="0" w:oddHBand="0" w:evenHBand="0" w:firstRowFirstColumn="0" w:firstRowLastColumn="0" w:lastRowFirstColumn="0" w:lastRowLastColumn="0"/>
             </w:pPr>
             <w:r>
-              <w:t>FT2: formato numero di telefono non corretto</w:t>
+              <w:t xml:space="preserve">FT2: formato numero di telefono non </w:t>
+            </w:r>
+            <w:r>
+              <w:t>valido</w:t>
             </w:r>
             <w:r>
               <w:t xml:space="preserve"> </w:t>
             </w:r>
           </w:p>
-          <w:p>
-            <w:pPr>
-              <w:cnfStyle w:val="000000000000" w:firstRow="0" w:lastRow="0" w:firstColumn="0" w:lastColumn="0" w:oddVBand="0" w:evenVBand="0" w:oddHBand="0" w:evenHBand="0" w:firstRowFirstColumn="0" w:firstRowLastColumn="0" w:lastRowFirstColumn="0" w:lastRowLastColumn="0"/>
-            </w:pPr>
-            <w:r>
-              <w:t>FT</w:t>
-            </w:r>
-            <w:r>
-              <w:t>3: campo non compilato</w:t>
-            </w:r>
-          </w:p>
         </w:tc>
       </w:tr>
     </w:tbl>
+    <w:p>
+      <w:pPr>
+        <w:pStyle w:val="Paragrafoelenco"/>
+        <w:ind w:left="360"/>
+        <w:rPr>
+          <w:sz w:val="24"/>
+          <w:szCs w:val="24"/>
+        </w:rPr>
+      </w:pPr>
+    </w:p>
+    <w:p>
+      <w:pPr>
+        <w:pStyle w:val="Paragrafoelenco"/>
+        <w:ind w:left="360"/>
+        <w:rPr>
+          <w:sz w:val="24"/>
+          <w:szCs w:val="24"/>
+        </w:rPr>
+      </w:pPr>
+    </w:p>
     <w:p>
       <w:pPr>
         <w:pStyle w:val="Paragrafoelenco"/>
@@ -4183,6 +4563,7 @@
           <w:sz w:val="24"/>
           <w:szCs w:val="24"/>
         </w:rPr>
+        <w:lastRenderedPageBreak/>
         <w:t>Test Frame</w:t>
       </w:r>
     </w:p>
@@ -4281,7 +4662,22 @@
               <w:cnfStyle w:val="000000000000" w:firstRow="0" w:lastRow="0" w:firstColumn="0" w:lastColumn="0" w:oddVBand="0" w:evenVBand="0" w:oddHBand="0" w:evenHBand="0" w:firstRowFirstColumn="0" w:firstRowLastColumn="0" w:lastRowFirstColumn="0" w:lastRowLastColumn="0"/>
             </w:pPr>
             <w:r>
-              <w:t>Visualizzazione del messaggio d’errore “Il campo Nome deve contenere solo lettere”</w:t>
+              <w:t xml:space="preserve">Formato campo non </w:t>
+            </w:r>
+            <w:r>
+              <w:t>valido</w:t>
+            </w:r>
+            <w:r>
+              <w:t>:</w:t>
+            </w:r>
+            <w:r>
+              <w:t xml:space="preserve"> v</w:t>
+            </w:r>
+            <w:r>
+              <w:t>isualizzazione del messaggio d’errore “Il campo Nome deve contenere solo lettere”</w:t>
+            </w:r>
+            <w:r>
+              <w:t xml:space="preserve"> a fianco al relativo campo</w:t>
             </w:r>
           </w:p>
         </w:tc>
@@ -4313,7 +4709,25 @@
               <w:cnfStyle w:val="000000100000" w:firstRow="0" w:lastRow="0" w:firstColumn="0" w:lastColumn="0" w:oddVBand="0" w:evenVBand="0" w:oddHBand="1" w:evenHBand="0" w:firstRowFirstColumn="0" w:firstRowLastColumn="0" w:lastRowFirstColumn="0" w:lastRowLastColumn="0"/>
             </w:pPr>
             <w:r>
-              <w:t>Visualizzazione del messaggio d’errore “Il campo Cognome deve contenere solo lettere”</w:t>
+              <w:t xml:space="preserve">Formato campo non </w:t>
+            </w:r>
+            <w:r>
+              <w:t>valido</w:t>
+            </w:r>
+            <w:r>
+              <w:t>:</w:t>
+            </w:r>
+            <w:r>
+              <w:t xml:space="preserve"> v</w:t>
+            </w:r>
+            <w:r>
+              <w:t>isualizzazione del messaggio d’errore “Il campo Cognome deve contenere solo lettere”</w:t>
+            </w:r>
+            <w:r>
+              <w:t xml:space="preserve"> </w:t>
+            </w:r>
+            <w:r>
+              <w:t>a fianco al relativo campo</w:t>
             </w:r>
           </w:p>
         </w:tc>
@@ -4329,7 +4743,6 @@
               <w:jc w:val="center"/>
             </w:pPr>
             <w:r>
-              <w:lastRenderedPageBreak/>
               <w:t>FN1 – FC1– FE2 – EP2 – LP1 – CF1-FT1</w:t>
             </w:r>
           </w:p>
@@ -4343,7 +4756,25 @@
               <w:cnfStyle w:val="000000000000" w:firstRow="0" w:lastRow="0" w:firstColumn="0" w:lastColumn="0" w:oddVBand="0" w:evenVBand="0" w:oddHBand="0" w:evenHBand="0" w:firstRowFirstColumn="0" w:firstRowLastColumn="0" w:lastRowFirstColumn="0" w:lastRowLastColumn="0"/>
             </w:pPr>
             <w:r>
-              <w:t>Visualizzazione del messaggio d’errore “Inserire una mail valida”</w:t>
+              <w:t xml:space="preserve">Formato campo non </w:t>
+            </w:r>
+            <w:r>
+              <w:t>valido</w:t>
+            </w:r>
+            <w:r>
+              <w:t xml:space="preserve">: </w:t>
+            </w:r>
+            <w:r>
+              <w:t>v</w:t>
+            </w:r>
+            <w:r>
+              <w:t>isualizzazione del messaggio d’errore “Inserire una mail valida”</w:t>
+            </w:r>
+            <w:r>
+              <w:t xml:space="preserve"> </w:t>
+            </w:r>
+            <w:r>
+              <w:t>a fianco al relativo campo</w:t>
             </w:r>
           </w:p>
         </w:tc>
@@ -4375,7 +4806,25 @@
               <w:cnfStyle w:val="000000100000" w:firstRow="0" w:lastRow="0" w:firstColumn="0" w:lastColumn="0" w:oddVBand="0" w:evenVBand="0" w:oddHBand="1" w:evenHBand="0" w:firstRowFirstColumn="0" w:firstRowLastColumn="0" w:lastRowFirstColumn="0" w:lastRowLastColumn="0"/>
             </w:pPr>
             <w:r>
-              <w:t>Visualizzazione del messaggio d’errore “Email inserita già esistente”</w:t>
+              <w:t xml:space="preserve">Formato campo non </w:t>
+            </w:r>
+            <w:r>
+              <w:t>valido</w:t>
+            </w:r>
+            <w:r>
+              <w:t xml:space="preserve">: </w:t>
+            </w:r>
+            <w:r>
+              <w:t>v</w:t>
+            </w:r>
+            <w:r>
+              <w:t>isualizzazione del messaggio d’errore “Email inserita già esistente”</w:t>
+            </w:r>
+            <w:r>
+              <w:t xml:space="preserve"> </w:t>
+            </w:r>
+            <w:r>
+              <w:t>a fianco al relativo campo</w:t>
             </w:r>
           </w:p>
         </w:tc>
@@ -4404,7 +4853,25 @@
               <w:cnfStyle w:val="000000000000" w:firstRow="0" w:lastRow="0" w:firstColumn="0" w:lastColumn="0" w:oddVBand="0" w:evenVBand="0" w:oddHBand="0" w:evenHBand="0" w:firstRowFirstColumn="0" w:firstRowLastColumn="0" w:lastRowFirstColumn="0" w:lastRowLastColumn="0"/>
             </w:pPr>
             <w:r>
-              <w:t>Visualizzazione del messaggio d’errore “Inserire una password di almeno 12 caratteri”</w:t>
+              <w:t xml:space="preserve">Formato campo non </w:t>
+            </w:r>
+            <w:r>
+              <w:t>valido</w:t>
+            </w:r>
+            <w:r>
+              <w:t xml:space="preserve">: </w:t>
+            </w:r>
+            <w:r>
+              <w:t>v</w:t>
+            </w:r>
+            <w:r>
+              <w:t>isualizzazione del messaggio d’errore “Inserire una password di almeno 12 caratteri”</w:t>
+            </w:r>
+            <w:r>
+              <w:t xml:space="preserve"> </w:t>
+            </w:r>
+            <w:r>
+              <w:t>a fianco al relativo campo</w:t>
             </w:r>
           </w:p>
         </w:tc>
@@ -4436,7 +4903,31 @@
               <w:cnfStyle w:val="000000100000" w:firstRow="0" w:lastRow="0" w:firstColumn="0" w:lastColumn="0" w:oddVBand="0" w:evenVBand="0" w:oddHBand="1" w:evenHBand="0" w:firstRowFirstColumn="0" w:firstRowLastColumn="0" w:lastRowFirstColumn="0" w:lastRowLastColumn="0"/>
             </w:pPr>
             <w:r>
-              <w:t>Visualizzazione del messaggio d’errore” le password non combaciano”</w:t>
+              <w:t xml:space="preserve">Formato campo non </w:t>
+            </w:r>
+            <w:r>
+              <w:t>valido</w:t>
+            </w:r>
+            <w:r>
+              <w:t xml:space="preserve">: </w:t>
+            </w:r>
+            <w:r>
+              <w:t>v</w:t>
+            </w:r>
+            <w:r>
+              <w:t xml:space="preserve">isualizzazione del messaggio </w:t>
+            </w:r>
+            <w:r>
+              <w:t>d’errore” le</w:t>
+            </w:r>
+            <w:r>
+              <w:t xml:space="preserve"> password non combaciano”</w:t>
+            </w:r>
+            <w:r>
+              <w:t xml:space="preserve"> </w:t>
+            </w:r>
+            <w:r>
+              <w:t>a fianco al relativo campo</w:t>
             </w:r>
           </w:p>
         </w:tc>
@@ -4465,7 +4956,19 @@
               <w:cnfStyle w:val="000000000000" w:firstRow="0" w:lastRow="0" w:firstColumn="0" w:lastColumn="0" w:oddVBand="0" w:evenVBand="0" w:oddHBand="0" w:evenHBand="0" w:firstRowFirstColumn="0" w:firstRowLastColumn="0" w:lastRowFirstColumn="0" w:lastRowLastColumn="0"/>
             </w:pPr>
             <w:r>
-              <w:t>Visualizzazione del messaggio d’errore “</w:t>
+              <w:t xml:space="preserve">Formato campo non </w:t>
+            </w:r>
+            <w:r>
+              <w:t>valido</w:t>
+            </w:r>
+            <w:r>
+              <w:t xml:space="preserve">: </w:t>
+            </w:r>
+            <w:r>
+              <w:t>v</w:t>
+            </w:r>
+            <w:r>
+              <w:t>isualizzazione del messaggio d’errore “</w:t>
             </w:r>
             <w:r>
               <w:rPr>
@@ -4479,268 +4982,37 @@
               </w:rPr>
               <w:t>numero telefonico deve essere nel formato ###-#######!”</w:t>
             </w:r>
-          </w:p>
-        </w:tc>
-      </w:tr>
-      <w:tr>
-        <w:trPr>
-          <w:cnfStyle w:val="000000100000" w:firstRow="0" w:lastRow="0" w:firstColumn="0" w:lastColumn="0" w:oddVBand="0" w:evenVBand="0" w:oddHBand="1" w:evenHBand="0" w:firstRowFirstColumn="0" w:firstRowLastColumn="0" w:lastRowFirstColumn="0" w:lastRowLastColumn="0"/>
-        </w:trPr>
-        <w:tc>
-          <w:tcPr>
-            <w:cnfStyle w:val="001000000000" w:firstRow="0" w:lastRow="0" w:firstColumn="1" w:lastColumn="0" w:oddVBand="0" w:evenVBand="0" w:oddHBand="0" w:evenHBand="0" w:firstRowFirstColumn="0" w:firstRowLastColumn="0" w:lastRowFirstColumn="0" w:lastRowLastColumn="0"/>
-            <w:tcW w:w="4457" w:type="dxa"/>
-          </w:tcPr>
-          <w:p>
-            <w:pPr>
-              <w:jc w:val="center"/>
-            </w:pPr>
-            <w:r>
-              <w:t>FN</w:t>
-            </w:r>
-            <w:r>
-              <w:t>3</w:t>
-            </w:r>
-            <w:r>
-              <w:t xml:space="preserve"> – FC1 – FE1 – EP2 – LP1 – CF1-FT1</w:t>
-            </w:r>
-          </w:p>
-        </w:tc>
-        <w:tc>
-          <w:tcPr>
-            <w:tcW w:w="4462" w:type="dxa"/>
-          </w:tcPr>
-          <w:p>
-            <w:pPr>
-              <w:cnfStyle w:val="000000100000" w:firstRow="0" w:lastRow="0" w:firstColumn="0" w:lastColumn="0" w:oddVBand="0" w:evenVBand="0" w:oddHBand="1" w:evenHBand="0" w:firstRowFirstColumn="0" w:firstRowLastColumn="0" w:lastRowFirstColumn="0" w:lastRowLastColumn="0"/>
-            </w:pPr>
-            <w:r>
-              <w:t xml:space="preserve">Visualizzazione del messaggio d’errore “Campo </w:t>
-            </w:r>
-            <w:r>
-              <w:t>nome</w:t>
-            </w:r>
-            <w:r>
-              <w:t xml:space="preserve"> non compilato”</w:t>
-            </w:r>
-          </w:p>
-        </w:tc>
-      </w:tr>
-      <w:tr>
-        <w:tc>
-          <w:tcPr>
-            <w:cnfStyle w:val="001000000000" w:firstRow="0" w:lastRow="0" w:firstColumn="1" w:lastColumn="0" w:oddVBand="0" w:evenVBand="0" w:oddHBand="0" w:evenHBand="0" w:firstRowFirstColumn="0" w:firstRowLastColumn="0" w:lastRowFirstColumn="0" w:lastRowLastColumn="0"/>
-            <w:tcW w:w="4457" w:type="dxa"/>
-          </w:tcPr>
-          <w:p>
-            <w:pPr>
-              <w:jc w:val="center"/>
-            </w:pPr>
-            <w:r>
-              <w:t>FN1 – FC</w:t>
-            </w:r>
-            <w:r>
-              <w:t>3</w:t>
-            </w:r>
-            <w:r>
-              <w:t xml:space="preserve"> – FE1 – EP2 – LP1 – CF1-FT1</w:t>
-            </w:r>
-          </w:p>
-        </w:tc>
-        <w:tc>
-          <w:tcPr>
-            <w:tcW w:w="4462" w:type="dxa"/>
-          </w:tcPr>
-          <w:p>
-            <w:pPr>
-              <w:cnfStyle w:val="000000000000" w:firstRow="0" w:lastRow="0" w:firstColumn="0" w:lastColumn="0" w:oddVBand="0" w:evenVBand="0" w:oddHBand="0" w:evenHBand="0" w:firstRowFirstColumn="0" w:firstRowLastColumn="0" w:lastRowFirstColumn="0" w:lastRowLastColumn="0"/>
-            </w:pPr>
-            <w:r>
-              <w:t xml:space="preserve">Visualizzazione del messaggio d’errore “Campo </w:t>
-            </w:r>
-            <w:r>
-              <w:t>cog</w:t>
-            </w:r>
-            <w:r>
-              <w:t>nome non compilato”</w:t>
-            </w:r>
-          </w:p>
-        </w:tc>
-      </w:tr>
-      <w:tr>
-        <w:trPr>
-          <w:cnfStyle w:val="000000100000" w:firstRow="0" w:lastRow="0" w:firstColumn="0" w:lastColumn="0" w:oddVBand="0" w:evenVBand="0" w:oddHBand="1" w:evenHBand="0" w:firstRowFirstColumn="0" w:firstRowLastColumn="0" w:lastRowFirstColumn="0" w:lastRowLastColumn="0"/>
-        </w:trPr>
-        <w:tc>
-          <w:tcPr>
-            <w:cnfStyle w:val="001000000000" w:firstRow="0" w:lastRow="0" w:firstColumn="1" w:lastColumn="0" w:oddVBand="0" w:evenVBand="0" w:oddHBand="0" w:evenHBand="0" w:firstRowFirstColumn="0" w:firstRowLastColumn="0" w:lastRowFirstColumn="0" w:lastRowLastColumn="0"/>
-            <w:tcW w:w="4457" w:type="dxa"/>
-          </w:tcPr>
-          <w:p>
-            <w:pPr>
-              <w:jc w:val="center"/>
-            </w:pPr>
-            <w:r>
-              <w:t>FN1 – FC1– FE</w:t>
-            </w:r>
-            <w:r>
-              <w:t>3</w:t>
-            </w:r>
-            <w:r>
-              <w:t xml:space="preserve"> – EP2 – LP1 – CF1-FT1</w:t>
-            </w:r>
-          </w:p>
-        </w:tc>
-        <w:tc>
-          <w:tcPr>
-            <w:tcW w:w="4462" w:type="dxa"/>
-          </w:tcPr>
-          <w:p>
-            <w:pPr>
-              <w:cnfStyle w:val="000000100000" w:firstRow="0" w:lastRow="0" w:firstColumn="0" w:lastColumn="0" w:oddVBand="0" w:evenVBand="0" w:oddHBand="1" w:evenHBand="0" w:firstRowFirstColumn="0" w:firstRowLastColumn="0" w:lastRowFirstColumn="0" w:lastRowLastColumn="0"/>
-            </w:pPr>
-            <w:r>
-              <w:t xml:space="preserve">Visualizzazione del messaggio d’errore “Campo </w:t>
-            </w:r>
-            <w:r>
-              <w:t>mail</w:t>
-            </w:r>
-            <w:r>
-              <w:t xml:space="preserve"> non compilato”</w:t>
-            </w:r>
-          </w:p>
-        </w:tc>
-      </w:tr>
-      <w:tr>
-        <w:tc>
-          <w:tcPr>
-            <w:cnfStyle w:val="001000000000" w:firstRow="0" w:lastRow="0" w:firstColumn="1" w:lastColumn="0" w:oddVBand="0" w:evenVBand="0" w:oddHBand="0" w:evenHBand="0" w:firstRowFirstColumn="0" w:firstRowLastColumn="0" w:lastRowFirstColumn="0" w:lastRowLastColumn="0"/>
-            <w:tcW w:w="4457" w:type="dxa"/>
-          </w:tcPr>
-          <w:p>
-            <w:pPr>
-              <w:jc w:val="center"/>
-            </w:pPr>
-            <w:r>
-              <w:t>FN1 – FC1– FE1 – EP</w:t>
-            </w:r>
-            <w:r>
-              <w:t>2</w:t>
-            </w:r>
-            <w:r>
-              <w:t xml:space="preserve"> – LP</w:t>
-            </w:r>
-            <w:r>
-              <w:t xml:space="preserve">3 </w:t>
-            </w:r>
-            <w:r>
-              <w:t>– CF1-FT1</w:t>
-            </w:r>
-          </w:p>
-        </w:tc>
-        <w:tc>
-          <w:tcPr>
-            <w:tcW w:w="4462" w:type="dxa"/>
-          </w:tcPr>
-          <w:p>
-            <w:pPr>
-              <w:cnfStyle w:val="000000000000" w:firstRow="0" w:lastRow="0" w:firstColumn="0" w:lastColumn="0" w:oddVBand="0" w:evenVBand="0" w:oddHBand="0" w:evenHBand="0" w:firstRowFirstColumn="0" w:firstRowLastColumn="0" w:lastRowFirstColumn="0" w:lastRowLastColumn="0"/>
-            </w:pPr>
-            <w:r>
-              <w:t xml:space="preserve">Visualizzazione del messaggio d’errore “Campo </w:t>
-            </w:r>
-            <w:r>
-              <w:t>password</w:t>
-            </w:r>
-            <w:r>
-              <w:t xml:space="preserve"> non compilato”</w:t>
-            </w:r>
-          </w:p>
-        </w:tc>
-      </w:tr>
-      <w:tr>
-        <w:trPr>
-          <w:cnfStyle w:val="000000100000" w:firstRow="0" w:lastRow="0" w:firstColumn="0" w:lastColumn="0" w:oddVBand="0" w:evenVBand="0" w:oddHBand="1" w:evenHBand="0" w:firstRowFirstColumn="0" w:firstRowLastColumn="0" w:lastRowFirstColumn="0" w:lastRowLastColumn="0"/>
-        </w:trPr>
-        <w:tc>
-          <w:tcPr>
-            <w:cnfStyle w:val="001000000000" w:firstRow="0" w:lastRow="0" w:firstColumn="1" w:lastColumn="0" w:oddVBand="0" w:evenVBand="0" w:oddHBand="0" w:evenHBand="0" w:firstRowFirstColumn="0" w:firstRowLastColumn="0" w:lastRowFirstColumn="0" w:lastRowLastColumn="0"/>
-            <w:tcW w:w="4457" w:type="dxa"/>
-          </w:tcPr>
-          <w:p>
-            <w:pPr>
-              <w:jc w:val="center"/>
-            </w:pPr>
-            <w:r>
-              <w:t>FN1 – FC1– FE1 – EP2 – LP1 – CF</w:t>
-            </w:r>
-            <w:r>
-              <w:t>3</w:t>
-            </w:r>
-            <w:r>
-              <w:t>-FT1</w:t>
-            </w:r>
-          </w:p>
-        </w:tc>
-        <w:tc>
-          <w:tcPr>
-            <w:tcW w:w="4462" w:type="dxa"/>
-          </w:tcPr>
-          <w:p>
-            <w:pPr>
-              <w:cnfStyle w:val="000000100000" w:firstRow="0" w:lastRow="0" w:firstColumn="0" w:lastColumn="0" w:oddVBand="0" w:evenVBand="0" w:oddHBand="1" w:evenHBand="0" w:firstRowFirstColumn="0" w:firstRowLastColumn="0" w:lastRowFirstColumn="0" w:lastRowLastColumn="0"/>
-            </w:pPr>
-            <w:r>
-              <w:t xml:space="preserve">Visualizzazione del messaggio d’errore “Campo </w:t>
-            </w:r>
-            <w:r>
-              <w:t>conferma password</w:t>
-            </w:r>
-            <w:r>
-              <w:t xml:space="preserve"> non compilato”</w:t>
-            </w:r>
-          </w:p>
-        </w:tc>
-      </w:tr>
-      <w:tr>
-        <w:tc>
-          <w:tcPr>
-            <w:cnfStyle w:val="001000000000" w:firstRow="0" w:lastRow="0" w:firstColumn="1" w:lastColumn="0" w:oddVBand="0" w:evenVBand="0" w:oddHBand="0" w:evenHBand="0" w:firstRowFirstColumn="0" w:firstRowLastColumn="0" w:lastRowFirstColumn="0" w:lastRowLastColumn="0"/>
-            <w:tcW w:w="4457" w:type="dxa"/>
-          </w:tcPr>
-          <w:p>
-            <w:pPr>
-              <w:jc w:val="center"/>
-            </w:pPr>
-            <w:r>
-              <w:t>FN1 – FC1– FE1 – EP2 – LP1 – CF1-FT</w:t>
-            </w:r>
-            <w:r>
-              <w:t>3</w:t>
-            </w:r>
-          </w:p>
-        </w:tc>
-        <w:tc>
-          <w:tcPr>
-            <w:tcW w:w="4462" w:type="dxa"/>
-          </w:tcPr>
-          <w:p>
-            <w:pPr>
-              <w:cnfStyle w:val="000000000000" w:firstRow="0" w:lastRow="0" w:firstColumn="0" w:lastColumn="0" w:oddVBand="0" w:evenVBand="0" w:oddHBand="0" w:evenHBand="0" w:firstRowFirstColumn="0" w:firstRowLastColumn="0" w:lastRowFirstColumn="0" w:lastRowLastColumn="0"/>
-            </w:pPr>
-            <w:r>
-              <w:t xml:space="preserve">Visualizzazione del messaggio d’errore “Campo </w:t>
-            </w:r>
-            <w:r>
-              <w:t>numero di telefono</w:t>
-            </w:r>
-            <w:r>
-              <w:t xml:space="preserve"> non compilato”</w:t>
+            <w:r>
+              <w:rPr>
+                <w:rFonts w:eastAsia="Lucida Sans Unicode" w:cstheme="minorHAnsi"/>
+              </w:rPr>
+              <w:t xml:space="preserve"> </w:t>
+            </w:r>
+            <w:r>
+              <w:t>a fianco al relativo campo</w:t>
             </w:r>
           </w:p>
         </w:tc>
       </w:tr>
     </w:tbl>
+    <w:p>
+      <w:pPr>
+        <w:rPr>
+          <w:b/>
+          <w:bCs/>
+        </w:rPr>
+      </w:pPr>
+    </w:p>
+    <w:p>
+      <w:pPr>
+        <w:pStyle w:val="Paragrafoelenco"/>
+        <w:ind w:left="1429"/>
+        <w:rPr>
+          <w:b/>
+          <w:bCs/>
+        </w:rPr>
+      </w:pPr>
+    </w:p>
     <w:p>
       <w:pPr>
         <w:pStyle w:val="Paragrafoelenco"/>
@@ -4896,7 +5168,10 @@
               <w:cnfStyle w:val="000000100000" w:firstRow="0" w:lastRow="0" w:firstColumn="0" w:lastColumn="0" w:oddVBand="0" w:evenVBand="0" w:oddHBand="1" w:evenHBand="0" w:firstRowFirstColumn="0" w:firstRowLastColumn="0" w:lastRowFirstColumn="0" w:lastRowLastColumn="0"/>
             </w:pPr>
             <w:r>
-              <w:t>FN1: formato nome corretto</w:t>
+              <w:t xml:space="preserve">FN1: formato nome </w:t>
+            </w:r>
+            <w:r>
+              <w:t>valido</w:t>
             </w:r>
           </w:p>
           <w:p>
@@ -4904,18 +5179,13 @@
               <w:cnfStyle w:val="000000100000" w:firstRow="0" w:lastRow="0" w:firstColumn="0" w:lastColumn="0" w:oddVBand="0" w:evenVBand="0" w:oddHBand="1" w:evenHBand="0" w:firstRowFirstColumn="0" w:firstRowLastColumn="0" w:lastRowFirstColumn="0" w:lastRowLastColumn="0"/>
             </w:pPr>
             <w:r>
-              <w:t xml:space="preserve">FN2: formato nome non corretto </w:t>
-            </w:r>
-          </w:p>
-          <w:p>
-            <w:pPr>
-              <w:cnfStyle w:val="000000100000" w:firstRow="0" w:lastRow="0" w:firstColumn="0" w:lastColumn="0" w:oddVBand="0" w:evenVBand="0" w:oddHBand="1" w:evenHBand="0" w:firstRowFirstColumn="0" w:firstRowLastColumn="0" w:lastRowFirstColumn="0" w:lastRowLastColumn="0"/>
-            </w:pPr>
-            <w:r>
-              <w:t>FN</w:t>
-            </w:r>
-            <w:r>
-              <w:t>3: campo non compilato</w:t>
+              <w:t xml:space="preserve">FN2: formato nome non </w:t>
+            </w:r>
+            <w:r>
+              <w:t>valido</w:t>
+            </w:r>
+            <w:r>
+              <w:t xml:space="preserve"> </w:t>
             </w:r>
           </w:p>
         </w:tc>
@@ -4956,7 +5226,13 @@
               <w:t>indirizzo</w:t>
             </w:r>
             <w:r>
-              <w:t xml:space="preserve"> corretto </w:t>
+              <w:t xml:space="preserve"> </w:t>
+            </w:r>
+            <w:r>
+              <w:t>valido</w:t>
+            </w:r>
+            <w:r>
+              <w:t xml:space="preserve"> </w:t>
             </w:r>
           </w:p>
           <w:p>
@@ -4976,18 +5252,13 @@
               <w:t>indirizzo</w:t>
             </w:r>
             <w:r>
-              <w:t xml:space="preserve"> non corretto </w:t>
-            </w:r>
-          </w:p>
-          <w:p>
-            <w:pPr>
-              <w:cnfStyle w:val="000000000000" w:firstRow="0" w:lastRow="0" w:firstColumn="0" w:lastColumn="0" w:oddVBand="0" w:evenVBand="0" w:oddHBand="0" w:evenHBand="0" w:firstRowFirstColumn="0" w:firstRowLastColumn="0" w:lastRowFirstColumn="0" w:lastRowLastColumn="0"/>
-            </w:pPr>
-            <w:r>
-              <w:t>FI</w:t>
-            </w:r>
-            <w:r>
-              <w:t>3: campo non compilato</w:t>
+              <w:t xml:space="preserve"> non </w:t>
+            </w:r>
+            <w:r>
+              <w:t>valido</w:t>
+            </w:r>
+            <w:r>
+              <w:t xml:space="preserve"> </w:t>
             </w:r>
           </w:p>
         </w:tc>
@@ -5029,7 +5300,13 @@
               <w:t>città</w:t>
             </w:r>
             <w:r>
-              <w:t xml:space="preserve"> corretto </w:t>
+              <w:t xml:space="preserve"> </w:t>
+            </w:r>
+            <w:r>
+              <w:t>valido</w:t>
+            </w:r>
+            <w:r>
+              <w:t xml:space="preserve"> </w:t>
             </w:r>
           </w:p>
           <w:p>
@@ -5049,24 +5326,14 @@
               <w:t xml:space="preserve"> città</w:t>
             </w:r>
             <w:r>
-              <w:t xml:space="preserve"> non corretto </w:t>
-            </w:r>
-          </w:p>
-          <w:p>
-            <w:pPr>
-              <w:cnfStyle w:val="000000100000" w:firstRow="0" w:lastRow="0" w:firstColumn="0" w:lastColumn="0" w:oddVBand="0" w:evenVBand="0" w:oddHBand="1" w:evenHBand="0" w:firstRowFirstColumn="0" w:firstRowLastColumn="0" w:lastRowFirstColumn="0" w:lastRowLastColumn="0"/>
-            </w:pPr>
-            <w:r>
-              <w:t>FC</w:t>
-            </w:r>
-            <w:r>
-              <w:t>3: campo non compilato</w:t>
-            </w:r>
-          </w:p>
-          <w:p>
-            <w:pPr>
-              <w:cnfStyle w:val="000000100000" w:firstRow="0" w:lastRow="0" w:firstColumn="0" w:lastColumn="0" w:oddVBand="0" w:evenVBand="0" w:oddHBand="1" w:evenHBand="0" w:firstRowFirstColumn="0" w:firstRowLastColumn="0" w:lastRowFirstColumn="0" w:lastRowLastColumn="0"/>
-            </w:pPr>
+              <w:t xml:space="preserve"> non </w:t>
+            </w:r>
+            <w:r>
+              <w:t>valido</w:t>
+            </w:r>
+            <w:r>
+              <w:t xml:space="preserve"> </w:t>
+            </w:r>
           </w:p>
         </w:tc>
       </w:tr>
@@ -5097,7 +5364,13 @@
               <w:t>S</w:t>
             </w:r>
             <w:r>
-              <w:t xml:space="preserve">1: formato stato corretto </w:t>
+              <w:t xml:space="preserve">1: formato stato </w:t>
+            </w:r>
+            <w:r>
+              <w:t>valido</w:t>
+            </w:r>
+            <w:r>
+              <w:t xml:space="preserve"> </w:t>
             </w:r>
           </w:p>
           <w:p>
@@ -5111,24 +5384,14 @@
               <w:t>S</w:t>
             </w:r>
             <w:r>
-              <w:t xml:space="preserve">2: formato stato non corretto </w:t>
-            </w:r>
-          </w:p>
-          <w:p>
-            <w:pPr>
-              <w:cnfStyle w:val="000000000000" w:firstRow="0" w:lastRow="0" w:firstColumn="0" w:lastColumn="0" w:oddVBand="0" w:evenVBand="0" w:oddHBand="0" w:evenHBand="0" w:firstRowFirstColumn="0" w:firstRowLastColumn="0" w:lastRowFirstColumn="0" w:lastRowLastColumn="0"/>
-            </w:pPr>
-            <w:r>
-              <w:t>FS</w:t>
-            </w:r>
-            <w:r>
-              <w:t>3: campo non compilato</w:t>
-            </w:r>
-          </w:p>
-          <w:p>
-            <w:pPr>
-              <w:cnfStyle w:val="000000000000" w:firstRow="0" w:lastRow="0" w:firstColumn="0" w:lastColumn="0" w:oddVBand="0" w:evenVBand="0" w:oddHBand="0" w:evenHBand="0" w:firstRowFirstColumn="0" w:firstRowLastColumn="0" w:lastRowFirstColumn="0" w:lastRowLastColumn="0"/>
-            </w:pPr>
+              <w:t xml:space="preserve">2: formato stato non </w:t>
+            </w:r>
+            <w:r>
+              <w:t>valido</w:t>
+            </w:r>
+            <w:r>
+              <w:t xml:space="preserve"> </w:t>
+            </w:r>
           </w:p>
         </w:tc>
       </w:tr>
@@ -5162,7 +5425,13 @@
               <w:t>CAP</w:t>
             </w:r>
             <w:r>
-              <w:t xml:space="preserve">1: formato CAP corretto </w:t>
+              <w:t xml:space="preserve">1: formato CAP </w:t>
+            </w:r>
+            <w:r>
+              <w:t>valido</w:t>
+            </w:r>
+            <w:r>
+              <w:t xml:space="preserve"> </w:t>
             </w:r>
           </w:p>
           <w:p>
@@ -5176,18 +5445,13 @@
               <w:t>CAP</w:t>
             </w:r>
             <w:r>
-              <w:t xml:space="preserve">2: formato CAP non corretto </w:t>
-            </w:r>
-          </w:p>
-          <w:p>
-            <w:pPr>
-              <w:cnfStyle w:val="000000100000" w:firstRow="0" w:lastRow="0" w:firstColumn="0" w:lastColumn="0" w:oddVBand="0" w:evenVBand="0" w:oddHBand="1" w:evenHBand="0" w:firstRowFirstColumn="0" w:firstRowLastColumn="0" w:lastRowFirstColumn="0" w:lastRowLastColumn="0"/>
-            </w:pPr>
-            <w:r>
-              <w:t>FCAP</w:t>
-            </w:r>
-            <w:r>
-              <w:t>3: campo non compilato</w:t>
+              <w:t xml:space="preserve">2: formato CAP non </w:t>
+            </w:r>
+            <w:r>
+              <w:t>valido</w:t>
+            </w:r>
+            <w:r>
+              <w:t xml:space="preserve"> </w:t>
             </w:r>
           </w:p>
         </w:tc>
@@ -5233,18 +5497,13 @@
               <w:t>NC</w:t>
             </w:r>
             <w:r>
-              <w:t xml:space="preserve">2: formato numero di telefono non corretto </w:t>
-            </w:r>
-          </w:p>
-          <w:p>
-            <w:pPr>
-              <w:cnfStyle w:val="000000000000" w:firstRow="0" w:lastRow="0" w:firstColumn="0" w:lastColumn="0" w:oddVBand="0" w:evenVBand="0" w:oddHBand="0" w:evenHBand="0" w:firstRowFirstColumn="0" w:firstRowLastColumn="0" w:lastRowFirstColumn="0" w:lastRowLastColumn="0"/>
-            </w:pPr>
-            <w:r>
-              <w:t>FNC</w:t>
-            </w:r>
-            <w:r>
-              <w:t>3: campo non compilato</w:t>
+              <w:t xml:space="preserve">2: formato numero di telefono non </w:t>
+            </w:r>
+            <w:r>
+              <w:t>valido</w:t>
+            </w:r>
+            <w:r>
+              <w:t xml:space="preserve"> </w:t>
             </w:r>
           </w:p>
         </w:tc>
@@ -5279,7 +5538,13 @@
               <w:t>NMC</w:t>
             </w:r>
             <w:r>
-              <w:t xml:space="preserve">1: formato numero di carta corretto </w:t>
+              <w:t xml:space="preserve">1: formato numero di carta </w:t>
+            </w:r>
+            <w:r>
+              <w:t>valido</w:t>
+            </w:r>
+            <w:r>
+              <w:t xml:space="preserve"> </w:t>
             </w:r>
           </w:p>
           <w:p>
@@ -5287,25 +5552,20 @@
               <w:cnfStyle w:val="000000100000" w:firstRow="0" w:lastRow="0" w:firstColumn="0" w:lastColumn="0" w:oddVBand="0" w:evenVBand="0" w:oddHBand="1" w:evenHBand="0" w:firstRowFirstColumn="0" w:firstRowLastColumn="0" w:lastRowFirstColumn="0" w:lastRowLastColumn="0"/>
             </w:pPr>
             <w:r>
+              <w:lastRenderedPageBreak/>
               <w:t>F</w:t>
             </w:r>
             <w:r>
               <w:t>NMC</w:t>
             </w:r>
             <w:r>
-              <w:t xml:space="preserve">2: formato numero di carta non corretto </w:t>
-            </w:r>
-          </w:p>
-          <w:p>
-            <w:pPr>
-              <w:cnfStyle w:val="000000100000" w:firstRow="0" w:lastRow="0" w:firstColumn="0" w:lastColumn="0" w:oddVBand="0" w:evenVBand="0" w:oddHBand="1" w:evenHBand="0" w:firstRowFirstColumn="0" w:firstRowLastColumn="0" w:lastRowFirstColumn="0" w:lastRowLastColumn="0"/>
-            </w:pPr>
-            <w:r>
-              <w:lastRenderedPageBreak/>
-              <w:t>FNMC</w:t>
-            </w:r>
-            <w:r>
-              <w:t>3: campo non compilato</w:t>
+              <w:t xml:space="preserve">2: formato numero di carta non </w:t>
+            </w:r>
+            <w:r>
+              <w:t>valido</w:t>
+            </w:r>
+            <w:r>
+              <w:t xml:space="preserve"> </w:t>
             </w:r>
           </w:p>
         </w:tc>
@@ -5338,10 +5598,13 @@
               <w:t>MS</w:t>
             </w:r>
             <w:r>
-              <w:t xml:space="preserve">1: mese di scadenza </w:t>
-            </w:r>
-            <w:r>
-              <w:t>&lt;=12</w:t>
+              <w:t>1:</w:t>
+            </w:r>
+            <w:r>
+              <w:t xml:space="preserve"> formato mese di scadenza </w:t>
+            </w:r>
+            <w:r>
+              <w:t>valido</w:t>
             </w:r>
           </w:p>
           <w:p>
@@ -5355,7 +5618,13 @@
               <w:t>MS</w:t>
             </w:r>
             <w:r>
-              <w:t xml:space="preserve">2: formato mese di scadenza non corretto </w:t>
+              <w:t xml:space="preserve">2: formato mese di scadenza non </w:t>
+            </w:r>
+            <w:r>
+              <w:t>valido</w:t>
+            </w:r>
+            <w:r>
+              <w:t xml:space="preserve"> </w:t>
             </w:r>
           </w:p>
           <w:p>
@@ -5363,10 +5632,21 @@
               <w:cnfStyle w:val="000000000000" w:firstRow="0" w:lastRow="0" w:firstColumn="0" w:lastColumn="0" w:oddVBand="0" w:evenVBand="0" w:oddHBand="0" w:evenHBand="0" w:firstRowFirstColumn="0" w:firstRowLastColumn="0" w:lastRowFirstColumn="0" w:lastRowLastColumn="0"/>
             </w:pPr>
             <w:r>
-              <w:t>FMS</w:t>
-            </w:r>
-            <w:r>
-              <w:t>3: campo non compilato</w:t>
+              <w:t>FMSS</w:t>
+            </w:r>
+            <w:r>
+              <w:t>1</w:t>
+            </w:r>
+            <w:r>
+              <w:t>: mese non scaduto</w:t>
+            </w:r>
+          </w:p>
+          <w:p>
+            <w:pPr>
+              <w:cnfStyle w:val="000000000000" w:firstRow="0" w:lastRow="0" w:firstColumn="0" w:lastColumn="0" w:oddVBand="0" w:evenVBand="0" w:oddHBand="0" w:evenHBand="0" w:firstRowFirstColumn="0" w:firstRowLastColumn="0" w:lastRowFirstColumn="0" w:lastRowLastColumn="0"/>
+            </w:pPr>
+            <w:r>
+              <w:t>FMSS2: mese scaduto</w:t>
             </w:r>
           </w:p>
         </w:tc>
@@ -5401,7 +5681,10 @@
               <w:t>AS</w:t>
             </w:r>
             <w:r>
-              <w:t>1: formato anno di scadenza corretto</w:t>
+              <w:t xml:space="preserve">1: formato anno di scadenza </w:t>
+            </w:r>
+            <w:r>
+              <w:t>valido</w:t>
             </w:r>
           </w:p>
           <w:p>
@@ -5415,7 +5698,13 @@
               <w:t>AS</w:t>
             </w:r>
             <w:r>
-              <w:t xml:space="preserve">2: formato anno di scadenza non corretto </w:t>
+              <w:t xml:space="preserve">2: formato anno di scadenza non </w:t>
+            </w:r>
+            <w:r>
+              <w:t>valido</w:t>
+            </w:r>
+            <w:r>
+              <w:t xml:space="preserve"> </w:t>
             </w:r>
           </w:p>
           <w:p>
@@ -5426,7 +5715,30 @@
               <w:t>FAS</w:t>
             </w:r>
             <w:r>
-              <w:t>3: campo non compilato</w:t>
+              <w:t>S</w:t>
+            </w:r>
+            <w:r>
+              <w:t xml:space="preserve">1: </w:t>
+            </w:r>
+            <w:r>
+              <w:t>anno non scaduto</w:t>
+            </w:r>
+          </w:p>
+          <w:p>
+            <w:pPr>
+              <w:cnfStyle w:val="000000100000" w:firstRow="0" w:lastRow="0" w:firstColumn="0" w:lastColumn="0" w:oddVBand="0" w:evenVBand="0" w:oddHBand="1" w:evenHBand="0" w:firstRowFirstColumn="0" w:firstRowLastColumn="0" w:lastRowFirstColumn="0" w:lastRowLastColumn="0"/>
+            </w:pPr>
+            <w:r>
+              <w:t>FAS</w:t>
+            </w:r>
+            <w:r>
+              <w:t>S</w:t>
+            </w:r>
+            <w:r>
+              <w:t xml:space="preserve">2: </w:t>
+            </w:r>
+            <w:r>
+              <w:t>anno scaduto</w:t>
             </w:r>
           </w:p>
         </w:tc>
@@ -5458,7 +5770,13 @@
               <w:t>CVV</w:t>
             </w:r>
             <w:r>
-              <w:t xml:space="preserve">1: formato CVV corretto </w:t>
+              <w:t xml:space="preserve">1: formato CVV </w:t>
+            </w:r>
+            <w:r>
+              <w:t>valido</w:t>
+            </w:r>
+            <w:r>
+              <w:t xml:space="preserve"> </w:t>
             </w:r>
           </w:p>
           <w:p>
@@ -5472,18 +5790,13 @@
               <w:t>CVV</w:t>
             </w:r>
             <w:r>
-              <w:t xml:space="preserve">2: formato CVV non corretto </w:t>
-            </w:r>
-          </w:p>
-          <w:p>
-            <w:pPr>
-              <w:cnfStyle w:val="000000000000" w:firstRow="0" w:lastRow="0" w:firstColumn="0" w:lastColumn="0" w:oddVBand="0" w:evenVBand="0" w:oddHBand="0" w:evenHBand="0" w:firstRowFirstColumn="0" w:firstRowLastColumn="0" w:lastRowFirstColumn="0" w:lastRowLastColumn="0"/>
-            </w:pPr>
-            <w:r>
-              <w:t>FCVV</w:t>
-            </w:r>
-            <w:r>
-              <w:t>3: campo non compilato</w:t>
+              <w:t xml:space="preserve">2: formato CVV non </w:t>
+            </w:r>
+            <w:r>
+              <w:t>valido</w:t>
+            </w:r>
+            <w:r>
+              <w:t xml:space="preserve"> </w:t>
             </w:r>
           </w:p>
         </w:tc>
@@ -5610,7 +5923,19 @@
               <w:t>1</w:t>
             </w:r>
             <w:r>
-              <w:t>-FMS1-FAS1-FCVV1</w:t>
+              <w:t>-FMS1</w:t>
+            </w:r>
+            <w:r>
+              <w:t>-FMSS1</w:t>
+            </w:r>
+            <w:r>
+              <w:t>-FAS1</w:t>
+            </w:r>
+            <w:r>
+              <w:t>-FASS1</w:t>
+            </w:r>
+            <w:r>
+              <w:t>-FCVV1</w:t>
             </w:r>
           </w:p>
         </w:tc>
@@ -5645,7 +5970,16 @@
               <w:t>2</w:t>
             </w:r>
             <w:r>
-              <w:t xml:space="preserve"> – FI1 – FC1 – FS1 – FCAP1 – FNC1-FNMC1-FMS1-FAS1-FCVV1</w:t>
+              <w:t xml:space="preserve"> – FI1 – FC1 – FS1 – FCAP1 – FNC1-FNMC1-FMS1-</w:t>
+            </w:r>
+            <w:r>
+              <w:t xml:space="preserve"> </w:t>
+            </w:r>
+            <w:r>
+              <w:t>FMSS1-FAS1-FASS1</w:t>
+            </w:r>
+            <w:r>
+              <w:t>-FCVV1</w:t>
             </w:r>
           </w:p>
         </w:tc>
@@ -5658,7 +5992,19 @@
               <w:cnfStyle w:val="000000000000" w:firstRow="0" w:lastRow="0" w:firstColumn="0" w:lastColumn="0" w:oddVBand="0" w:evenVBand="0" w:oddHBand="0" w:evenHBand="0" w:firstRowFirstColumn="0" w:firstRowLastColumn="0" w:lastRowFirstColumn="0" w:lastRowLastColumn="0"/>
             </w:pPr>
             <w:r>
-              <w:t>Visualizzazione del messaggio d’errore “Il campo Nome deve contenere solo lettere”</w:t>
+              <w:t xml:space="preserve">Formato campo non </w:t>
+            </w:r>
+            <w:r>
+              <w:t>valido</w:t>
+            </w:r>
+            <w:r>
+              <w:t>: v</w:t>
+            </w:r>
+            <w:r>
+              <w:t>isualizzazione del messaggio d’errore “Il campo Nome deve contenere solo lettere”</w:t>
+            </w:r>
+            <w:r>
+              <w:t xml:space="preserve"> a fianco al relativo campo</w:t>
             </w:r>
           </w:p>
         </w:tc>
@@ -5683,7 +6029,13 @@
               <w:t>2</w:t>
             </w:r>
             <w:r>
-              <w:t xml:space="preserve"> – FC1 – FS1 – FCAP1 – FNC1-FNMC1-FMS1-FAS1-FCVV1</w:t>
+              <w:t xml:space="preserve"> – FC1 – FS1 – FCAP1 – FNC1-FNMC1-</w:t>
+            </w:r>
+            <w:r>
+              <w:t xml:space="preserve"> </w:t>
+            </w:r>
+            <w:r>
+              <w:t>FMS1- FMSS1-FAS1-FASS1-FCVV1</w:t>
             </w:r>
           </w:p>
         </w:tc>
@@ -5702,7 +6054,25 @@
               <w:rPr>
                 <w:rFonts w:cstheme="minorHAnsi"/>
               </w:rPr>
-              <w:t>Visualizzazione del messaggio d’errore “</w:t>
+              <w:t xml:space="preserve">Formato campo non </w:t>
+            </w:r>
+            <w:r>
+              <w:rPr>
+                <w:rFonts w:cstheme="minorHAnsi"/>
+              </w:rPr>
+              <w:t>valido</w:t>
+            </w:r>
+            <w:r>
+              <w:rPr>
+                <w:rFonts w:cstheme="minorHAnsi"/>
+              </w:rPr>
+              <w:t>: v</w:t>
+            </w:r>
+            <w:r>
+              <w:rPr>
+                <w:rFonts w:cstheme="minorHAnsi"/>
+              </w:rPr>
+              <w:t>isualizzazione del messaggio d’errore “</w:t>
             </w:r>
             <w:r>
               <w:rPr>
@@ -5764,7 +6134,13 @@
               <w:t>2</w:t>
             </w:r>
             <w:r>
-              <w:t xml:space="preserve"> – FS1 – FCAP1 – FNC1-FNMC1-FMS1-FAS1-FCVV1</w:t>
+              <w:t xml:space="preserve"> – FS1 – FCAP1 – FNC1-FNMC1-</w:t>
+            </w:r>
+            <w:r>
+              <w:t xml:space="preserve"> </w:t>
+            </w:r>
+            <w:r>
+              <w:t>FMS1- FMSS1-FAS1-FASS1-FCVV1</w:t>
             </w:r>
           </w:p>
         </w:tc>
@@ -5783,19 +6159,31 @@
               <w:rPr>
                 <w:rFonts w:cstheme="minorHAnsi"/>
               </w:rPr>
-              <w:t>Visualizzazione del messaggio d’errore “</w:t>
-            </w:r>
-            <w:r>
-              <w:rPr>
-                <w:rFonts w:eastAsia="Lucida Sans Unicode" w:cstheme="minorHAnsi"/>
-              </w:rPr>
-              <w:t>La città inserita non esiste!</w:t>
+              <w:t xml:space="preserve">Formato campo non </w:t>
             </w:r>
             <w:r>
               <w:rPr>
                 <w:rFonts w:cstheme="minorHAnsi"/>
               </w:rPr>
-              <w:t>”</w:t>
+              <w:t>valido</w:t>
+            </w:r>
+            <w:r>
+              <w:rPr>
+                <w:rFonts w:cstheme="minorHAnsi"/>
+              </w:rPr>
+              <w:t>: v</w:t>
+            </w:r>
+            <w:r>
+              <w:rPr>
+                <w:rFonts w:cstheme="minorHAnsi"/>
+              </w:rPr>
+              <w:t>isualizzazione del messaggio d’errore “</w:t>
+            </w:r>
+            <w:r>
+              <w:rPr>
+                <w:rFonts w:cstheme="minorHAnsi"/>
+              </w:rPr>
+              <w:t>Il campo Città non rispetta il formato richiesto” a fianco al relativo campo</w:t>
             </w:r>
           </w:p>
         </w:tc>
@@ -5820,7 +6208,13 @@
               <w:t>2</w:t>
             </w:r>
             <w:r>
-              <w:t>– FCAP1 – FNC1-FNMC1-FMS1-FAS1-FCVV1</w:t>
+              <w:t>– FCAP1 – FNC1-FNMC1-</w:t>
+            </w:r>
+            <w:r>
+              <w:t xml:space="preserve"> </w:t>
+            </w:r>
+            <w:r>
+              <w:t>FMS1- FMSS1-FAS1-FASS1-FCVV1</w:t>
             </w:r>
           </w:p>
         </w:tc>
@@ -5839,19 +6233,49 @@
               <w:rPr>
                 <w:rFonts w:cstheme="minorHAnsi"/>
               </w:rPr>
-              <w:t>Visualizzazione del messaggio d’errore “</w:t>
-            </w:r>
-            <w:r>
-              <w:rPr>
-                <w:rFonts w:eastAsia="Lucida Sans Unicode" w:cstheme="minorHAnsi"/>
-              </w:rPr>
-              <w:t>Lo stato inserito non esiste!</w:t>
+              <w:t xml:space="preserve">Formato campo non </w:t>
             </w:r>
             <w:r>
               <w:rPr>
                 <w:rFonts w:cstheme="minorHAnsi"/>
               </w:rPr>
-              <w:t>”</w:t>
+              <w:t>valido</w:t>
+            </w:r>
+            <w:r>
+              <w:rPr>
+                <w:rFonts w:cstheme="minorHAnsi"/>
+              </w:rPr>
+              <w:t>: v</w:t>
+            </w:r>
+            <w:r>
+              <w:rPr>
+                <w:rFonts w:cstheme="minorHAnsi"/>
+              </w:rPr>
+              <w:t>isualizzazione del messaggio d’errore “</w:t>
+            </w:r>
+            <w:r>
+              <w:rPr>
+                <w:rFonts w:cstheme="minorHAnsi"/>
+              </w:rPr>
+              <w:t xml:space="preserve">Il campo </w:t>
+            </w:r>
+            <w:r>
+              <w:rPr>
+                <w:rFonts w:cstheme="minorHAnsi"/>
+              </w:rPr>
+              <w:t>Stato</w:t>
+            </w:r>
+            <w:r>
+              <w:rPr>
+                <w:rFonts w:cstheme="minorHAnsi"/>
+              </w:rPr>
+              <w:t xml:space="preserve"> non rispetta il formato richiesto” a fianco al relativo camp</w:t>
+            </w:r>
+            <w:r>
+              <w:rPr>
+                <w:rFonts w:cstheme="minorHAnsi"/>
+              </w:rPr>
+              <w:t xml:space="preserve">o </w:t>
             </w:r>
           </w:p>
         </w:tc>
@@ -5873,7 +6297,13 @@
               <w:t>2</w:t>
             </w:r>
             <w:r>
-              <w:t xml:space="preserve"> – FNC1-FNMC1-FMS1-FAS1-FCVV1</w:t>
+              <w:t xml:space="preserve"> – FNC1-FNMC1-</w:t>
+            </w:r>
+            <w:r>
+              <w:t xml:space="preserve"> </w:t>
+            </w:r>
+            <w:r>
+              <w:t>FMS1- FMSS1-FAS1-FASS1-FCVV1</w:t>
             </w:r>
           </w:p>
         </w:tc>
@@ -5892,7 +6322,25 @@
               <w:rPr>
                 <w:rFonts w:cstheme="minorHAnsi"/>
               </w:rPr>
-              <w:t>Visualizzazione del messaggio d’errore “</w:t>
+              <w:t xml:space="preserve">Formato campo non </w:t>
+            </w:r>
+            <w:r>
+              <w:rPr>
+                <w:rFonts w:cstheme="minorHAnsi"/>
+              </w:rPr>
+              <w:t>valido</w:t>
+            </w:r>
+            <w:r>
+              <w:rPr>
+                <w:rFonts w:cstheme="minorHAnsi"/>
+              </w:rPr>
+              <w:t>: v</w:t>
+            </w:r>
+            <w:r>
+              <w:rPr>
+                <w:rFonts w:cstheme="minorHAnsi"/>
+              </w:rPr>
+              <w:t>isualizzazione del messaggio d’errore “</w:t>
             </w:r>
             <w:r>
               <w:rPr>
@@ -5923,7 +6371,13 @@
               <w:jc w:val="center"/>
             </w:pPr>
             <w:r>
-              <w:t>FN1 – FI1 – FC1 – FS1 – FCAP1 – FNC2-FNMC1-FMS1-FAS1-FCVV1</w:t>
+              <w:t>FN1 – FI1 – FC1 – FS1 – FCAP1 – FNC2-FNMC1-</w:t>
+            </w:r>
+            <w:r>
+              <w:t xml:space="preserve"> </w:t>
+            </w:r>
+            <w:r>
+              <w:t>FMS1- FMSS1-FAS1-FASS1-FCVV1</w:t>
             </w:r>
           </w:p>
         </w:tc>
@@ -5939,7 +6393,16 @@
               </w:rPr>
             </w:pPr>
             <w:r>
-              <w:t>Visualizzazione del messaggio d’errore “Il campo deve contenere solo lettere”</w:t>
+              <w:t xml:space="preserve">Formato campo non </w:t>
+            </w:r>
+            <w:r>
+              <w:t>valido</w:t>
+            </w:r>
+            <w:r>
+              <w:t>: v</w:t>
+            </w:r>
+            <w:r>
+              <w:t>isualizzazione del messaggio d’errore “Il campo deve contenere solo lettere”</w:t>
             </w:r>
           </w:p>
         </w:tc>
@@ -5967,7 +6430,13 @@
               <w:t>2</w:t>
             </w:r>
             <w:r>
-              <w:t>-FMS1-FAS1-FCVV1</w:t>
+              <w:t>-</w:t>
+            </w:r>
+            <w:r>
+              <w:t xml:space="preserve"> </w:t>
+            </w:r>
+            <w:r>
+              <w:t>FMS1- FMSS1-FAS1-FASS1-FCVV1</w:t>
             </w:r>
           </w:p>
         </w:tc>
@@ -5986,7 +6455,25 @@
               <w:rPr>
                 <w:rFonts w:cstheme="minorHAnsi"/>
               </w:rPr>
-              <w:t>Visualizzazione del messaggio d’errore</w:t>
+              <w:t xml:space="preserve">Formato campo non </w:t>
+            </w:r>
+            <w:r>
+              <w:rPr>
+                <w:rFonts w:cstheme="minorHAnsi"/>
+              </w:rPr>
+              <w:t>valido</w:t>
+            </w:r>
+            <w:r>
+              <w:rPr>
+                <w:rFonts w:cstheme="minorHAnsi"/>
+              </w:rPr>
+              <w:t>: v</w:t>
+            </w:r>
+            <w:r>
+              <w:rPr>
+                <w:rFonts w:cstheme="minorHAnsi"/>
+              </w:rPr>
+              <w:t>isualizzazione del messaggio d’errore</w:t>
             </w:r>
             <w:r>
               <w:rPr>
@@ -6029,13 +6516,19 @@
               <w:t>1</w:t>
             </w:r>
             <w:r>
-              <w:t>-FMS</w:t>
+              <w:t>-</w:t>
+            </w:r>
+            <w:r>
+              <w:t xml:space="preserve"> </w:t>
+            </w:r>
+            <w:r>
+              <w:t>FMS</w:t>
             </w:r>
             <w:r>
               <w:t>2</w:t>
             </w:r>
             <w:r>
-              <w:t>-FAS1-FCVV1</w:t>
+              <w:t>- FMSS1-FAS1-FASS1-FCVV1</w:t>
             </w:r>
           </w:p>
         </w:tc>
@@ -6054,7 +6547,31 @@
               <w:rPr>
                 <w:rFonts w:cstheme="minorHAnsi"/>
               </w:rPr>
-              <w:t xml:space="preserve">Visualizzazione del messaggio d’errore “Il </w:t>
+              <w:t xml:space="preserve">Formato campo non </w:t>
+            </w:r>
+            <w:r>
+              <w:rPr>
+                <w:rFonts w:cstheme="minorHAnsi"/>
+              </w:rPr>
+              <w:t>valido</w:t>
+            </w:r>
+            <w:r>
+              <w:rPr>
+                <w:rFonts w:cstheme="minorHAnsi"/>
+              </w:rPr>
+              <w:t xml:space="preserve">: </w:t>
+            </w:r>
+            <w:r>
+              <w:rPr>
+                <w:rFonts w:cstheme="minorHAnsi"/>
+              </w:rPr>
+              <w:t>v</w:t>
+            </w:r>
+            <w:r>
+              <w:rPr>
+                <w:rFonts w:cstheme="minorHAnsi"/>
+              </w:rPr>
+              <w:t xml:space="preserve">isualizzazione del messaggio d’errore “Il </w:t>
             </w:r>
             <w:r>
               <w:rPr>
@@ -6066,87 +6583,84 @@
               <w:rPr>
                 <w:rFonts w:eastAsia="Lucida Sans Unicode" w:cstheme="minorHAnsi"/>
               </w:rPr>
-              <w:t xml:space="preserve"> deve essere nel formato </w:t>
+              <w:t xml:space="preserve"> </w:t>
             </w:r>
             <w:r>
               <w:rPr>
                 <w:rFonts w:eastAsia="Lucida Sans Unicode" w:cstheme="minorHAnsi"/>
               </w:rPr>
-              <w:t>##</w:t>
+              <w:t>inserito non è valido”</w:t>
+            </w:r>
+          </w:p>
+        </w:tc>
+      </w:tr>
+      <w:tr>
+        <w:tc>
+          <w:tcPr>
+            <w:cnfStyle w:val="001000000000" w:firstRow="0" w:lastRow="0" w:firstColumn="1" w:lastColumn="0" w:oddVBand="0" w:evenVBand="0" w:oddHBand="0" w:evenHBand="0" w:firstRowFirstColumn="0" w:firstRowLastColumn="0" w:lastRowFirstColumn="0" w:lastRowLastColumn="0"/>
+            <w:tcW w:w="4457" w:type="dxa"/>
+          </w:tcPr>
+          <w:p>
+            <w:pPr>
+              <w:jc w:val="center"/>
+            </w:pPr>
+            <w:r>
+              <w:t>FN1 – FI1 – FC1 – FS1 – FCAP1 – FNC1-FNMC1- FMS</w:t>
+            </w:r>
+            <w:r>
+              <w:t>1</w:t>
+            </w:r>
+            <w:r>
+              <w:t>- FMSS</w:t>
+            </w:r>
+            <w:r>
+              <w:t>2</w:t>
+            </w:r>
+            <w:r>
+              <w:t>-FAS1-FASS1-FCVV1</w:t>
+            </w:r>
+          </w:p>
+        </w:tc>
+        <w:tc>
+          <w:tcPr>
+            <w:tcW w:w="4462" w:type="dxa"/>
+          </w:tcPr>
+          <w:p>
+            <w:pPr>
+              <w:cnfStyle w:val="000000000000" w:firstRow="0" w:lastRow="0" w:firstColumn="0" w:lastColumn="0" w:oddVBand="0" w:evenVBand="0" w:oddHBand="0" w:evenHBand="0" w:firstRowFirstColumn="0" w:firstRowLastColumn="0" w:lastRowFirstColumn="0" w:lastRowLastColumn="0"/>
+              <w:rPr>
+                <w:rFonts w:cstheme="minorHAnsi"/>
+              </w:rPr>
+            </w:pPr>
+            <w:r>
+              <w:rPr>
+                <w:rFonts w:cstheme="minorHAnsi"/>
+              </w:rPr>
+              <w:t>Errore</w:t>
+            </w:r>
+            <w:r>
+              <w:rPr>
+                <w:rFonts w:cstheme="minorHAnsi"/>
+              </w:rPr>
+              <w:t>: v</w:t>
+            </w:r>
+            <w:r>
+              <w:rPr>
+                <w:rFonts w:cstheme="minorHAnsi"/>
+              </w:rPr>
+              <w:t xml:space="preserve">isualizzazione del messaggio d’errore “Il </w:t>
             </w:r>
             <w:r>
               <w:rPr>
                 <w:rFonts w:eastAsia="Lucida Sans Unicode" w:cstheme="minorHAnsi"/>
               </w:rPr>
-              <w:t>”</w:t>
-            </w:r>
-          </w:p>
-        </w:tc>
-      </w:tr>
-      <w:tr>
-        <w:tc>
-          <w:tcPr>
-            <w:cnfStyle w:val="001000000000" w:firstRow="0" w:lastRow="0" w:firstColumn="1" w:lastColumn="0" w:oddVBand="0" w:evenVBand="0" w:oddHBand="0" w:evenHBand="0" w:firstRowFirstColumn="0" w:firstRowLastColumn="0" w:lastRowFirstColumn="0" w:lastRowLastColumn="0"/>
-            <w:tcW w:w="4457" w:type="dxa"/>
-          </w:tcPr>
-          <w:p>
-            <w:pPr>
-              <w:jc w:val="center"/>
-            </w:pPr>
-            <w:r>
-              <w:t>FN1 – FI1 – FC1 – FS1 – FCAP1 – FNC1-FNMC1-FMS1-FAS</w:t>
-            </w:r>
-            <w:r>
-              <w:t>2</w:t>
-            </w:r>
-            <w:r>
-              <w:t>-FCVV1</w:t>
-            </w:r>
-          </w:p>
-        </w:tc>
-        <w:tc>
-          <w:tcPr>
-            <w:tcW w:w="4462" w:type="dxa"/>
-          </w:tcPr>
-          <w:p>
-            <w:pPr>
-              <w:cnfStyle w:val="000000000000" w:firstRow="0" w:lastRow="0" w:firstColumn="0" w:lastColumn="0" w:oddVBand="0" w:evenVBand="0" w:oddHBand="0" w:evenHBand="0" w:firstRowFirstColumn="0" w:firstRowLastColumn="0" w:lastRowFirstColumn="0" w:lastRowLastColumn="0"/>
-            </w:pPr>
-            <w:r>
-              <w:rPr>
-                <w:rFonts w:cstheme="minorHAnsi"/>
-              </w:rPr>
-              <w:t>Visualizzazione del messaggio d’errore “</w:t>
-            </w:r>
-            <w:r>
-              <w:rPr>
-                <w:rFonts w:cstheme="minorHAnsi"/>
-              </w:rPr>
-              <w:t xml:space="preserve">L’anno </w:t>
+              <w:t xml:space="preserve">mese </w:t>
             </w:r>
             <w:r>
               <w:rPr>
                 <w:rFonts w:eastAsia="Lucida Sans Unicode" w:cstheme="minorHAnsi"/>
               </w:rPr>
-              <w:t>di scadenza</w:t>
-            </w:r>
-            <w:r>
-              <w:rPr>
-                <w:rFonts w:eastAsia="Lucida Sans Unicode" w:cstheme="minorHAnsi"/>
-              </w:rPr>
-              <w:t xml:space="preserve"> deve essere nel formato </w:t>
-            </w:r>
-            <w:r>
-              <w:rPr>
-                <w:rFonts w:eastAsia="Lucida Sans Unicode" w:cstheme="minorHAnsi"/>
-              </w:rPr>
-              <w:t>##</w:t>
-            </w:r>
-            <w:r>
-              <w:rPr>
-                <w:rFonts w:eastAsia="Lucida Sans Unicode" w:cstheme="minorHAnsi"/>
-              </w:rPr>
-              <w:t>”</w:t>
+              <w:t>inserito è scaduto!”</w:t>
             </w:r>
           </w:p>
         </w:tc>
@@ -6165,7 +6679,13 @@
               <w:jc w:val="center"/>
             </w:pPr>
             <w:r>
-              <w:t>FN1 – FI1 – FC1 – FS1 – FCAP1 – FNC1-FNMC1-FMS1-FAS1-FCVV2</w:t>
+              <w:t>FN1 – FI1 – FC1 – FS1 – FCAP1 – FNC1-FNMC1- FMS2- FMSS1-FAS</w:t>
+            </w:r>
+            <w:r>
+              <w:t>2</w:t>
+            </w:r>
+            <w:r>
+              <w:t>-FASS1-FCVV1</w:t>
             </w:r>
           </w:p>
         </w:tc>
@@ -6176,80 +6696,137 @@
           <w:p>
             <w:pPr>
               <w:cnfStyle w:val="000000100000" w:firstRow="0" w:lastRow="0" w:firstColumn="0" w:lastColumn="0" w:oddVBand="0" w:evenVBand="0" w:oddHBand="1" w:evenHBand="0" w:firstRowFirstColumn="0" w:firstRowLastColumn="0" w:lastRowFirstColumn="0" w:lastRowLastColumn="0"/>
+            </w:pPr>
+            <w:r>
               <w:rPr>
                 <w:rFonts w:cstheme="minorHAnsi"/>
               </w:rPr>
-            </w:pPr>
+              <w:t xml:space="preserve">Formato campo non </w:t>
+            </w:r>
             <w:r>
               <w:rPr>
                 <w:rFonts w:cstheme="minorHAnsi"/>
               </w:rPr>
-              <w:t>Visualizzazione del messaggio d’errore “</w:t>
+              <w:t>valido</w:t>
             </w:r>
             <w:r>
               <w:rPr>
                 <w:rFonts w:cstheme="minorHAnsi"/>
               </w:rPr>
-              <w:t>CVV</w:t>
+              <w:t>: v</w:t>
+            </w:r>
+            <w:r>
+              <w:rPr>
+                <w:rFonts w:cstheme="minorHAnsi"/>
+              </w:rPr>
+              <w:t>isualizzazione del messaggio d’errore “</w:t>
+            </w:r>
+            <w:r>
+              <w:rPr>
+                <w:rFonts w:cstheme="minorHAnsi"/>
+              </w:rPr>
+              <w:t>Anno</w:t>
             </w:r>
             <w:r>
               <w:rPr>
                 <w:rFonts w:eastAsia="Lucida Sans Unicode" w:cstheme="minorHAnsi"/>
               </w:rPr>
-              <w:t xml:space="preserve"> deve essere nel formato </w:t>
+              <w:t xml:space="preserve"> di scadenza</w:t>
             </w:r>
             <w:r>
               <w:rPr>
                 <w:rFonts w:eastAsia="Lucida Sans Unicode" w:cstheme="minorHAnsi"/>
               </w:rPr>
-              <w:t>###</w:t>
+              <w:t xml:space="preserve"> deve </w:t>
             </w:r>
             <w:r>
               <w:rPr>
                 <w:rFonts w:eastAsia="Lucida Sans Unicode" w:cstheme="minorHAnsi"/>
               </w:rPr>
+              <w:t>inserito non è valido”</w:t>
+            </w:r>
+          </w:p>
+        </w:tc>
+      </w:tr>
+      <w:tr>
+        <w:tc>
+          <w:tcPr>
+            <w:cnfStyle w:val="001000000000" w:firstRow="0" w:lastRow="0" w:firstColumn="1" w:lastColumn="0" w:oddVBand="0" w:evenVBand="0" w:oddHBand="0" w:evenHBand="0" w:firstRowFirstColumn="0" w:firstRowLastColumn="0" w:lastRowFirstColumn="0" w:lastRowLastColumn="0"/>
+            <w:tcW w:w="4457" w:type="dxa"/>
+          </w:tcPr>
+          <w:p>
+            <w:pPr>
+              <w:jc w:val="center"/>
+            </w:pPr>
+            <w:r>
+              <w:t>FN1 – FI1 – FC1 – FS1 – FCAP1 – FNC1-FNMC1- FMS2- FMSS1-FAS</w:t>
+            </w:r>
+            <w:r>
+              <w:t>1</w:t>
+            </w:r>
+            <w:r>
+              <w:t>-FASS</w:t>
+            </w:r>
+            <w:r>
+              <w:t>2</w:t>
+            </w:r>
+            <w:r>
+              <w:t>-FCVV1</w:t>
+            </w:r>
+          </w:p>
+        </w:tc>
+        <w:tc>
+          <w:tcPr>
+            <w:tcW w:w="4462" w:type="dxa"/>
+          </w:tcPr>
+          <w:p>
+            <w:pPr>
+              <w:cnfStyle w:val="000000000000" w:firstRow="0" w:lastRow="0" w:firstColumn="0" w:lastColumn="0" w:oddVBand="0" w:evenVBand="0" w:oddHBand="0" w:evenHBand="0" w:firstRowFirstColumn="0" w:firstRowLastColumn="0" w:lastRowFirstColumn="0" w:lastRowLastColumn="0"/>
+              <w:rPr>
+                <w:rFonts w:cstheme="minorHAnsi"/>
+              </w:rPr>
+            </w:pPr>
+            <w:r>
+              <w:rPr>
+                <w:rFonts w:cstheme="minorHAnsi"/>
+              </w:rPr>
+              <w:t>Formato campo non valido: v</w:t>
+            </w:r>
+            <w:r>
+              <w:rPr>
+                <w:rFonts w:cstheme="minorHAnsi"/>
+              </w:rPr>
+              <w:t>isualizzazione del messaggio d’errore “</w:t>
+            </w:r>
+            <w:r>
+              <w:rPr>
+                <w:rFonts w:cstheme="minorHAnsi"/>
+              </w:rPr>
+              <w:t>L’a</w:t>
+            </w:r>
+            <w:r>
+              <w:rPr>
+                <w:rFonts w:cstheme="minorHAnsi"/>
+              </w:rPr>
+              <w:t>nno</w:t>
+            </w:r>
+            <w:r>
+              <w:rPr>
+                <w:rFonts w:eastAsia="Lucida Sans Unicode" w:cstheme="minorHAnsi"/>
+              </w:rPr>
+              <w:t xml:space="preserve"> </w:t>
+            </w:r>
+            <w:r>
+              <w:rPr>
+                <w:rFonts w:eastAsia="Lucida Sans Unicode" w:cstheme="minorHAnsi"/>
+              </w:rPr>
+              <w:t>inserito è scaduto</w:t>
+            </w:r>
+            <w:r>
+              <w:rPr>
+                <w:rFonts w:eastAsia="Lucida Sans Unicode" w:cstheme="minorHAnsi"/>
+              </w:rPr>
               <w:t>”</w:t>
-            </w:r>
-          </w:p>
-        </w:tc>
-      </w:tr>
-      <w:tr>
-        <w:tc>
-          <w:tcPr>
-            <w:cnfStyle w:val="001000000000" w:firstRow="0" w:lastRow="0" w:firstColumn="1" w:lastColumn="0" w:oddVBand="0" w:evenVBand="0" w:oddHBand="0" w:evenHBand="0" w:firstRowFirstColumn="0" w:firstRowLastColumn="0" w:lastRowFirstColumn="0" w:lastRowLastColumn="0"/>
-            <w:tcW w:w="4457" w:type="dxa"/>
-          </w:tcPr>
-          <w:p>
-            <w:pPr>
-              <w:jc w:val="center"/>
-            </w:pPr>
-            <w:r>
-              <w:t>FN</w:t>
-            </w:r>
-            <w:r>
-              <w:t>3</w:t>
-            </w:r>
-            <w:r>
-              <w:t xml:space="preserve"> – FI1 – FC1 – FS1 – FCAP1 – FNC1-FNMC1-FMS1-FAS1-FCVV1</w:t>
-            </w:r>
-          </w:p>
-        </w:tc>
-        <w:tc>
-          <w:tcPr>
-            <w:tcW w:w="4462" w:type="dxa"/>
-          </w:tcPr>
-          <w:p>
-            <w:pPr>
-              <w:cnfStyle w:val="000000000000" w:firstRow="0" w:lastRow="0" w:firstColumn="0" w:lastColumn="0" w:oddVBand="0" w:evenVBand="0" w:oddHBand="0" w:evenHBand="0" w:firstRowFirstColumn="0" w:firstRowLastColumn="0" w:lastRowFirstColumn="0" w:lastRowLastColumn="0"/>
-            </w:pPr>
-            <w:r>
-              <w:t xml:space="preserve">Visualizzazione del messaggio d’errore “Campo </w:t>
-            </w:r>
-            <w:r>
-              <w:t>nome</w:t>
-            </w:r>
-            <w:r>
-              <w:t xml:space="preserve"> non compilato”</w:t>
             </w:r>
           </w:p>
         </w:tc>
@@ -6268,13 +6845,17 @@
               <w:jc w:val="center"/>
             </w:pPr>
             <w:r>
-              <w:t>FN1 – FI</w:t>
-            </w:r>
-            <w:r>
-              <w:t>3</w:t>
-            </w:r>
-            <w:r>
-              <w:t xml:space="preserve"> – FC1 – FS1 – FCAP1 – FNC1-FNMC1-FMS1-FAS1-FCVV1</w:t>
+              <w:lastRenderedPageBreak/>
+              <w:t>FN1 – FI1 – FC1 – FS1 – FCAP1 – FNC1-FNMC1-</w:t>
+            </w:r>
+            <w:r>
+              <w:t xml:space="preserve"> </w:t>
+            </w:r>
+            <w:r>
+              <w:t>FMS2- FMSS1-FAS1-FASS2-FCVV</w:t>
+            </w:r>
+            <w:r>
+              <w:t>2</w:t>
             </w:r>
           </w:p>
         </w:tc>
@@ -6290,372 +6871,58 @@
               </w:rPr>
             </w:pPr>
             <w:r>
-              <w:t xml:space="preserve">Visualizzazione del messaggio d’errore “Campo </w:t>
-            </w:r>
-            <w:r>
-              <w:t>indirizzo</w:t>
-            </w:r>
-            <w:r>
-              <w:t xml:space="preserve"> non compilato”</w:t>
-            </w:r>
-          </w:p>
-        </w:tc>
-      </w:tr>
-      <w:tr>
-        <w:tc>
-          <w:tcPr>
-            <w:cnfStyle w:val="001000000000" w:firstRow="0" w:lastRow="0" w:firstColumn="1" w:lastColumn="0" w:oddVBand="0" w:evenVBand="0" w:oddHBand="0" w:evenHBand="0" w:firstRowFirstColumn="0" w:firstRowLastColumn="0" w:lastRowFirstColumn="0" w:lastRowLastColumn="0"/>
-            <w:tcW w:w="4457" w:type="dxa"/>
-          </w:tcPr>
-          <w:p>
-            <w:pPr>
-              <w:jc w:val="center"/>
-            </w:pPr>
-            <w:r>
-              <w:t>FN1 – FI1 – FC</w:t>
-            </w:r>
-            <w:r>
-              <w:t>3</w:t>
-            </w:r>
-            <w:r>
-              <w:t xml:space="preserve"> – FS1 – FCAP1 – FNC1-FNMC1-FMS1-FAS1-FCVV1</w:t>
-            </w:r>
-          </w:p>
-        </w:tc>
-        <w:tc>
-          <w:tcPr>
-            <w:tcW w:w="4462" w:type="dxa"/>
-          </w:tcPr>
-          <w:p>
-            <w:pPr>
-              <w:cnfStyle w:val="000000000000" w:firstRow="0" w:lastRow="0" w:firstColumn="0" w:lastColumn="0" w:oddVBand="0" w:evenVBand="0" w:oddHBand="0" w:evenHBand="0" w:firstRowFirstColumn="0" w:firstRowLastColumn="0" w:lastRowFirstColumn="0" w:lastRowLastColumn="0"/>
               <w:rPr>
                 <w:rFonts w:cstheme="minorHAnsi"/>
               </w:rPr>
-            </w:pPr>
-            <w:r>
-              <w:t xml:space="preserve">Visualizzazione del messaggio d’errore “Campo </w:t>
-            </w:r>
-            <w:r>
-              <w:t>città</w:t>
-            </w:r>
-            <w:r>
-              <w:t xml:space="preserve"> non compilato”</w:t>
-            </w:r>
-          </w:p>
-        </w:tc>
-      </w:tr>
-      <w:tr>
-        <w:trPr>
-          <w:cnfStyle w:val="000000100000" w:firstRow="0" w:lastRow="0" w:firstColumn="0" w:lastColumn="0" w:oddVBand="0" w:evenVBand="0" w:oddHBand="1" w:evenHBand="0" w:firstRowFirstColumn="0" w:firstRowLastColumn="0" w:lastRowFirstColumn="0" w:lastRowLastColumn="0"/>
-        </w:trPr>
-        <w:tc>
-          <w:tcPr>
-            <w:cnfStyle w:val="001000000000" w:firstRow="0" w:lastRow="0" w:firstColumn="1" w:lastColumn="0" w:oddVBand="0" w:evenVBand="0" w:oddHBand="0" w:evenHBand="0" w:firstRowFirstColumn="0" w:firstRowLastColumn="0" w:lastRowFirstColumn="0" w:lastRowLastColumn="0"/>
-            <w:tcW w:w="4457" w:type="dxa"/>
-          </w:tcPr>
-          <w:p>
-            <w:pPr>
-              <w:jc w:val="center"/>
-            </w:pPr>
-            <w:r>
-              <w:t>FN1 – FI1 – FC1 – FS</w:t>
-            </w:r>
-            <w:r>
-              <w:t>3</w:t>
-            </w:r>
-            <w:r>
-              <w:t>– FCAP1 – FNC1-FNMC1-FMS1-FAS1-FCVV1</w:t>
-            </w:r>
-          </w:p>
-        </w:tc>
-        <w:tc>
-          <w:tcPr>
-            <w:tcW w:w="4462" w:type="dxa"/>
-          </w:tcPr>
-          <w:p>
-            <w:pPr>
-              <w:cnfStyle w:val="000000100000" w:firstRow="0" w:lastRow="0" w:firstColumn="0" w:lastColumn="0" w:oddVBand="0" w:evenVBand="0" w:oddHBand="1" w:evenHBand="0" w:firstRowFirstColumn="0" w:firstRowLastColumn="0" w:lastRowFirstColumn="0" w:lastRowLastColumn="0"/>
+              <w:t xml:space="preserve">Formato campo non </w:t>
+            </w:r>
+            <w:r>
               <w:rPr>
                 <w:rFonts w:cstheme="minorHAnsi"/>
               </w:rPr>
-            </w:pPr>
-            <w:r>
-              <w:t xml:space="preserve">Visualizzazione del messaggio d’errore “Campo </w:t>
-            </w:r>
-            <w:r>
-              <w:t>Stato</w:t>
-            </w:r>
-            <w:r>
-              <w:t xml:space="preserve"> non compilato”</w:t>
-            </w:r>
-          </w:p>
-        </w:tc>
-      </w:tr>
-      <w:tr>
-        <w:tc>
-          <w:tcPr>
-            <w:cnfStyle w:val="001000000000" w:firstRow="0" w:lastRow="0" w:firstColumn="1" w:lastColumn="0" w:oddVBand="0" w:evenVBand="0" w:oddHBand="0" w:evenHBand="0" w:firstRowFirstColumn="0" w:firstRowLastColumn="0" w:lastRowFirstColumn="0" w:lastRowLastColumn="0"/>
-            <w:tcW w:w="4457" w:type="dxa"/>
-          </w:tcPr>
-          <w:p>
-            <w:pPr>
-              <w:jc w:val="center"/>
-            </w:pPr>
-            <w:r>
-              <w:t>FN1 – FI1 – FC1 – FS1 – FCAP</w:t>
-            </w:r>
-            <w:r>
-              <w:t>3</w:t>
-            </w:r>
-            <w:r>
-              <w:t xml:space="preserve"> – FNC1-FNMC1-FMS1-FAS1-FCVV1</w:t>
-            </w:r>
-          </w:p>
-        </w:tc>
-        <w:tc>
-          <w:tcPr>
-            <w:tcW w:w="4462" w:type="dxa"/>
-          </w:tcPr>
-          <w:p>
-            <w:pPr>
-              <w:cnfStyle w:val="000000000000" w:firstRow="0" w:lastRow="0" w:firstColumn="0" w:lastColumn="0" w:oddVBand="0" w:evenVBand="0" w:oddHBand="0" w:evenHBand="0" w:firstRowFirstColumn="0" w:firstRowLastColumn="0" w:lastRowFirstColumn="0" w:lastRowLastColumn="0"/>
+              <w:t>valido</w:t>
+            </w:r>
+            <w:r>
               <w:rPr>
                 <w:rFonts w:cstheme="minorHAnsi"/>
               </w:rPr>
-            </w:pPr>
-            <w:r>
-              <w:t xml:space="preserve">Visualizzazione del messaggio d’errore “Campo </w:t>
-            </w:r>
-            <w:r>
-              <w:t xml:space="preserve">CAP </w:t>
-            </w:r>
-            <w:r>
-              <w:t>non compilato”</w:t>
-            </w:r>
-          </w:p>
-        </w:tc>
-      </w:tr>
-      <w:tr>
-        <w:trPr>
-          <w:cnfStyle w:val="000000100000" w:firstRow="0" w:lastRow="0" w:firstColumn="0" w:lastColumn="0" w:oddVBand="0" w:evenVBand="0" w:oddHBand="1" w:evenHBand="0" w:firstRowFirstColumn="0" w:firstRowLastColumn="0" w:lastRowFirstColumn="0" w:lastRowLastColumn="0"/>
-        </w:trPr>
-        <w:tc>
-          <w:tcPr>
-            <w:cnfStyle w:val="001000000000" w:firstRow="0" w:lastRow="0" w:firstColumn="1" w:lastColumn="0" w:oddVBand="0" w:evenVBand="0" w:oddHBand="0" w:evenHBand="0" w:firstRowFirstColumn="0" w:firstRowLastColumn="0" w:lastRowFirstColumn="0" w:lastRowLastColumn="0"/>
-            <w:tcW w:w="4457" w:type="dxa"/>
-          </w:tcPr>
-          <w:p>
-            <w:pPr>
-              <w:jc w:val="center"/>
-            </w:pPr>
-            <w:r>
-              <w:t>FN1 – FI1 – FC1 – FS1 – FCAP1 – FNC</w:t>
-            </w:r>
-            <w:r>
-              <w:t>3</w:t>
-            </w:r>
-            <w:r>
-              <w:t>-FNMC1-FMS1-FAS1-FCVV1</w:t>
-            </w:r>
-          </w:p>
-        </w:tc>
-        <w:tc>
-          <w:tcPr>
-            <w:tcW w:w="4462" w:type="dxa"/>
-          </w:tcPr>
-          <w:p>
-            <w:pPr>
-              <w:cnfStyle w:val="000000100000" w:firstRow="0" w:lastRow="0" w:firstColumn="0" w:lastColumn="0" w:oddVBand="0" w:evenVBand="0" w:oddHBand="1" w:evenHBand="0" w:firstRowFirstColumn="0" w:firstRowLastColumn="0" w:lastRowFirstColumn="0" w:lastRowLastColumn="0"/>
+              <w:t xml:space="preserve">: </w:t>
+            </w:r>
+            <w:r>
               <w:rPr>
                 <w:rFonts w:cstheme="minorHAnsi"/>
               </w:rPr>
-            </w:pPr>
-            <w:r>
-              <w:t xml:space="preserve">Visualizzazione del messaggio d’errore “Campo </w:t>
-            </w:r>
-            <w:r>
-              <w:t>nome sulla carta</w:t>
-            </w:r>
-            <w:r>
-              <w:t xml:space="preserve"> non compilato”</w:t>
-            </w:r>
-          </w:p>
-        </w:tc>
-      </w:tr>
-      <w:tr>
-        <w:tc>
-          <w:tcPr>
-            <w:cnfStyle w:val="001000000000" w:firstRow="0" w:lastRow="0" w:firstColumn="1" w:lastColumn="0" w:oddVBand="0" w:evenVBand="0" w:oddHBand="0" w:evenHBand="0" w:firstRowFirstColumn="0" w:firstRowLastColumn="0" w:lastRowFirstColumn="0" w:lastRowLastColumn="0"/>
-            <w:tcW w:w="4457" w:type="dxa"/>
-          </w:tcPr>
-          <w:p>
-            <w:pPr>
-              <w:jc w:val="center"/>
-            </w:pPr>
-            <w:r>
-              <w:lastRenderedPageBreak/>
-              <w:t>FN1 – FI1 – FC1 – FS1 – FCAP1 – FNC1-FNMC</w:t>
-            </w:r>
-            <w:r>
-              <w:t>3</w:t>
-            </w:r>
-            <w:r>
-              <w:t>-FMS1-FAS1-FCVV1</w:t>
-            </w:r>
-          </w:p>
-        </w:tc>
-        <w:tc>
-          <w:tcPr>
-            <w:tcW w:w="4462" w:type="dxa"/>
-          </w:tcPr>
-          <w:p>
-            <w:pPr>
-              <w:cnfStyle w:val="000000000000" w:firstRow="0" w:lastRow="0" w:firstColumn="0" w:lastColumn="0" w:oddVBand="0" w:evenVBand="0" w:oddHBand="0" w:evenHBand="0" w:firstRowFirstColumn="0" w:firstRowLastColumn="0" w:lastRowFirstColumn="0" w:lastRowLastColumn="0"/>
+              <w:t>v</w:t>
+            </w:r>
+            <w:r>
               <w:rPr>
                 <w:rFonts w:cstheme="minorHAnsi"/>
               </w:rPr>
-            </w:pPr>
-            <w:r>
-              <w:t xml:space="preserve">Visualizzazione del messaggio d’errore “Campo </w:t>
-            </w:r>
-            <w:r>
-              <w:t>numero della carta di credito</w:t>
-            </w:r>
-            <w:r>
-              <w:t xml:space="preserve"> non compilato”</w:t>
-            </w:r>
-          </w:p>
-        </w:tc>
-      </w:tr>
-      <w:tr>
-        <w:trPr>
-          <w:cnfStyle w:val="000000100000" w:firstRow="0" w:lastRow="0" w:firstColumn="0" w:lastColumn="0" w:oddVBand="0" w:evenVBand="0" w:oddHBand="1" w:evenHBand="0" w:firstRowFirstColumn="0" w:firstRowLastColumn="0" w:lastRowFirstColumn="0" w:lastRowLastColumn="0"/>
-        </w:trPr>
-        <w:tc>
-          <w:tcPr>
-            <w:cnfStyle w:val="001000000000" w:firstRow="0" w:lastRow="0" w:firstColumn="1" w:lastColumn="0" w:oddVBand="0" w:evenVBand="0" w:oddHBand="0" w:evenHBand="0" w:firstRowFirstColumn="0" w:firstRowLastColumn="0" w:lastRowFirstColumn="0" w:lastRowLastColumn="0"/>
-            <w:tcW w:w="4457" w:type="dxa"/>
-          </w:tcPr>
-          <w:p>
-            <w:pPr>
-              <w:jc w:val="center"/>
-            </w:pPr>
-            <w:r>
-              <w:t>FN1 – FI1 – FC1 – FS1 – FCAP1 – FNC1-FNMC1-FMS</w:t>
-            </w:r>
-            <w:r>
-              <w:t>3</w:t>
-            </w:r>
-            <w:r>
-              <w:t>-FAS1-FCVV1</w:t>
-            </w:r>
-          </w:p>
-        </w:tc>
-        <w:tc>
-          <w:tcPr>
-            <w:tcW w:w="4462" w:type="dxa"/>
-          </w:tcPr>
-          <w:p>
-            <w:pPr>
-              <w:cnfStyle w:val="000000100000" w:firstRow="0" w:lastRow="0" w:firstColumn="0" w:lastColumn="0" w:oddVBand="0" w:evenVBand="0" w:oddHBand="1" w:evenHBand="0" w:firstRowFirstColumn="0" w:firstRowLastColumn="0" w:lastRowFirstColumn="0" w:lastRowLastColumn="0"/>
+              <w:t>isualizzazione del messaggio d’errore “</w:t>
+            </w:r>
+            <w:r>
               <w:rPr>
                 <w:rFonts w:cstheme="minorHAnsi"/>
               </w:rPr>
-            </w:pPr>
-            <w:r>
-              <w:t xml:space="preserve">Visualizzazione del messaggio d’errore “Campo </w:t>
-            </w:r>
-            <w:r>
-              <w:t>mese di scadenza</w:t>
-            </w:r>
-            <w:r>
-              <w:t xml:space="preserve"> non compilato”</w:t>
-            </w:r>
-          </w:p>
-        </w:tc>
-      </w:tr>
-      <w:tr>
-        <w:tc>
-          <w:tcPr>
-            <w:cnfStyle w:val="001000000000" w:firstRow="0" w:lastRow="0" w:firstColumn="1" w:lastColumn="0" w:oddVBand="0" w:evenVBand="0" w:oddHBand="0" w:evenHBand="0" w:firstRowFirstColumn="0" w:firstRowLastColumn="0" w:lastRowFirstColumn="0" w:lastRowLastColumn="0"/>
-            <w:tcW w:w="4457" w:type="dxa"/>
-          </w:tcPr>
-          <w:p>
-            <w:pPr>
-              <w:jc w:val="center"/>
-            </w:pPr>
-            <w:r>
-              <w:t>FN1 – FI1 – FC1 – FS1 – FCAP1 – FNC1-FNMC1-FMS1-FAS</w:t>
-            </w:r>
-            <w:r>
-              <w:t>3</w:t>
-            </w:r>
-            <w:r>
-              <w:t>-FCVV1</w:t>
-            </w:r>
-          </w:p>
-        </w:tc>
-        <w:tc>
-          <w:tcPr>
-            <w:tcW w:w="4462" w:type="dxa"/>
-          </w:tcPr>
-          <w:p>
-            <w:pPr>
-              <w:cnfStyle w:val="000000000000" w:firstRow="0" w:lastRow="0" w:firstColumn="0" w:lastColumn="0" w:oddVBand="0" w:evenVBand="0" w:oddHBand="0" w:evenHBand="0" w:firstRowFirstColumn="0" w:firstRowLastColumn="0" w:lastRowFirstColumn="0" w:lastRowLastColumn="0"/>
-            </w:pPr>
-            <w:r>
-              <w:t xml:space="preserve">Visualizzazione del messaggio d’errore “Campo </w:t>
-            </w:r>
-            <w:r>
-              <w:t>anno di scadenza</w:t>
-            </w:r>
-            <w:r>
-              <w:t xml:space="preserve"> non compilato”</w:t>
-            </w:r>
-          </w:p>
-        </w:tc>
-      </w:tr>
-      <w:tr>
-        <w:trPr>
-          <w:cnfStyle w:val="000000100000" w:firstRow="0" w:lastRow="0" w:firstColumn="0" w:lastColumn="0" w:oddVBand="0" w:evenVBand="0" w:oddHBand="1" w:evenHBand="0" w:firstRowFirstColumn="0" w:firstRowLastColumn="0" w:lastRowFirstColumn="0" w:lastRowLastColumn="0"/>
-        </w:trPr>
-        <w:tc>
-          <w:tcPr>
-            <w:cnfStyle w:val="001000000000" w:firstRow="0" w:lastRow="0" w:firstColumn="1" w:lastColumn="0" w:oddVBand="0" w:evenVBand="0" w:oddHBand="0" w:evenHBand="0" w:firstRowFirstColumn="0" w:firstRowLastColumn="0" w:lastRowFirstColumn="0" w:lastRowLastColumn="0"/>
-            <w:tcW w:w="4457" w:type="dxa"/>
-          </w:tcPr>
-          <w:p>
-            <w:pPr>
-              <w:jc w:val="center"/>
-            </w:pPr>
-            <w:r>
-              <w:t>FN1 – FI1 – FC1 – FS1 – FCAP1 – FNC1-FNMC1-FMS1-FAS1-FCVV</w:t>
-            </w:r>
-            <w:r>
-              <w:t>3</w:t>
-            </w:r>
-          </w:p>
-        </w:tc>
-        <w:tc>
-          <w:tcPr>
-            <w:tcW w:w="4462" w:type="dxa"/>
-          </w:tcPr>
-          <w:p>
-            <w:pPr>
-              <w:cnfStyle w:val="000000100000" w:firstRow="0" w:lastRow="0" w:firstColumn="0" w:lastColumn="0" w:oddVBand="0" w:evenVBand="0" w:oddHBand="1" w:evenHBand="0" w:firstRowFirstColumn="0" w:firstRowLastColumn="0" w:lastRowFirstColumn="0" w:lastRowLastColumn="0"/>
-              <w:rPr>
-                <w:rFonts w:cstheme="minorHAnsi"/>
-              </w:rPr>
-            </w:pPr>
-            <w:r>
-              <w:t xml:space="preserve">Visualizzazione del messaggio d’errore “Campo </w:t>
-            </w:r>
-            <w:r>
               <w:t>CVV</w:t>
             </w:r>
             <w:r>
-              <w:t xml:space="preserve"> non compilato”</w:t>
+              <w:rPr>
+                <w:rFonts w:eastAsia="Lucida Sans Unicode" w:cstheme="minorHAnsi"/>
+              </w:rPr>
+              <w:t xml:space="preserve"> deve essere nel formato </w:t>
+            </w:r>
+            <w:r>
+              <w:rPr>
+                <w:rFonts w:eastAsia="Lucida Sans Unicode" w:cstheme="minorHAnsi"/>
+              </w:rPr>
+              <w:t>###</w:t>
+            </w:r>
+            <w:r>
+              <w:rPr>
+                <w:rFonts w:eastAsia="Lucida Sans Unicode" w:cstheme="minorHAnsi"/>
+              </w:rPr>
+              <w:t>”</w:t>
             </w:r>
           </w:p>
         </w:tc>
@@ -7164,13 +7431,7 @@
               <w:jc w:val="center"/>
             </w:pPr>
             <w:r>
-              <w:t>VP</w:t>
-            </w:r>
-            <w:r>
-              <w:t>3</w:t>
-            </w:r>
-            <w:r>
-              <w:t>-LP1-CF1</w:t>
+              <w:t>VP3-LP1-CF1</w:t>
             </w:r>
           </w:p>
         </w:tc>
@@ -7183,13 +7444,7 @@
               <w:cnfStyle w:val="000000100000" w:firstRow="0" w:lastRow="0" w:firstColumn="0" w:lastColumn="0" w:oddVBand="0" w:evenVBand="0" w:oddHBand="1" w:evenHBand="0" w:firstRowFirstColumn="0" w:firstRowLastColumn="0" w:lastRowFirstColumn="0" w:lastRowLastColumn="0"/>
             </w:pPr>
             <w:r>
-              <w:t xml:space="preserve">Visualizzazione del messaggio d’errore “Campo </w:t>
-            </w:r>
-            <w:r>
-              <w:t>vecchia password</w:t>
-            </w:r>
-            <w:r>
-              <w:t xml:space="preserve"> non compilato”</w:t>
+              <w:t>Visualizzazione del messaggio d’errore “Campo vecchia password non compilato”</w:t>
             </w:r>
           </w:p>
         </w:tc>
@@ -7205,13 +7460,7 @@
               <w:jc w:val="center"/>
             </w:pPr>
             <w:r>
-              <w:t>VP1-LP</w:t>
-            </w:r>
-            <w:r>
-              <w:t>3</w:t>
-            </w:r>
-            <w:r>
-              <w:t>-CF1</w:t>
+              <w:t>VP1-LP3-CF1</w:t>
             </w:r>
           </w:p>
         </w:tc>
@@ -7224,13 +7473,7 @@
               <w:cnfStyle w:val="000000000000" w:firstRow="0" w:lastRow="0" w:firstColumn="0" w:lastColumn="0" w:oddVBand="0" w:evenVBand="0" w:oddHBand="0" w:evenHBand="0" w:firstRowFirstColumn="0" w:firstRowLastColumn="0" w:lastRowFirstColumn="0" w:lastRowLastColumn="0"/>
             </w:pPr>
             <w:r>
-              <w:t xml:space="preserve">Visualizzazione del messaggio d’errore “Campo </w:t>
-            </w:r>
-            <w:r>
-              <w:t>nuova password</w:t>
-            </w:r>
-            <w:r>
-              <w:t xml:space="preserve"> non compilato”</w:t>
+              <w:t>Visualizzazione del messaggio d’errore “Campo nuova password non compilato”</w:t>
             </w:r>
           </w:p>
         </w:tc>
@@ -7249,10 +7492,7 @@
               <w:jc w:val="center"/>
             </w:pPr>
             <w:r>
-              <w:t>VP1-LP1-CF</w:t>
-            </w:r>
-            <w:r>
-              <w:t>3</w:t>
+              <w:t>VP1-LP1-CF3</w:t>
             </w:r>
           </w:p>
         </w:tc>
@@ -7265,13 +7505,7 @@
               <w:cnfStyle w:val="000000100000" w:firstRow="0" w:lastRow="0" w:firstColumn="0" w:lastColumn="0" w:oddVBand="0" w:evenVBand="0" w:oddHBand="1" w:evenHBand="0" w:firstRowFirstColumn="0" w:firstRowLastColumn="0" w:lastRowFirstColumn="0" w:lastRowLastColumn="0"/>
             </w:pPr>
             <w:r>
-              <w:t xml:space="preserve">Visualizzazione del messaggio d’errore “Campo </w:t>
-            </w:r>
-            <w:r>
-              <w:t>vecchia password</w:t>
-            </w:r>
-            <w:r>
-              <w:t xml:space="preserve"> non compilato”</w:t>
+              <w:t>Visualizzazione del messaggio d’errore “Campo vecchia password non compilato”</w:t>
             </w:r>
           </w:p>
         </w:tc>
@@ -7330,6 +7564,7 @@
           <w:b/>
           <w:bCs/>
         </w:rPr>
+        <w:lastRenderedPageBreak/>
         <w:t>8.1.5 Aggiunta di un prodotto al carrello</w:t>
       </w:r>
     </w:p>
@@ -8085,7 +8320,6 @@
           </w:tcPr>
           <w:p>
             <w:r>
-              <w:lastRenderedPageBreak/>
               <w:t>Lunghezza parola per ricerca</w:t>
             </w:r>
           </w:p>
@@ -8139,6 +8373,7 @@
           <w:sz w:val="24"/>
           <w:szCs w:val="24"/>
         </w:rPr>
+        <w:lastRenderedPageBreak/>
         <w:t>Test Frame</w:t>
       </w:r>
     </w:p>
@@ -8935,7 +9170,6 @@
           <w:sz w:val="24"/>
           <w:szCs w:val="24"/>
         </w:rPr>
-        <w:lastRenderedPageBreak/>
         <w:t>Test Frame</w:t>
       </w:r>
     </w:p>
@@ -9021,6 +9255,7 @@
               <w:jc w:val="center"/>
             </w:pPr>
             <w:r>
+              <w:lastRenderedPageBreak/>
               <w:t>EP2-PP1</w:t>
             </w:r>
           </w:p>
@@ -9773,7 +10008,6 @@
               <w:jc w:val="center"/>
             </w:pPr>
             <w:r>
-              <w:lastRenderedPageBreak/>
               <w:t>EP1-PP1</w:t>
             </w:r>
           </w:p>
@@ -9835,6 +10069,7 @@
               <w:jc w:val="center"/>
             </w:pPr>
             <w:r>
+              <w:lastRenderedPageBreak/>
               <w:t>EP1-PP2</w:t>
             </w:r>
           </w:p>
@@ -10562,19 +10797,7 @@
               <w:jc w:val="center"/>
             </w:pPr>
             <w:r>
-              <w:t>NP</w:t>
-            </w:r>
-            <w:r>
-              <w:t>3</w:t>
-            </w:r>
-            <w:r>
-              <w:t>-QNT1-P</w:t>
-            </w:r>
-            <w:r>
-              <w:t>1</w:t>
-            </w:r>
-            <w:r>
-              <w:t>-D1-F1-CAT1</w:t>
+              <w:t>NP3-QNT1-P1-D1-F1-CAT1</w:t>
             </w:r>
           </w:p>
         </w:tc>
@@ -10590,13 +10813,7 @@
               </w:rPr>
             </w:pPr>
             <w:r>
-              <w:t xml:space="preserve">Visualizzazione del messaggio d’errore “Campo </w:t>
-            </w:r>
-            <w:r>
-              <w:t>nome</w:t>
-            </w:r>
-            <w:r>
-              <w:t xml:space="preserve"> non compilato”</w:t>
+              <w:t>Visualizzazione del messaggio d’errore “Campo nome non compilato”</w:t>
             </w:r>
           </w:p>
         </w:tc>
@@ -10612,19 +10829,7 @@
               <w:jc w:val="center"/>
             </w:pPr>
             <w:r>
-              <w:t>NP1-QNT1-P1-D</w:t>
-            </w:r>
-            <w:r>
-              <w:t>3</w:t>
-            </w:r>
-            <w:r>
-              <w:t>-F</w:t>
-            </w:r>
-            <w:r>
-              <w:t>1</w:t>
-            </w:r>
-            <w:r>
-              <w:t>-CAT1</w:t>
+              <w:t>NP1-QNT1-P1-D3-F1-CAT1</w:t>
             </w:r>
           </w:p>
         </w:tc>
@@ -10640,13 +10845,7 @@
               </w:rPr>
             </w:pPr>
             <w:r>
-              <w:t xml:space="preserve">Visualizzazione del messaggio d’errore “Campo </w:t>
-            </w:r>
-            <w:r>
-              <w:t>descrizione</w:t>
-            </w:r>
-            <w:r>
-              <w:t xml:space="preserve"> non compilato”</w:t>
+              <w:t>Visualizzazione del messaggio d’errore “Campo descrizione non compilato”</w:t>
             </w:r>
           </w:p>
         </w:tc>
@@ -10700,6 +10899,7 @@
           </w:tcPr>
           <w:p>
             <w:r>
+              <w:lastRenderedPageBreak/>
               <w:t>Parametri</w:t>
             </w:r>
           </w:p>
@@ -11242,14 +11442,7 @@
           <w:b/>
           <w:bCs/>
         </w:rPr>
-        <w:t>Amministrator</w:t>
-      </w:r>
-      <w:r>
-        <w:rPr>
-          <w:b/>
-          <w:bCs/>
-        </w:rPr>
-        <w:t>i</w:t>
+        <w:t>Utenti</w:t>
       </w:r>
       <w:bookmarkEnd w:id="11"/>
     </w:p>
@@ -11669,7 +11862,6 @@
               <w:jc w:val="center"/>
             </w:pPr>
             <w:r>
-              <w:lastRenderedPageBreak/>
               <w:t>EP1-PP3</w:t>
             </w:r>
           </w:p>
@@ -11707,6 +11899,7 @@
           <w:b/>
           <w:bCs/>
         </w:rPr>
+        <w:lastRenderedPageBreak/>
         <w:t xml:space="preserve">Cambio password </w:t>
       </w:r>
       <w:r>
@@ -12413,7 +12606,13 @@
               <w:cnfStyle w:val="000000100000" w:firstRow="0" w:lastRow="0" w:firstColumn="0" w:lastColumn="0" w:oddVBand="0" w:evenVBand="0" w:oddHBand="1" w:evenHBand="0" w:firstRowFirstColumn="0" w:firstRowLastColumn="0" w:lastRowFirstColumn="0" w:lastRowLastColumn="0"/>
             </w:pPr>
             <w:r>
-              <w:t xml:space="preserve">FC1: formato cognome corretto </w:t>
+              <w:t xml:space="preserve">FC1: formato cognome </w:t>
+            </w:r>
+            <w:r>
+              <w:t>valido</w:t>
+            </w:r>
+            <w:r>
+              <w:t xml:space="preserve"> </w:t>
             </w:r>
           </w:p>
           <w:p>
@@ -12421,7 +12620,10 @@
               <w:cnfStyle w:val="000000100000" w:firstRow="0" w:lastRow="0" w:firstColumn="0" w:lastColumn="0" w:oddVBand="0" w:evenVBand="0" w:oddHBand="1" w:evenHBand="0" w:firstRowFirstColumn="0" w:firstRowLastColumn="0" w:lastRowFirstColumn="0" w:lastRowLastColumn="0"/>
             </w:pPr>
             <w:r>
-              <w:t>FC2: formato cognome non corretto</w:t>
+              <w:t xml:space="preserve">FC2: formato cognome non </w:t>
+            </w:r>
+            <w:r>
+              <w:t>valido</w:t>
             </w:r>
           </w:p>
           <w:p>
@@ -12448,7 +12650,6 @@
           </w:tcPr>
           <w:p>
             <w:r>
-              <w:lastRenderedPageBreak/>
               <w:t>Email</w:t>
             </w:r>
           </w:p>
@@ -12462,7 +12663,13 @@
               <w:cnfStyle w:val="000000000000" w:firstRow="0" w:lastRow="0" w:firstColumn="0" w:lastColumn="0" w:oddVBand="0" w:evenVBand="0" w:oddHBand="0" w:evenHBand="0" w:firstRowFirstColumn="0" w:firstRowLastColumn="0" w:lastRowFirstColumn="0" w:lastRowLastColumn="0"/>
             </w:pPr>
             <w:r>
-              <w:t xml:space="preserve">FE1: formato email corretto </w:t>
+              <w:t xml:space="preserve">FE1: formato email </w:t>
+            </w:r>
+            <w:r>
+              <w:t>valido</w:t>
+            </w:r>
+            <w:r>
+              <w:t xml:space="preserve"> </w:t>
             </w:r>
           </w:p>
           <w:p>
@@ -12470,7 +12677,10 @@
               <w:cnfStyle w:val="000000000000" w:firstRow="0" w:lastRow="0" w:firstColumn="0" w:lastColumn="0" w:oddVBand="0" w:evenVBand="0" w:oddHBand="0" w:evenHBand="0" w:firstRowFirstColumn="0" w:firstRowLastColumn="0" w:lastRowFirstColumn="0" w:lastRowLastColumn="0"/>
             </w:pPr>
             <w:r>
-              <w:t>FE2: formato email non corretto</w:t>
+              <w:t xml:space="preserve">FE2: formato email non </w:t>
+            </w:r>
+            <w:r>
+              <w:t>valido</w:t>
             </w:r>
           </w:p>
           <w:p>
@@ -12558,6 +12768,7 @@
           </w:tcPr>
           <w:p>
             <w:r>
+              <w:lastRenderedPageBreak/>
               <w:t>Conferma Password</w:t>
             </w:r>
           </w:p>
@@ -12627,7 +12838,10 @@
               <w:cnfStyle w:val="000000100000" w:firstRow="0" w:lastRow="0" w:firstColumn="0" w:lastColumn="0" w:oddVBand="0" w:evenVBand="0" w:oddHBand="1" w:evenHBand="0" w:firstRowFirstColumn="0" w:firstRowLastColumn="0" w:lastRowFirstColumn="0" w:lastRowLastColumn="0"/>
             </w:pPr>
             <w:r>
-              <w:t>FT2: formato numero di telefono non corretto</w:t>
+              <w:t xml:space="preserve">FT2: formato numero di telefono non </w:t>
+            </w:r>
+            <w:r>
+              <w:t>valido</w:t>
             </w:r>
           </w:p>
           <w:p>
@@ -13021,13 +13235,7 @@
               <w:cnfStyle w:val="000000000000" w:firstRow="0" w:lastRow="0" w:firstColumn="0" w:lastColumn="0" w:oddVBand="0" w:evenVBand="0" w:oddHBand="0" w:evenHBand="0" w:firstRowFirstColumn="0" w:firstRowLastColumn="0" w:lastRowFirstColumn="0" w:lastRowLastColumn="0"/>
             </w:pPr>
             <w:r>
-              <w:t xml:space="preserve">Visualizzazione del messaggio d’errore “Campo </w:t>
-            </w:r>
-            <w:r>
-              <w:t>cognome</w:t>
-            </w:r>
-            <w:r>
-              <w:t xml:space="preserve"> non compilato”</w:t>
+              <w:t>Visualizzazione del messaggio d’errore “Campo cognome non compilato”</w:t>
             </w:r>
           </w:p>
         </w:tc>
@@ -13065,13 +13273,7 @@
               <w:cnfStyle w:val="000000100000" w:firstRow="0" w:lastRow="0" w:firstColumn="0" w:lastColumn="0" w:oddVBand="0" w:evenVBand="0" w:oddHBand="1" w:evenHBand="0" w:firstRowFirstColumn="0" w:firstRowLastColumn="0" w:lastRowFirstColumn="0" w:lastRowLastColumn="0"/>
             </w:pPr>
             <w:r>
-              <w:t xml:space="preserve">Visualizzazione del messaggio d’errore “Campo </w:t>
-            </w:r>
-            <w:r>
-              <w:t>mail</w:t>
-            </w:r>
-            <w:r>
-              <w:t xml:space="preserve"> non compilato”</w:t>
+              <w:t>Visualizzazione del messaggio d’errore “Campo mail non compilato”</w:t>
             </w:r>
           </w:p>
         </w:tc>
@@ -13106,13 +13308,7 @@
               <w:cnfStyle w:val="000000000000" w:firstRow="0" w:lastRow="0" w:firstColumn="0" w:lastColumn="0" w:oddVBand="0" w:evenVBand="0" w:oddHBand="0" w:evenHBand="0" w:firstRowFirstColumn="0" w:firstRowLastColumn="0" w:lastRowFirstColumn="0" w:lastRowLastColumn="0"/>
             </w:pPr>
             <w:r>
-              <w:t xml:space="preserve">Visualizzazione del messaggio d’errore “Campo </w:t>
-            </w:r>
-            <w:r>
-              <w:t>password</w:t>
-            </w:r>
-            <w:r>
-              <w:t xml:space="preserve"> non compilato”</w:t>
+              <w:t>Visualizzazione del messaggio d’errore “Campo password non compilato”</w:t>
             </w:r>
           </w:p>
         </w:tc>
@@ -13150,13 +13346,7 @@
               <w:cnfStyle w:val="000000100000" w:firstRow="0" w:lastRow="0" w:firstColumn="0" w:lastColumn="0" w:oddVBand="0" w:evenVBand="0" w:oddHBand="1" w:evenHBand="0" w:firstRowFirstColumn="0" w:firstRowLastColumn="0" w:lastRowFirstColumn="0" w:lastRowLastColumn="0"/>
             </w:pPr>
             <w:r>
-              <w:t xml:space="preserve">Visualizzazione del messaggio d’errore “Campo </w:t>
-            </w:r>
-            <w:r>
-              <w:t>conferma password</w:t>
-            </w:r>
-            <w:r>
-              <w:t xml:space="preserve"> non compilato”</w:t>
+              <w:t>Visualizzazione del messaggio d’errore “Campo conferma password non compilato”</w:t>
             </w:r>
           </w:p>
         </w:tc>
@@ -13191,13 +13381,7 @@
               <w:cnfStyle w:val="000000000000" w:firstRow="0" w:lastRow="0" w:firstColumn="0" w:lastColumn="0" w:oddVBand="0" w:evenVBand="0" w:oddHBand="0" w:evenHBand="0" w:firstRowFirstColumn="0" w:firstRowLastColumn="0" w:lastRowFirstColumn="0" w:lastRowLastColumn="0"/>
             </w:pPr>
             <w:r>
-              <w:t xml:space="preserve">Visualizzazione del messaggio d’errore “Campo </w:t>
-            </w:r>
-            <w:r>
-              <w:t>numero di telefono</w:t>
-            </w:r>
-            <w:r>
-              <w:t xml:space="preserve"> non compilato”</w:t>
+              <w:t>Visualizzazione del messaggio d’errore “Campo numero di telefono non compilato”</w:t>
             </w:r>
           </w:p>
         </w:tc>
@@ -13360,7 +13544,6 @@
           </w:tcPr>
           <w:p>
             <w:r>
-              <w:lastRenderedPageBreak/>
               <w:t>Admin</w:t>
             </w:r>
           </w:p>
@@ -13517,6 +13700,7 @@
               <w:jc w:val="center"/>
             </w:pPr>
             <w:r>
+              <w:lastRenderedPageBreak/>
               <w:t>A</w:t>
             </w:r>
             <w:r>
@@ -16174,6 +16358,7 @@
   <w:style w:type="paragraph" w:default="1" w:styleId="Normale">
     <w:name w:val="Normal"/>
     <w:qFormat/>
+    <w:rsid w:val="00467954"/>
   </w:style>
   <w:style w:type="paragraph" w:styleId="Titolo1">
     <w:name w:val="heading 1"/>

</xml_diff>

<commit_message>
Modifiche suggerite dal tutor
</commit_message>
<xml_diff>
--- a/Deliverables/TP_OctoPlus.docx
+++ b/Deliverables/TP_OctoPlus.docx
@@ -1183,11 +1183,6 @@
       </w:sdtContent>
     </w:sdt>
     <w:p/>
-    <w:p/>
-    <w:p/>
-    <w:p/>
-    <w:p/>
-    <w:p/>
     <w:p>
       <w:pPr>
         <w:rPr>
@@ -1207,7 +1202,6 @@
         <w:t>Revision History</w:t>
       </w:r>
     </w:p>
-    <w:p/>
     <w:tbl>
       <w:tblPr>
         <w:tblStyle w:val="Tabellagriglia4-colore5"/>
@@ -2646,11 +2640,172 @@
           </w:p>
         </w:tc>
       </w:tr>
+      <w:tr>
+        <w:trPr>
+          <w:cnfStyle w:val="000000100000" w:firstRow="0" w:lastRow="0" w:firstColumn="0" w:lastColumn="0" w:oddVBand="0" w:evenVBand="0" w:oddHBand="1" w:evenHBand="0" w:firstRowFirstColumn="0" w:firstRowLastColumn="0" w:lastRowFirstColumn="0" w:lastRowLastColumn="0"/>
+        </w:trPr>
+        <w:tc>
+          <w:tcPr>
+            <w:cnfStyle w:val="001000000000" w:firstRow="0" w:lastRow="0" w:firstColumn="1" w:lastColumn="0" w:oddVBand="0" w:evenVBand="0" w:oddHBand="0" w:evenHBand="0" w:firstRowFirstColumn="0" w:firstRowLastColumn="0" w:lastRowFirstColumn="0" w:lastRowLastColumn="0"/>
+            <w:tcW w:w="2407" w:type="dxa"/>
+            <w:tcBorders>
+              <w:top w:val="single" w:sz="4" w:space="0" w:color="9CC2E5" w:themeColor="accent5" w:themeTint="99"/>
+              <w:left w:val="single" w:sz="4" w:space="0" w:color="9CC2E5" w:themeColor="accent5" w:themeTint="99"/>
+              <w:bottom w:val="single" w:sz="4" w:space="0" w:color="9CC2E5" w:themeColor="accent5" w:themeTint="99"/>
+              <w:right w:val="single" w:sz="4" w:space="0" w:color="9CC2E5" w:themeColor="accent5" w:themeTint="99"/>
+            </w:tcBorders>
+          </w:tcPr>
+          <w:p>
+            <w:pPr>
+              <w:jc w:val="center"/>
+              <w:textAlignment w:val="baseline"/>
+              <w:rPr>
+                <w:rFonts w:ascii="Calibri" w:eastAsia="Times New Roman" w:hAnsi="Calibri" w:cs="Calibri"/>
+                <w:color w:val="000000" w:themeColor="text1"/>
+                <w:kern w:val="0"/>
+                <w:lang w:eastAsia="it-IT"/>
+                <w14:ligatures w14:val="none"/>
+              </w:rPr>
+            </w:pPr>
+            <w:r>
+              <w:rPr>
+                <w:rFonts w:ascii="Calibri" w:eastAsia="Times New Roman" w:hAnsi="Calibri" w:cs="Calibri"/>
+                <w:color w:val="000000" w:themeColor="text1"/>
+                <w:kern w:val="0"/>
+                <w:lang w:eastAsia="it-IT"/>
+                <w14:ligatures w14:val="none"/>
+              </w:rPr>
+              <w:t>27/01/2024</w:t>
+            </w:r>
+          </w:p>
+        </w:tc>
+        <w:tc>
+          <w:tcPr>
+            <w:tcW w:w="2407" w:type="dxa"/>
+            <w:tcBorders>
+              <w:top w:val="single" w:sz="4" w:space="0" w:color="9CC2E5" w:themeColor="accent5" w:themeTint="99"/>
+              <w:left w:val="single" w:sz="4" w:space="0" w:color="9CC2E5" w:themeColor="accent5" w:themeTint="99"/>
+              <w:bottom w:val="single" w:sz="4" w:space="0" w:color="9CC2E5" w:themeColor="accent5" w:themeTint="99"/>
+              <w:right w:val="single" w:sz="4" w:space="0" w:color="9CC2E5" w:themeColor="accent5" w:themeTint="99"/>
+            </w:tcBorders>
+          </w:tcPr>
+          <w:p>
+            <w:pPr>
+              <w:jc w:val="center"/>
+              <w:textAlignment w:val="baseline"/>
+              <w:cnfStyle w:val="000000100000" w:firstRow="0" w:lastRow="0" w:firstColumn="0" w:lastColumn="0" w:oddVBand="0" w:evenVBand="0" w:oddHBand="1" w:evenHBand="0" w:firstRowFirstColumn="0" w:firstRowLastColumn="0" w:lastRowFirstColumn="0" w:lastRowLastColumn="0"/>
+              <w:rPr>
+                <w:rFonts w:ascii="Calibri" w:eastAsia="Times New Roman" w:hAnsi="Calibri" w:cs="Calibri"/>
+                <w:b/>
+                <w:bCs/>
+                <w:color w:val="000000" w:themeColor="text1"/>
+                <w:kern w:val="0"/>
+                <w:lang w:eastAsia="it-IT"/>
+                <w14:ligatures w14:val="none"/>
+              </w:rPr>
+            </w:pPr>
+            <w:r>
+              <w:rPr>
+                <w:rFonts w:ascii="Calibri" w:eastAsia="Times New Roman" w:hAnsi="Calibri" w:cs="Calibri"/>
+                <w:b/>
+                <w:bCs/>
+                <w:color w:val="000000" w:themeColor="text1"/>
+                <w:kern w:val="0"/>
+                <w:lang w:eastAsia="it-IT"/>
+                <w14:ligatures w14:val="none"/>
+              </w:rPr>
+              <w:t>0.9</w:t>
+            </w:r>
+          </w:p>
+        </w:tc>
+        <w:tc>
+          <w:tcPr>
+            <w:tcW w:w="2407" w:type="dxa"/>
+            <w:tcBorders>
+              <w:top w:val="single" w:sz="4" w:space="0" w:color="9CC2E5" w:themeColor="accent5" w:themeTint="99"/>
+              <w:left w:val="single" w:sz="4" w:space="0" w:color="9CC2E5" w:themeColor="accent5" w:themeTint="99"/>
+              <w:bottom w:val="single" w:sz="4" w:space="0" w:color="9CC2E5" w:themeColor="accent5" w:themeTint="99"/>
+              <w:right w:val="single" w:sz="4" w:space="0" w:color="9CC2E5" w:themeColor="accent5" w:themeTint="99"/>
+            </w:tcBorders>
+          </w:tcPr>
+          <w:p>
+            <w:pPr>
+              <w:jc w:val="both"/>
+              <w:textAlignment w:val="baseline"/>
+              <w:cnfStyle w:val="000000100000" w:firstRow="0" w:lastRow="0" w:firstColumn="0" w:lastColumn="0" w:oddVBand="0" w:evenVBand="0" w:oddHBand="1" w:evenHBand="0" w:firstRowFirstColumn="0" w:firstRowLastColumn="0" w:lastRowFirstColumn="0" w:lastRowLastColumn="0"/>
+              <w:rPr>
+                <w:rFonts w:ascii="Calibri" w:eastAsia="Times New Roman" w:hAnsi="Calibri" w:cs="Calibri"/>
+                <w:b/>
+                <w:bCs/>
+                <w:color w:val="000000" w:themeColor="text1"/>
+                <w:kern w:val="0"/>
+                <w:lang w:eastAsia="it-IT"/>
+                <w14:ligatures w14:val="none"/>
+              </w:rPr>
+            </w:pPr>
+            <w:r>
+              <w:rPr>
+                <w:rFonts w:ascii="Calibri" w:eastAsia="Times New Roman" w:hAnsi="Calibri" w:cs="Calibri"/>
+                <w:b/>
+                <w:bCs/>
+                <w:color w:val="000000" w:themeColor="text1"/>
+                <w:kern w:val="0"/>
+                <w:lang w:eastAsia="it-IT"/>
+                <w14:ligatures w14:val="none"/>
+              </w:rPr>
+              <w:t>Correzioni  suggerite dal tutor</w:t>
+            </w:r>
+          </w:p>
+        </w:tc>
+        <w:tc>
+          <w:tcPr>
+            <w:tcW w:w="2407" w:type="dxa"/>
+            <w:tcBorders>
+              <w:top w:val="single" w:sz="4" w:space="0" w:color="9CC2E5" w:themeColor="accent5" w:themeTint="99"/>
+              <w:left w:val="single" w:sz="4" w:space="0" w:color="9CC2E5" w:themeColor="accent5" w:themeTint="99"/>
+              <w:bottom w:val="single" w:sz="4" w:space="0" w:color="9CC2E5" w:themeColor="accent5" w:themeTint="99"/>
+              <w:right w:val="single" w:sz="4" w:space="0" w:color="9CC2E5" w:themeColor="accent5" w:themeTint="99"/>
+            </w:tcBorders>
+          </w:tcPr>
+          <w:p>
+            <w:pPr>
+              <w:jc w:val="center"/>
+              <w:textAlignment w:val="baseline"/>
+              <w:cnfStyle w:val="000000100000" w:firstRow="0" w:lastRow="0" w:firstColumn="0" w:lastColumn="0" w:oddVBand="0" w:evenVBand="0" w:oddHBand="1" w:evenHBand="0" w:firstRowFirstColumn="0" w:firstRowLastColumn="0" w:lastRowFirstColumn="0" w:lastRowLastColumn="0"/>
+              <w:rPr>
+                <w:rFonts w:ascii="Calibri" w:eastAsia="Times New Roman" w:hAnsi="Calibri" w:cs="Calibri"/>
+                <w:b/>
+                <w:bCs/>
+                <w:color w:val="000000" w:themeColor="text1"/>
+                <w:kern w:val="0"/>
+                <w:lang w:eastAsia="it-IT"/>
+                <w14:ligatures w14:val="none"/>
+              </w:rPr>
+            </w:pPr>
+            <w:r>
+              <w:rPr>
+                <w:rFonts w:ascii="Calibri" w:eastAsia="Times New Roman" w:hAnsi="Calibri" w:cs="Calibri"/>
+                <w:b/>
+                <w:bCs/>
+                <w:color w:val="000000" w:themeColor="text1"/>
+                <w:kern w:val="0"/>
+                <w:lang w:eastAsia="it-IT"/>
+                <w14:ligatures w14:val="none"/>
+              </w:rPr>
+              <w:t>Tomeo Orlando</w:t>
+            </w:r>
+          </w:p>
+        </w:tc>
+      </w:tr>
     </w:tbl>
     <w:p/>
     <w:p/>
     <w:p/>
     <w:p/>
+    <w:p/>
+    <w:p/>
+    <w:p/>
+    <w:p/>
     <w:p>
       <w:pPr>
         <w:pStyle w:val="Titolo1"/>
@@ -2715,15 +2870,6 @@
         </w:rPr>
         <w:t>.</w:t>
       </w:r>
-    </w:p>
-    <w:p>
-      <w:pPr>
-        <w:rPr>
-          <w:rFonts w:ascii="Segoe UI" w:hAnsi="Segoe UI" w:cs="Segoe UI"/>
-          <w:color w:val="000000" w:themeColor="text1"/>
-          <w:shd w:val="clear" w:color="auto" w:fill="FFFFFF" w:themeFill="background1"/>
-        </w:rPr>
-      </w:pPr>
     </w:p>
     <w:p>
       <w:pPr>
@@ -2876,13 +3022,6 @@
     </w:p>
     <w:p>
       <w:pPr>
-        <w:rPr>
-          <w:shd w:val="clear" w:color="auto" w:fill="FFFFFF" w:themeFill="background1"/>
-        </w:rPr>
-      </w:pPr>
-    </w:p>
-    <w:p>
-      <w:pPr>
         <w:pStyle w:val="Titolo1"/>
         <w:numPr>
           <w:ilvl w:val="0"/>
@@ -3053,7 +3192,13 @@
         <w:ind w:firstLine="708"/>
       </w:pPr>
       <w:r>
-        <w:t>2.1 Gestione Cambio Stato</w:t>
+        <w:t xml:space="preserve">2.1 Gestione </w:t>
+      </w:r>
+      <w:r>
+        <w:t>c</w:t>
+      </w:r>
+      <w:r>
+        <w:t>ambio Stato</w:t>
       </w:r>
     </w:p>
     <w:p>
@@ -3103,7 +3248,6 @@
           <w:b/>
           <w:bCs/>
         </w:rPr>
-        <w:lastRenderedPageBreak/>
         <w:t>4</w:t>
       </w:r>
       <w:r>
@@ -3122,10 +3266,12 @@
         <w:ind w:firstLine="708"/>
       </w:pPr>
       <w:r>
-        <w:t>4.1 Aggiunta di un nuovo gestore</w:t>
+        <w:t>4.1 Aggiunta di un nuovo gestor</w:t>
+      </w:r>
+      <w:r>
+        <w:t>e</w:t>
       </w:r>
     </w:p>
-    <w:p/>
     <w:p>
       <w:pPr>
         <w:pStyle w:val="Titolo1"/>
@@ -3136,6 +3282,7 @@
       </w:pPr>
       <w:bookmarkStart w:id="4" w:name="_Toc156770967"/>
       <w:r>
+        <w:lastRenderedPageBreak/>
         <w:t>Criterio Pass/Fail</w:t>
       </w:r>
       <w:bookmarkEnd w:id="4"/>
@@ -3290,7 +3437,6 @@
         <w:t>.</w:t>
       </w:r>
     </w:p>
-    <w:p/>
     <w:p>
       <w:pPr>
         <w:pStyle w:val="Titolo1"/>
@@ -3319,9 +3465,6 @@
         </w:rPr>
       </w:pPr>
       <w:r>
-        <w:br/>
-      </w:r>
-      <w:r>
         <w:rPr>
           <w:shd w:val="clear" w:color="auto" w:fill="FFFFFF" w:themeFill="background1"/>
         </w:rPr>
@@ -3810,7 +3953,6 @@
           <w:bCs/>
           <w:shd w:val="clear" w:color="auto" w:fill="FFFFFF" w:themeFill="background1"/>
         </w:rPr>
-        <w:lastRenderedPageBreak/>
         <w:t>7</w:t>
       </w:r>
       <w:r>
@@ -3861,6 +4003,7 @@
         <w:rPr>
           <w:shd w:val="clear" w:color="auto" w:fill="FFFFFF" w:themeFill="background1"/>
         </w:rPr>
+        <w:lastRenderedPageBreak/>
         <w:t>Sospensione e ripristino</w:t>
       </w:r>
     </w:p>
@@ -4083,7 +4226,10 @@
           </w:tcPr>
           <w:p>
             <w:r>
-              <w:t>Email</w:t>
+              <w:t>Formato e</w:t>
+            </w:r>
+            <w:r>
+              <w:t>mail</w:t>
             </w:r>
           </w:p>
         </w:tc>
@@ -4120,7 +4266,7 @@
           </w:tcPr>
           <w:p>
             <w:r>
-              <w:t>P</w:t>
+              <w:t>Corrispondenza P</w:t>
             </w:r>
             <w:r>
               <w:t>assword</w:t>
@@ -4155,8 +4301,6 @@
     </w:tbl>
     <w:p>
       <w:pPr>
-        <w:pStyle w:val="Paragrafoelenco"/>
-        <w:ind w:left="360"/>
         <w:rPr>
           <w:sz w:val="24"/>
           <w:szCs w:val="24"/>
@@ -4548,7 +4692,6 @@
           </w:tcPr>
           <w:p>
             <w:r>
-              <w:lastRenderedPageBreak/>
               <w:t>Formato cognome</w:t>
             </w:r>
           </w:p>
@@ -4599,7 +4742,10 @@
           </w:tcPr>
           <w:p>
             <w:r>
-              <w:t>Email</w:t>
+              <w:t>Formato e</w:t>
+            </w:r>
+            <w:r>
+              <w:t>mail</w:t>
             </w:r>
           </w:p>
         </w:tc>
@@ -4670,7 +4816,11 @@
           </w:tcPr>
           <w:p>
             <w:r>
-              <w:t>Lunghezza password</w:t>
+              <w:lastRenderedPageBreak/>
+              <w:t>Formato</w:t>
+            </w:r>
+            <w:r>
+              <w:t xml:space="preserve"> password</w:t>
             </w:r>
           </w:p>
         </w:tc>
@@ -4683,7 +4833,10 @@
               <w:cnfStyle w:val="000000000000" w:firstRow="0" w:lastRow="0" w:firstColumn="0" w:lastColumn="0" w:oddVBand="0" w:evenVBand="0" w:oddHBand="0" w:evenHBand="0" w:firstRowFirstColumn="0" w:firstRowLastColumn="0" w:lastRowFirstColumn="0" w:lastRowLastColumn="0"/>
             </w:pPr>
             <w:r>
-              <w:t>LP1: lunghezza password &gt;= 12</w:t>
+              <w:t xml:space="preserve">LP1: </w:t>
+            </w:r>
+            <w:r>
+              <w:t>formato corretto</w:t>
             </w:r>
           </w:p>
           <w:p>
@@ -4691,7 +4844,10 @@
               <w:cnfStyle w:val="000000000000" w:firstRow="0" w:lastRow="0" w:firstColumn="0" w:lastColumn="0" w:oddVBand="0" w:evenVBand="0" w:oddHBand="0" w:evenHBand="0" w:firstRowFirstColumn="0" w:firstRowLastColumn="0" w:lastRowFirstColumn="0" w:lastRowLastColumn="0"/>
             </w:pPr>
             <w:r>
-              <w:t>LP2: lunghezza password &lt; 12</w:t>
+              <w:t xml:space="preserve">LP2: </w:t>
+            </w:r>
+            <w:r>
+              <w:t>formato non corretto</w:t>
             </w:r>
             <w:r>
               <w:t xml:space="preserve"> </w:t>
@@ -4710,7 +4866,10 @@
           </w:tcPr>
           <w:p>
             <w:r>
-              <w:t>Conferma Password</w:t>
+              <w:t>Corrispondenza</w:t>
+            </w:r>
+            <w:r>
+              <w:t xml:space="preserve"> Password</w:t>
             </w:r>
           </w:p>
         </w:tc>
@@ -4780,16 +4939,6 @@
         </w:tc>
       </w:tr>
     </w:tbl>
-    <w:p>
-      <w:pPr>
-        <w:pStyle w:val="Paragrafoelenco"/>
-        <w:ind w:left="360"/>
-        <w:rPr>
-          <w:sz w:val="24"/>
-          <w:szCs w:val="24"/>
-        </w:rPr>
-      </w:pPr>
-    </w:p>
     <w:p>
       <w:pPr>
         <w:rPr>
@@ -4927,7 +5076,7 @@
               <w:t>isualizzazione del messaggio d’errore “Il campo Nome deve contenere solo lettere”</w:t>
             </w:r>
             <w:r>
-              <w:t xml:space="preserve"> a fianco al relativo campo</w:t>
+              <w:t xml:space="preserve"> </w:t>
             </w:r>
           </w:p>
         </w:tc>
@@ -4974,7 +5123,7 @@
               <w:t>isualizzazione del messaggio d’errore “Il campo Cognome deve contenere solo lettere”</w:t>
             </w:r>
             <w:r>
-              <w:t xml:space="preserve"> a fianco al relativo campo</w:t>
+              <w:t xml:space="preserve"> </w:t>
             </w:r>
           </w:p>
         </w:tc>
@@ -5015,7 +5164,7 @@
               <w:t>isualizzazione del messaggio d’errore “Inserire una mail valida”</w:t>
             </w:r>
             <w:r>
-              <w:t xml:space="preserve"> a fianco al relativo campo</w:t>
+              <w:t xml:space="preserve"> </w:t>
             </w:r>
           </w:p>
         </w:tc>
@@ -5059,7 +5208,7 @@
               <w:t>isualizzazione del messaggio d’errore “Email inserita già esistente”</w:t>
             </w:r>
             <w:r>
-              <w:t xml:space="preserve"> a fianco al relativo campo</w:t>
+              <w:t xml:space="preserve"> </w:t>
             </w:r>
           </w:p>
         </w:tc>
@@ -5100,7 +5249,7 @@
               <w:t>isualizzazione del messaggio d’errore “Inserire una password di almeno 12 caratteri”</w:t>
             </w:r>
             <w:r>
-              <w:t xml:space="preserve"> a fianco al relativo campo</w:t>
+              <w:t xml:space="preserve"> </w:t>
             </w:r>
           </w:p>
         </w:tc>
@@ -5150,7 +5299,7 @@
               <w:t xml:space="preserve"> password non combaciano”</w:t>
             </w:r>
             <w:r>
-              <w:t xml:space="preserve"> a fianco al relativo campo</w:t>
+              <w:t xml:space="preserve"> </w:t>
             </w:r>
           </w:p>
         </w:tc>
@@ -5207,9 +5356,6 @@
                 <w:rFonts w:eastAsia="Lucida Sans Unicode" w:cstheme="minorHAnsi"/>
               </w:rPr>
               <w:t xml:space="preserve"> </w:t>
-            </w:r>
-            <w:r>
-              <w:t>a fianco al relativo campo</w:t>
             </w:r>
           </w:p>
         </w:tc>
@@ -5217,32 +5363,6 @@
     </w:tbl>
     <w:p>
       <w:pPr>
-        <w:rPr>
-          <w:b/>
-          <w:bCs/>
-        </w:rPr>
-      </w:pPr>
-    </w:p>
-    <w:p>
-      <w:pPr>
-        <w:rPr>
-          <w:b/>
-          <w:bCs/>
-        </w:rPr>
-      </w:pPr>
-    </w:p>
-    <w:p>
-      <w:pPr>
-        <w:rPr>
-          <w:b/>
-          <w:bCs/>
-        </w:rPr>
-      </w:pPr>
-    </w:p>
-    <w:p>
-      <w:pPr>
-        <w:pStyle w:val="Paragrafoelenco"/>
-        <w:ind w:left="1429"/>
         <w:rPr>
           <w:b/>
           <w:bCs/>
@@ -5266,7 +5386,6 @@
           <w:b/>
           <w:bCs/>
         </w:rPr>
-        <w:lastRenderedPageBreak/>
         <w:t xml:space="preserve">Acquisto di uno o più prodotti </w:t>
       </w:r>
     </w:p>
@@ -5386,7 +5505,7 @@
           </w:tcPr>
           <w:p>
             <w:r>
-              <w:t>Nome completo</w:t>
+              <w:t>Formato nome</w:t>
             </w:r>
           </w:p>
         </w:tc>
@@ -5431,6 +5550,9 @@
             <w:tcW w:w="2752" w:type="dxa"/>
           </w:tcPr>
           <w:p>
+            <w:r>
+              <w:t xml:space="preserve">Formato </w:t>
+            </w:r>
             <w:r>
               <w:t>Indirizzo</w:t>
             </w:r>
@@ -5506,6 +5628,9 @@
           </w:tcPr>
           <w:p>
             <w:r>
+              <w:t xml:space="preserve">Formato </w:t>
+            </w:r>
+            <w:r>
               <w:t>Città</w:t>
             </w:r>
           </w:p>
@@ -5575,6 +5700,9 @@
             <w:tcW w:w="2752" w:type="dxa"/>
           </w:tcPr>
           <w:p>
+            <w:r>
+              <w:t xml:space="preserve">Formato </w:t>
+            </w:r>
             <w:r>
               <w:t>Stato</w:t>
             </w:r>
@@ -5637,6 +5765,9 @@
           </w:tcPr>
           <w:p>
             <w:r>
+              <w:t xml:space="preserve">Formato </w:t>
+            </w:r>
+            <w:r>
               <w:t>CAP</w:t>
             </w:r>
           </w:p>
@@ -5694,6 +5825,9 @@
             <w:tcW w:w="2752" w:type="dxa"/>
           </w:tcPr>
           <w:p>
+            <w:r>
+              <w:t xml:space="preserve">Formato </w:t>
+            </w:r>
             <w:r>
               <w:t>Nome sulla carta</w:t>
             </w:r>
@@ -5750,6 +5884,10 @@
           </w:tcPr>
           <w:p>
             <w:r>
+              <w:lastRenderedPageBreak/>
+              <w:t xml:space="preserve">Formato </w:t>
+            </w:r>
+            <w:r>
               <w:t>Numero di carta</w:t>
             </w:r>
           </w:p>
@@ -5807,6 +5945,9 @@
             <w:tcW w:w="2752" w:type="dxa"/>
           </w:tcPr>
           <w:p>
+            <w:r>
+              <w:t xml:space="preserve">Formato </w:t>
+            </w:r>
             <w:r>
               <w:t>Mese di scadenza</w:t>
             </w:r>
@@ -5900,6 +6041,9 @@
           </w:tcPr>
           <w:p>
             <w:r>
+              <w:t xml:space="preserve">Formato </w:t>
+            </w:r>
+            <w:r>
               <w:t>Anno di scadenza</w:t>
             </w:r>
           </w:p>
@@ -5979,6 +6123,9 @@
             <w:tcW w:w="2752" w:type="dxa"/>
           </w:tcPr>
           <w:p>
+            <w:r>
+              <w:t xml:space="preserve">Formato </w:t>
+            </w:r>
             <w:r>
               <w:t>CVV</w:t>
             </w:r>
@@ -6230,7 +6377,7 @@
               <w:t>isualizzazione del messaggio d’errore “Il campo Nome deve contenere solo lettere”</w:t>
             </w:r>
             <w:r>
-              <w:t xml:space="preserve"> a fianco al relativo campo</w:t>
+              <w:t xml:space="preserve"> </w:t>
             </w:r>
           </w:p>
         </w:tc>
@@ -6375,7 +6522,7 @@
               <w:rPr>
                 <w:rFonts w:cstheme="minorHAnsi"/>
               </w:rPr>
-              <w:t>Il campo Città non rispetta il formato richiesto” a fianco al relativo campo</w:t>
+              <w:t xml:space="preserve">Il campo Città non rispetta il formato richiesto” </w:t>
             </w:r>
           </w:p>
         </w:tc>
@@ -6394,7 +6541,6 @@
               <w:jc w:val="center"/>
             </w:pPr>
             <w:r>
-              <w:lastRenderedPageBreak/>
               <w:t>FN1 – FI1 – FC1 – FS</w:t>
             </w:r>
             <w:r>
@@ -6447,7 +6593,7 @@
               <w:rPr>
                 <w:rFonts w:cstheme="minorHAnsi"/>
               </w:rPr>
-              <w:t xml:space="preserve">Il campo Stato non rispetta il formato richiesto” a fianco al relativo campo </w:t>
+              <w:t xml:space="preserve">Il campo Stato non rispetta il formato richiesto”  </w:t>
             </w:r>
           </w:p>
         </w:tc>
@@ -6877,6 +7023,7 @@
               <w:jc w:val="center"/>
             </w:pPr>
             <w:r>
+              <w:lastRenderedPageBreak/>
               <w:t>FN1 – FI1 – FC1 – FS1 – FCAP1 – FNC1-FNMC1- FMS2- FMSS1-FAS1-FASS2-FCVV1</w:t>
             </w:r>
           </w:p>
@@ -7152,7 +7299,13 @@
           </w:tcPr>
           <w:p>
             <w:r>
-              <w:t>Vecchia Password</w:t>
+              <w:t>Corrispondenza</w:t>
+            </w:r>
+            <w:r>
+              <w:t xml:space="preserve"> v</w:t>
+            </w:r>
+            <w:r>
+              <w:t>ecchia Password</w:t>
             </w:r>
           </w:p>
         </w:tc>
@@ -7192,7 +7345,7 @@
           </w:tcPr>
           <w:p>
             <w:r>
-              <w:t>Lunghezza password</w:t>
+              <w:t>Formato password</w:t>
             </w:r>
           </w:p>
         </w:tc>
@@ -7205,7 +7358,7 @@
               <w:cnfStyle w:val="000000000000" w:firstRow="0" w:lastRow="0" w:firstColumn="0" w:lastColumn="0" w:oddVBand="0" w:evenVBand="0" w:oddHBand="0" w:evenHBand="0" w:firstRowFirstColumn="0" w:firstRowLastColumn="0" w:lastRowFirstColumn="0" w:lastRowLastColumn="0"/>
             </w:pPr>
             <w:r>
-              <w:t>LP1: lunghezza password &gt;= 12</w:t>
+              <w:t>LP1: formato corretto</w:t>
             </w:r>
           </w:p>
           <w:p>
@@ -7213,7 +7366,7 @@
               <w:cnfStyle w:val="000000000000" w:firstRow="0" w:lastRow="0" w:firstColumn="0" w:lastColumn="0" w:oddVBand="0" w:evenVBand="0" w:oddHBand="0" w:evenHBand="0" w:firstRowFirstColumn="0" w:firstRowLastColumn="0" w:lastRowFirstColumn="0" w:lastRowLastColumn="0"/>
             </w:pPr>
             <w:r>
-              <w:t xml:space="preserve">LP2: lunghezza password &lt; 12 </w:t>
+              <w:t xml:space="preserve">LP2: formato non corretto </w:t>
             </w:r>
           </w:p>
         </w:tc>
@@ -7468,11 +7621,6 @@
     <w:p>
       <w:pPr>
         <w:ind w:left="720"/>
-      </w:pPr>
-    </w:p>
-    <w:p>
-      <w:pPr>
-        <w:ind w:left="720"/>
         <w:rPr>
           <w:b/>
           <w:bCs/>
@@ -7776,6 +7924,11 @@
     <w:p>
       <w:pPr>
         <w:ind w:left="720"/>
+      </w:pPr>
+    </w:p>
+    <w:p>
+      <w:pPr>
+        <w:ind w:left="720"/>
         <w:rPr>
           <w:b/>
           <w:bCs/>
@@ -7786,6 +7939,7 @@
           <w:b/>
           <w:bCs/>
         </w:rPr>
+        <w:lastRenderedPageBreak/>
         <w:t>7</w:t>
       </w:r>
       <w:r>
@@ -8132,15 +8286,6 @@
       </w:tr>
     </w:tbl>
     <w:p/>
-    <w:p/>
-    <w:p/>
-    <w:p/>
-    <w:p/>
-    <w:p/>
-    <w:p/>
-    <w:p/>
-    <w:p/>
-    <w:p/>
     <w:p>
       <w:pPr>
         <w:ind w:left="720"/>
@@ -8154,7 +8299,6 @@
           <w:b/>
           <w:bCs/>
         </w:rPr>
-        <w:lastRenderedPageBreak/>
         <w:t>7</w:t>
       </w:r>
       <w:r>
@@ -8305,7 +8449,7 @@
               <w:t xml:space="preserve"> </w:t>
             </w:r>
             <w:r>
-              <w:t>&lt;</w:t>
+              <w:t>&gt;</w:t>
             </w:r>
             <w:r>
               <w:t xml:space="preserve"> 0</w:t>
@@ -8316,7 +8460,16 @@
               <w:cnfStyle w:val="000000100000" w:firstRow="0" w:lastRow="0" w:firstColumn="0" w:lastColumn="0" w:oddVBand="0" w:evenVBand="0" w:oddHBand="1" w:evenHBand="0" w:firstRowFirstColumn="0" w:firstRowLastColumn="0" w:lastRowFirstColumn="0" w:lastRowLastColumn="0"/>
             </w:pPr>
             <w:r>
-              <w:t>L2: lunghezza== 0</w:t>
+              <w:t>L2: lunghezza</w:t>
+            </w:r>
+            <w:r>
+              <w:t xml:space="preserve"> </w:t>
+            </w:r>
+            <w:r>
+              <w:t xml:space="preserve">== </w:t>
+            </w:r>
+            <w:r>
+              <w:t>0</w:t>
             </w:r>
           </w:p>
         </w:tc>
@@ -8447,15 +8600,14 @@
             <w:r>
               <w:t>Visualizzazione della pagina catalogo non filtrata</w:t>
             </w:r>
+            <w:r>
+              <w:t xml:space="preserve">. </w:t>
+            </w:r>
           </w:p>
         </w:tc>
       </w:tr>
     </w:tbl>
-    <w:p>
-      <w:pPr>
-        <w:ind w:left="720"/>
-      </w:pPr>
-    </w:p>
+    <w:p/>
     <w:p>
       <w:pPr>
         <w:ind w:left="720"/>
@@ -8672,6 +8824,22 @@
     <w:p>
       <w:pPr>
         <w:rPr>
+          <w:sz w:val="24"/>
+          <w:szCs w:val="24"/>
+        </w:rPr>
+      </w:pPr>
+    </w:p>
+    <w:p>
+      <w:pPr>
+        <w:rPr>
+          <w:sz w:val="24"/>
+          <w:szCs w:val="24"/>
+        </w:rPr>
+      </w:pPr>
+    </w:p>
+    <w:p>
+      <w:pPr>
+        <w:rPr>
           <w:b/>
           <w:bCs/>
           <w:sz w:val="24"/>
@@ -8685,6 +8853,7 @@
           <w:sz w:val="24"/>
           <w:szCs w:val="24"/>
         </w:rPr>
+        <w:lastRenderedPageBreak/>
         <w:t>Test Frame</w:t>
       </w:r>
     </w:p>
@@ -9100,7 +9269,6 @@
               <w:cnfStyle w:val="000000000000" w:firstRow="0" w:lastRow="0" w:firstColumn="0" w:lastColumn="0" w:oddVBand="0" w:evenVBand="0" w:oddHBand="0" w:evenHBand="0" w:firstRowFirstColumn="0" w:firstRowLastColumn="0" w:lastRowFirstColumn="0" w:lastRowLastColumn="0"/>
             </w:pPr>
             <w:r>
-              <w:lastRenderedPageBreak/>
               <w:t>FO2: formato non valido</w:t>
             </w:r>
           </w:p>
@@ -9530,6 +9698,9 @@
           </w:tcPr>
           <w:p>
             <w:r>
+              <w:t xml:space="preserve">Formato </w:t>
+            </w:r>
+            <w:r>
               <w:t>Nome</w:t>
             </w:r>
           </w:p>
@@ -9565,6 +9736,9 @@
           <w:p>
             <w:r>
               <w:t>Quantità</w:t>
+            </w:r>
+            <w:r>
+              <w:t xml:space="preserve"> Inserita</w:t>
             </w:r>
           </w:p>
         </w:tc>
@@ -9603,6 +9777,9 @@
             <w:r>
               <w:t>Prezzo</w:t>
             </w:r>
+            <w:r>
+              <w:t xml:space="preserve"> Inserito</w:t>
+            </w:r>
           </w:p>
         </w:tc>
         <w:tc>
@@ -9650,6 +9827,9 @@
           </w:tcPr>
           <w:p>
             <w:r>
+              <w:t xml:space="preserve">Formato </w:t>
+            </w:r>
+            <w:r>
               <w:t>Descrizione</w:t>
             </w:r>
           </w:p>
@@ -9689,6 +9869,9 @@
             <w:r>
               <w:t>Foto</w:t>
             </w:r>
+            <w:r>
+              <w:t xml:space="preserve"> Inserita</w:t>
+            </w:r>
           </w:p>
         </w:tc>
         <w:tc>
@@ -9721,7 +9904,11 @@
           </w:tcPr>
           <w:p>
             <w:r>
+              <w:lastRenderedPageBreak/>
               <w:t>Categoria</w:t>
+            </w:r>
+            <w:r>
+              <w:t xml:space="preserve"> Scelta</w:t>
             </w:r>
           </w:p>
         </w:tc>
@@ -10137,7 +10324,6 @@
           </w:tcPr>
           <w:p>
             <w:r>
-              <w:lastRenderedPageBreak/>
               <w:t>Parametri</w:t>
             </w:r>
           </w:p>
@@ -10269,7 +10455,13 @@
           </w:tcPr>
           <w:p>
             <w:r>
-              <w:t>Quantità</w:t>
+              <w:t xml:space="preserve">Modifica </w:t>
+            </w:r>
+            <w:r>
+              <w:t>Quantit</w:t>
+            </w:r>
+            <w:r>
+              <w:t>à</w:t>
             </w:r>
           </w:p>
         </w:tc>
@@ -10306,6 +10498,9 @@
           </w:tcPr>
           <w:p>
             <w:r>
+              <w:t xml:space="preserve">Modifica </w:t>
+            </w:r>
+            <w:r>
               <w:t>Prezzo</w:t>
             </w:r>
           </w:p>
@@ -10339,6 +10534,9 @@
             <w:tcW w:w="2752" w:type="dxa"/>
           </w:tcPr>
           <w:p>
+            <w:r>
+              <w:t xml:space="preserve">Modifica </w:t>
+            </w:r>
             <w:r>
               <w:t>Descrizione</w:t>
             </w:r>
@@ -10376,6 +10574,9 @@
             <w:tcW w:w="2752" w:type="dxa"/>
           </w:tcPr>
           <w:p>
+            <w:r>
+              <w:t xml:space="preserve">Modifica </w:t>
+            </w:r>
             <w:r>
               <w:t>Foto</w:t>
             </w:r>
@@ -10840,30 +11041,6 @@
     </w:p>
     <w:p>
       <w:pPr>
-        <w:rPr>
-          <w:b/>
-          <w:bCs/>
-        </w:rPr>
-      </w:pPr>
-    </w:p>
-    <w:p>
-      <w:pPr>
-        <w:rPr>
-          <w:b/>
-          <w:bCs/>
-        </w:rPr>
-      </w:pPr>
-    </w:p>
-    <w:p>
-      <w:pPr>
-        <w:rPr>
-          <w:b/>
-          <w:bCs/>
-        </w:rPr>
-      </w:pPr>
-    </w:p>
-    <w:p>
-      <w:pPr>
         <w:pStyle w:val="Paragrafoelenco"/>
         <w:numPr>
           <w:ilvl w:val="1"/>
@@ -10881,7 +11058,6 @@
           <w:b/>
           <w:bCs/>
         </w:rPr>
-        <w:lastRenderedPageBreak/>
         <w:t xml:space="preserve">Funzionalità </w:t>
       </w:r>
       <w:r>
@@ -10926,12 +11102,6 @@
         </w:rPr>
         <w:t>Gestore</w:t>
       </w:r>
-    </w:p>
-    <w:p>
-      <w:pPr>
-        <w:pStyle w:val="Paragrafoelenco"/>
-        <w:ind w:left="360"/>
-      </w:pPr>
     </w:p>
     <w:tbl>
       <w:tblPr>
@@ -11100,6 +11270,9 @@
           </w:tcPr>
           <w:p>
             <w:r>
+              <w:t xml:space="preserve">Formato </w:t>
+            </w:r>
+            <w:r>
               <w:t>Email</w:t>
             </w:r>
           </w:p>
@@ -11177,7 +11350,7 @@
           </w:tcPr>
           <w:p>
             <w:r>
-              <w:t>Lunghezza password</w:t>
+              <w:t>Formato password</w:t>
             </w:r>
           </w:p>
         </w:tc>
@@ -11190,7 +11363,7 @@
               <w:cnfStyle w:val="000000100000" w:firstRow="0" w:lastRow="0" w:firstColumn="0" w:lastColumn="0" w:oddVBand="0" w:evenVBand="0" w:oddHBand="1" w:evenHBand="0" w:firstRowFirstColumn="0" w:firstRowLastColumn="0" w:lastRowFirstColumn="0" w:lastRowLastColumn="0"/>
             </w:pPr>
             <w:r>
-              <w:t>LP1: lunghezza password &gt;= 12</w:t>
+              <w:t>LP1: formato corretto</w:t>
             </w:r>
           </w:p>
           <w:p>
@@ -11198,13 +11371,8 @@
               <w:cnfStyle w:val="000000100000" w:firstRow="0" w:lastRow="0" w:firstColumn="0" w:lastColumn="0" w:oddVBand="0" w:evenVBand="0" w:oddHBand="1" w:evenHBand="0" w:firstRowFirstColumn="0" w:firstRowLastColumn="0" w:lastRowFirstColumn="0" w:lastRowLastColumn="0"/>
             </w:pPr>
             <w:r>
-              <w:t>LP2: lunghezza password &lt; 12</w:t>
-            </w:r>
-          </w:p>
-          <w:p>
-            <w:pPr>
-              <w:cnfStyle w:val="000000100000" w:firstRow="0" w:lastRow="0" w:firstColumn="0" w:lastColumn="0" w:oddVBand="0" w:evenVBand="0" w:oddHBand="1" w:evenHBand="0" w:firstRowFirstColumn="0" w:firstRowLastColumn="0" w:lastRowFirstColumn="0" w:lastRowLastColumn="0"/>
-            </w:pPr>
+              <w:t xml:space="preserve">LP2: formato non corretto </w:t>
+            </w:r>
           </w:p>
         </w:tc>
       </w:tr>
@@ -11300,6 +11468,9 @@
             <w:tcW w:w="2752" w:type="dxa"/>
           </w:tcPr>
           <w:p>
+            <w:r>
+              <w:t xml:space="preserve">Scelta </w:t>
+            </w:r>
             <w:r>
               <w:t>Ruolo</w:t>
             </w:r>
@@ -11480,6 +11651,7 @@
               <w:jc w:val="center"/>
             </w:pPr>
             <w:r>
+              <w:lastRenderedPageBreak/>
               <w:t xml:space="preserve"> FC1– FE2 – EP2 – LP1 – CF1-FT1</w:t>
             </w:r>
             <w:r>

</xml_diff>